<commit_message>
base finished chapter 8 70%
</commit_message>
<xml_diff>
--- a/autocrword/models/chapter_8/cr8.docx
+++ b/autocrword/models/chapter_8/cr8.docx
@@ -246,16 +246,7 @@
                 <w:rFonts w:hint="eastAsia"/>
                 <w:b/>
               </w:rPr>
-              <w:t>n</w:t>
-            </w:r>
-            <w:bookmarkStart w:id="0" w:name="_GoBack"/>
-            <w:bookmarkEnd w:id="0"/>
-            <w:r>
-              <w:rPr>
-                <w:rFonts w:hint="eastAsia"/>
-                <w:b/>
-              </w:rPr>
-              <w:t>umber</w:t>
+              <w:t>number</w:t>
             </w:r>
             <w:r>
               <w:rPr>
@@ -2074,10 +2065,1572 @@
     </w:p>
     <w:p>
       <w:pPr>
+        <w:pStyle w:val="a3"/>
+        <w:spacing w:line="520" w:lineRule="atLeast"/>
+        <w:jc w:val="center"/>
+        <w:rPr>
+          <w:rFonts w:ascii="Times New Roman" w:hAnsi="Times New Roman"/>
+          <w:b/>
+          <w:sz w:val="21"/>
+        </w:rPr>
+      </w:pPr>
+      <w:r>
+        <w:rPr>
+          <w:rFonts w:ascii="Times New Roman" w:hAnsi="Times New Roman" w:hint="eastAsia"/>
+          <w:b/>
+          <w:sz w:val="21"/>
+        </w:rPr>
+        <w:lastRenderedPageBreak/>
+        <w:t>表</w:t>
+      </w:r>
+      <w:r>
+        <w:rPr>
+          <w:rFonts w:ascii="Times New Roman" w:hAnsi="Times New Roman" w:hint="eastAsia"/>
+          <w:b/>
+          <w:sz w:val="21"/>
+        </w:rPr>
+        <w:t>8</w:t>
+      </w:r>
+      <w:r>
+        <w:rPr>
+          <w:rFonts w:ascii="Times New Roman" w:hAnsi="Times New Roman"/>
+          <w:b/>
+          <w:sz w:val="21"/>
+        </w:rPr>
+        <w:noBreakHyphen/>
+        <w:t xml:space="preserve">5  </w:t>
+      </w:r>
+      <w:r>
+        <w:rPr>
+          <w:rFonts w:ascii="Times New Roman" w:hAnsi="Times New Roman"/>
+          <w:b/>
+          <w:sz w:val="21"/>
+        </w:rPr>
+        <w:t>箱变基础工程量表</w:t>
+      </w:r>
+    </w:p>
+    <w:tbl>
+      <w:tblPr>
+        <w:tblW w:w="5038" w:type="pct"/>
+        <w:tblBorders>
+          <w:top w:val="single" w:sz="4" w:space="0" w:color="auto"/>
+          <w:left w:val="single" w:sz="4" w:space="0" w:color="auto"/>
+          <w:bottom w:val="single" w:sz="4" w:space="0" w:color="auto"/>
+          <w:right w:val="single" w:sz="4" w:space="0" w:color="auto"/>
+          <w:insideH w:val="single" w:sz="4" w:space="0" w:color="auto"/>
+          <w:insideV w:val="single" w:sz="4" w:space="0" w:color="auto"/>
+        </w:tblBorders>
+        <w:tblLayout w:type="fixed"/>
+        <w:tblLook w:val="04A0" w:firstRow="1" w:lastRow="0" w:firstColumn="1" w:lastColumn="0" w:noHBand="0" w:noVBand="1"/>
+      </w:tblPr>
+      <w:tblGrid>
+        <w:gridCol w:w="701"/>
+        <w:gridCol w:w="1565"/>
+        <w:gridCol w:w="995"/>
+        <w:gridCol w:w="2290"/>
+        <w:gridCol w:w="2101"/>
+        <w:gridCol w:w="707"/>
+      </w:tblGrid>
+      <w:tr>
+        <w:trPr>
+          <w:trHeight w:val="324"/>
+        </w:trPr>
+        <w:tc>
+          <w:tcPr>
+            <w:tcW w:w="419" w:type="pct"/>
+            <w:shd w:val="clear" w:color="auto" w:fill="E7E6E6" w:themeFill="background2"/>
+            <w:noWrap/>
+            <w:vAlign w:val="center"/>
+            <w:hideMark/>
+          </w:tcPr>
+          <w:p>
+            <w:pPr>
+              <w:pStyle w:val="ab"/>
+              <w:jc w:val="center"/>
+              <w:rPr>
+                <w:b/>
+              </w:rPr>
+            </w:pPr>
+            <w:r>
+              <w:rPr>
+                <w:rFonts w:hint="eastAsia"/>
+                <w:b/>
+              </w:rPr>
+              <w:t>序号</w:t>
+            </w:r>
+          </w:p>
+        </w:tc>
+        <w:tc>
+          <w:tcPr>
+            <w:tcW w:w="936" w:type="pct"/>
+            <w:shd w:val="clear" w:color="auto" w:fill="E7E6E6" w:themeFill="background2"/>
+            <w:noWrap/>
+            <w:vAlign w:val="center"/>
+            <w:hideMark/>
+          </w:tcPr>
+          <w:p>
+            <w:pPr>
+              <w:pStyle w:val="ab"/>
+              <w:jc w:val="center"/>
+              <w:rPr>
+                <w:b/>
+              </w:rPr>
+            </w:pPr>
+            <w:r>
+              <w:rPr>
+                <w:rFonts w:hint="eastAsia"/>
+                <w:b/>
+              </w:rPr>
+              <w:t>项目</w:t>
+            </w:r>
+          </w:p>
+        </w:tc>
+        <w:tc>
+          <w:tcPr>
+            <w:tcW w:w="595" w:type="pct"/>
+            <w:shd w:val="clear" w:color="auto" w:fill="E7E6E6" w:themeFill="background2"/>
+            <w:noWrap/>
+            <w:vAlign w:val="center"/>
+            <w:hideMark/>
+          </w:tcPr>
+          <w:p>
+            <w:pPr>
+              <w:pStyle w:val="ab"/>
+              <w:jc w:val="center"/>
+              <w:rPr>
+                <w:b/>
+              </w:rPr>
+            </w:pPr>
+            <w:r>
+              <w:rPr>
+                <w:rFonts w:hint="eastAsia"/>
+                <w:b/>
+              </w:rPr>
+              <w:t>单位</w:t>
+            </w:r>
+          </w:p>
+        </w:tc>
+        <w:tc>
+          <w:tcPr>
+            <w:tcW w:w="1370" w:type="pct"/>
+            <w:shd w:val="clear" w:color="auto" w:fill="E7E6E6" w:themeFill="background2"/>
+            <w:noWrap/>
+            <w:vAlign w:val="center"/>
+            <w:hideMark/>
+          </w:tcPr>
+          <w:p>
+            <w:pPr>
+              <w:pStyle w:val="ab"/>
+              <w:jc w:val="center"/>
+              <w:rPr>
+                <w:b/>
+              </w:rPr>
+            </w:pPr>
+            <w:r>
+              <w:rPr>
+                <w:rFonts w:hint="eastAsia"/>
+                <w:b/>
+              </w:rPr>
+              <w:t>单台</w:t>
+            </w:r>
+          </w:p>
+        </w:tc>
+        <w:tc>
+          <w:tcPr>
+            <w:tcW w:w="1257" w:type="pct"/>
+            <w:shd w:val="clear" w:color="auto" w:fill="E7E6E6" w:themeFill="background2"/>
+            <w:vAlign w:val="center"/>
+            <w:hideMark/>
+          </w:tcPr>
+          <w:p>
+            <w:pPr>
+              <w:pStyle w:val="ab"/>
+              <w:jc w:val="center"/>
+              <w:rPr>
+                <w:b/>
+              </w:rPr>
+            </w:pPr>
+            <w:r>
+              <w:rPr>
+                <w:rFonts w:hint="eastAsia"/>
+                <w:b/>
+              </w:rPr>
+              <w:t>{{</w:t>
+            </w:r>
+            <w:r>
+              <w:rPr>
+                <w:rFonts w:hint="eastAsia"/>
+                <w:b/>
+              </w:rPr>
+              <w:t xml:space="preserve"> number</w:t>
+            </w:r>
+            <w:r>
+              <w:rPr>
+                <w:b/>
+              </w:rPr>
+              <w:t>s</w:t>
+            </w:r>
+            <w:r>
+              <w:rPr>
+                <w:b/>
+              </w:rPr>
+              <w:t>_box_voltage</w:t>
+            </w:r>
+            <w:bookmarkStart w:id="0" w:name="_GoBack"/>
+            <w:bookmarkEnd w:id="0"/>
+            <w:r>
+              <w:rPr>
+                <w:rFonts w:hint="eastAsia"/>
+                <w:b/>
+              </w:rPr>
+              <w:t xml:space="preserve"> </w:t>
+            </w:r>
+            <w:r>
+              <w:rPr>
+                <w:rFonts w:hint="eastAsia"/>
+                <w:b/>
+              </w:rPr>
+              <w:t>}}</w:t>
+            </w:r>
+            <w:r>
+              <w:rPr>
+                <w:b/>
+              </w:rPr>
+              <w:t>台</w:t>
+            </w:r>
+          </w:p>
+        </w:tc>
+        <w:tc>
+          <w:tcPr>
+            <w:tcW w:w="423" w:type="pct"/>
+            <w:shd w:val="clear" w:color="auto" w:fill="E7E6E6" w:themeFill="background2"/>
+            <w:vAlign w:val="center"/>
+            <w:hideMark/>
+          </w:tcPr>
+          <w:p>
+            <w:pPr>
+              <w:pStyle w:val="ab"/>
+              <w:jc w:val="center"/>
+              <w:rPr>
+                <w:b/>
+              </w:rPr>
+            </w:pPr>
+            <w:r>
+              <w:rPr>
+                <w:rFonts w:hint="eastAsia"/>
+                <w:b/>
+              </w:rPr>
+              <w:t>备注</w:t>
+            </w:r>
+          </w:p>
+        </w:tc>
+      </w:tr>
+      <w:tr>
+        <w:trPr>
+          <w:trHeight w:val="336"/>
+        </w:trPr>
+        <w:tc>
+          <w:tcPr>
+            <w:tcW w:w="419" w:type="pct"/>
+            <w:shd w:val="clear" w:color="auto" w:fill="auto"/>
+            <w:noWrap/>
+            <w:vAlign w:val="center"/>
+            <w:hideMark/>
+          </w:tcPr>
+          <w:p>
+            <w:pPr>
+              <w:pStyle w:val="ab"/>
+              <w:jc w:val="center"/>
+            </w:pPr>
+            <w:r>
+              <w:rPr>
+                <w:rFonts w:hint="eastAsia"/>
+              </w:rPr>
+              <w:t>1</w:t>
+            </w:r>
+          </w:p>
+        </w:tc>
+        <w:tc>
+          <w:tcPr>
+            <w:tcW w:w="936" w:type="pct"/>
+            <w:shd w:val="clear" w:color="auto" w:fill="auto"/>
+            <w:noWrap/>
+            <w:vAlign w:val="center"/>
+            <w:hideMark/>
+          </w:tcPr>
+          <w:p>
+            <w:pPr>
+              <w:pStyle w:val="ab"/>
+              <w:jc w:val="center"/>
+            </w:pPr>
+            <w:r>
+              <w:rPr>
+                <w:rFonts w:hint="eastAsia"/>
+              </w:rPr>
+              <w:t>土方开挖</w:t>
+            </w:r>
+          </w:p>
+        </w:tc>
+        <w:tc>
+          <w:tcPr>
+            <w:tcW w:w="595" w:type="pct"/>
+            <w:shd w:val="clear" w:color="auto" w:fill="auto"/>
+            <w:noWrap/>
+            <w:vAlign w:val="center"/>
+            <w:hideMark/>
+          </w:tcPr>
+          <w:p>
+            <w:pPr>
+              <w:pStyle w:val="ab"/>
+              <w:jc w:val="center"/>
+            </w:pPr>
+            <w:r>
+              <w:t>m</w:t>
+            </w:r>
+            <w:r>
+              <w:t>3</w:t>
+            </w:r>
+          </w:p>
+        </w:tc>
+        <w:tc>
+          <w:tcPr>
+            <w:tcW w:w="1370" w:type="pct"/>
+            <w:shd w:val="clear" w:color="auto" w:fill="auto"/>
+            <w:noWrap/>
+            <w:vAlign w:val="center"/>
+            <w:hideMark/>
+          </w:tcPr>
+          <w:p>
+            <w:pPr>
+              <w:pStyle w:val="ab"/>
+              <w:jc w:val="center"/>
+            </w:pPr>
+            <w:r>
+              <w:t xml:space="preserve">{{ </w:t>
+            </w:r>
+            <w:r>
+              <w:rPr>
+                <w:rFonts w:hint="eastAsia"/>
+              </w:rPr>
+              <w:t>土方开挖</w:t>
+            </w:r>
+            <w:r>
+              <w:rPr>
+                <w:rFonts w:hint="eastAsia"/>
+              </w:rPr>
+              <w:t>_</w:t>
+            </w:r>
+            <w:r>
+              <w:rPr>
+                <w:rFonts w:hint="eastAsia"/>
+              </w:rPr>
+              <w:t>箱变</w:t>
+            </w:r>
+            <w:r>
+              <w:rPr>
+                <w:rFonts w:hint="eastAsia"/>
+              </w:rPr>
+              <w:t xml:space="preserve"> </w:t>
+            </w:r>
+            <w:r>
+              <w:t>}}</w:t>
+            </w:r>
+          </w:p>
+          <w:p>
+            <w:pPr>
+              <w:pStyle w:val="ab"/>
+              <w:jc w:val="center"/>
+            </w:pPr>
+          </w:p>
+        </w:tc>
+        <w:tc>
+          <w:tcPr>
+            <w:tcW w:w="1257" w:type="pct"/>
+            <w:shd w:val="clear" w:color="auto" w:fill="auto"/>
+            <w:vAlign w:val="center"/>
+            <w:hideMark/>
+          </w:tcPr>
+          <w:p>
+            <w:pPr>
+              <w:pStyle w:val="ab"/>
+              <w:jc w:val="center"/>
+            </w:pPr>
+            <w:r>
+              <w:t xml:space="preserve">{{ </w:t>
+            </w:r>
+            <w:r>
+              <w:rPr>
+                <w:rFonts w:hint="eastAsia"/>
+              </w:rPr>
+              <w:t>土方开挖</w:t>
+            </w:r>
+            <w:r>
+              <w:rPr>
+                <w:rFonts w:hint="eastAsia"/>
+              </w:rPr>
+              <w:t>_</w:t>
+            </w:r>
+            <w:r>
+              <w:rPr>
+                <w:rFonts w:hint="eastAsia"/>
+              </w:rPr>
+              <w:t>箱变</w:t>
+            </w:r>
+            <w:r>
+              <w:rPr>
+                <w:rFonts w:hint="eastAsia"/>
+              </w:rPr>
+              <w:t>_</w:t>
+            </w:r>
+            <w:r>
+              <w:rPr>
+                <w:rFonts w:hint="eastAsia"/>
+              </w:rPr>
+              <w:t>number</w:t>
+            </w:r>
+            <w:r>
+              <w:t>s</w:t>
+            </w:r>
+            <w:r>
+              <w:rPr>
+                <w:rFonts w:hint="eastAsia"/>
+              </w:rPr>
+              <w:t xml:space="preserve"> </w:t>
+            </w:r>
+            <w:r>
+              <w:t>}}</w:t>
+            </w:r>
+          </w:p>
+        </w:tc>
+        <w:tc>
+          <w:tcPr>
+            <w:tcW w:w="423" w:type="pct"/>
+            <w:shd w:val="clear" w:color="auto" w:fill="auto"/>
+            <w:noWrap/>
+            <w:vAlign w:val="center"/>
+            <w:hideMark/>
+          </w:tcPr>
+          <w:p>
+            <w:pPr>
+              <w:pStyle w:val="ab"/>
+              <w:jc w:val="center"/>
+            </w:pPr>
+          </w:p>
+        </w:tc>
+      </w:tr>
+      <w:tr>
+        <w:trPr>
+          <w:trHeight w:val="336"/>
+        </w:trPr>
+        <w:tc>
+          <w:tcPr>
+            <w:tcW w:w="419" w:type="pct"/>
+            <w:shd w:val="clear" w:color="auto" w:fill="auto"/>
+            <w:noWrap/>
+            <w:vAlign w:val="center"/>
+          </w:tcPr>
+          <w:p>
+            <w:pPr>
+              <w:pStyle w:val="ab"/>
+              <w:jc w:val="center"/>
+            </w:pPr>
+            <w:r>
+              <w:rPr>
+                <w:rFonts w:hint="eastAsia"/>
+              </w:rPr>
+              <w:t>2</w:t>
+            </w:r>
+          </w:p>
+        </w:tc>
+        <w:tc>
+          <w:tcPr>
+            <w:tcW w:w="936" w:type="pct"/>
+            <w:shd w:val="clear" w:color="auto" w:fill="auto"/>
+            <w:noWrap/>
+            <w:vAlign w:val="center"/>
+          </w:tcPr>
+          <w:p>
+            <w:pPr>
+              <w:pStyle w:val="ab"/>
+              <w:jc w:val="center"/>
+            </w:pPr>
+            <w:r>
+              <w:rPr>
+                <w:rFonts w:hint="eastAsia"/>
+              </w:rPr>
+              <w:t>石方开挖</w:t>
+            </w:r>
+          </w:p>
+        </w:tc>
+        <w:tc>
+          <w:tcPr>
+            <w:tcW w:w="595" w:type="pct"/>
+            <w:shd w:val="clear" w:color="auto" w:fill="auto"/>
+            <w:noWrap/>
+            <w:vAlign w:val="center"/>
+          </w:tcPr>
+          <w:p>
+            <w:pPr>
+              <w:pStyle w:val="ab"/>
+              <w:jc w:val="center"/>
+            </w:pPr>
+            <w:r>
+              <w:t>m</w:t>
+            </w:r>
+            <w:r>
+              <w:t>3</w:t>
+            </w:r>
+          </w:p>
+        </w:tc>
+        <w:tc>
+          <w:tcPr>
+            <w:tcW w:w="1370" w:type="pct"/>
+            <w:shd w:val="clear" w:color="auto" w:fill="auto"/>
+            <w:noWrap/>
+            <w:vAlign w:val="center"/>
+          </w:tcPr>
+          <w:p>
+            <w:pPr>
+              <w:pStyle w:val="ab"/>
+              <w:jc w:val="center"/>
+            </w:pPr>
+            <w:r>
+              <w:t xml:space="preserve">{{ </w:t>
+            </w:r>
+            <w:r>
+              <w:rPr>
+                <w:rFonts w:hint="eastAsia"/>
+              </w:rPr>
+              <w:t>石方开挖</w:t>
+            </w:r>
+            <w:r>
+              <w:rPr>
+                <w:rFonts w:hint="eastAsia"/>
+              </w:rPr>
+              <w:t>_</w:t>
+            </w:r>
+            <w:r>
+              <w:rPr>
+                <w:rFonts w:hint="eastAsia"/>
+              </w:rPr>
+              <w:t>箱变</w:t>
+            </w:r>
+            <w:r>
+              <w:t>}}</w:t>
+            </w:r>
+          </w:p>
+        </w:tc>
+        <w:tc>
+          <w:tcPr>
+            <w:tcW w:w="1257" w:type="pct"/>
+            <w:shd w:val="clear" w:color="auto" w:fill="auto"/>
+            <w:vAlign w:val="center"/>
+          </w:tcPr>
+          <w:p>
+            <w:pPr>
+              <w:pStyle w:val="ab"/>
+              <w:jc w:val="center"/>
+            </w:pPr>
+            <w:r>
+              <w:t xml:space="preserve">{{ </w:t>
+            </w:r>
+            <w:r>
+              <w:rPr>
+                <w:rFonts w:hint="eastAsia"/>
+              </w:rPr>
+              <w:t>石方开挖</w:t>
+            </w:r>
+            <w:r>
+              <w:rPr>
+                <w:rFonts w:hint="eastAsia"/>
+              </w:rPr>
+              <w:t>_</w:t>
+            </w:r>
+            <w:r>
+              <w:rPr>
+                <w:rFonts w:hint="eastAsia"/>
+              </w:rPr>
+              <w:t>箱变</w:t>
+            </w:r>
+            <w:r>
+              <w:rPr>
+                <w:rFonts w:hint="eastAsia"/>
+              </w:rPr>
+              <w:t>_</w:t>
+            </w:r>
+            <w:r>
+              <w:rPr>
+                <w:rFonts w:hint="eastAsia"/>
+              </w:rPr>
+              <w:t>number</w:t>
+            </w:r>
+            <w:r>
+              <w:t>s</w:t>
+            </w:r>
+            <w:r>
+              <w:rPr>
+                <w:rFonts w:hint="eastAsia"/>
+              </w:rPr>
+              <w:t xml:space="preserve"> </w:t>
+            </w:r>
+            <w:r>
+              <w:t>}}</w:t>
+            </w:r>
+          </w:p>
+        </w:tc>
+        <w:tc>
+          <w:tcPr>
+            <w:tcW w:w="423" w:type="pct"/>
+            <w:shd w:val="clear" w:color="auto" w:fill="auto"/>
+            <w:noWrap/>
+            <w:vAlign w:val="center"/>
+          </w:tcPr>
+          <w:p>
+            <w:pPr>
+              <w:pStyle w:val="ab"/>
+              <w:jc w:val="center"/>
+            </w:pPr>
+          </w:p>
+        </w:tc>
+      </w:tr>
+      <w:tr>
+        <w:trPr>
+          <w:trHeight w:val="336"/>
+        </w:trPr>
+        <w:tc>
+          <w:tcPr>
+            <w:tcW w:w="419" w:type="pct"/>
+            <w:shd w:val="clear" w:color="auto" w:fill="auto"/>
+            <w:noWrap/>
+            <w:vAlign w:val="center"/>
+            <w:hideMark/>
+          </w:tcPr>
+          <w:p>
+            <w:pPr>
+              <w:pStyle w:val="ab"/>
+              <w:jc w:val="center"/>
+            </w:pPr>
+            <w:r>
+              <w:rPr>
+                <w:rFonts w:hint="eastAsia"/>
+              </w:rPr>
+              <w:t>2</w:t>
+            </w:r>
+          </w:p>
+        </w:tc>
+        <w:tc>
+          <w:tcPr>
+            <w:tcW w:w="936" w:type="pct"/>
+            <w:shd w:val="clear" w:color="auto" w:fill="auto"/>
+            <w:noWrap/>
+            <w:vAlign w:val="center"/>
+          </w:tcPr>
+          <w:p>
+            <w:pPr>
+              <w:pStyle w:val="ab"/>
+              <w:jc w:val="center"/>
+            </w:pPr>
+            <w:r>
+              <w:rPr>
+                <w:rFonts w:hint="eastAsia"/>
+              </w:rPr>
+              <w:t>土石方回填</w:t>
+            </w:r>
+          </w:p>
+        </w:tc>
+        <w:tc>
+          <w:tcPr>
+            <w:tcW w:w="595" w:type="pct"/>
+            <w:shd w:val="clear" w:color="auto" w:fill="auto"/>
+            <w:noWrap/>
+            <w:vAlign w:val="center"/>
+          </w:tcPr>
+          <w:p>
+            <w:pPr>
+              <w:pStyle w:val="ab"/>
+              <w:jc w:val="center"/>
+            </w:pPr>
+            <w:r>
+              <w:t>m</w:t>
+            </w:r>
+            <w:r>
+              <w:t>3</w:t>
+            </w:r>
+          </w:p>
+        </w:tc>
+        <w:tc>
+          <w:tcPr>
+            <w:tcW w:w="1370" w:type="pct"/>
+            <w:shd w:val="clear" w:color="auto" w:fill="auto"/>
+            <w:noWrap/>
+            <w:vAlign w:val="center"/>
+          </w:tcPr>
+          <w:p>
+            <w:pPr>
+              <w:pStyle w:val="ab"/>
+              <w:jc w:val="center"/>
+            </w:pPr>
+            <w:r>
+              <w:t xml:space="preserve">{{ </w:t>
+            </w:r>
+            <w:r>
+              <w:rPr>
+                <w:rFonts w:hint="eastAsia"/>
+              </w:rPr>
+              <w:t>土石方回填</w:t>
+            </w:r>
+            <w:r>
+              <w:rPr>
+                <w:rFonts w:hint="eastAsia"/>
+              </w:rPr>
+              <w:t>_</w:t>
+            </w:r>
+            <w:r>
+              <w:rPr>
+                <w:rFonts w:hint="eastAsia"/>
+              </w:rPr>
+              <w:t>箱变</w:t>
+            </w:r>
+            <w:r>
+              <w:t>}}</w:t>
+            </w:r>
+          </w:p>
+        </w:tc>
+        <w:tc>
+          <w:tcPr>
+            <w:tcW w:w="1257" w:type="pct"/>
+            <w:shd w:val="clear" w:color="auto" w:fill="auto"/>
+            <w:vAlign w:val="center"/>
+          </w:tcPr>
+          <w:p>
+            <w:pPr>
+              <w:pStyle w:val="ab"/>
+              <w:jc w:val="center"/>
+            </w:pPr>
+            <w:r>
+              <w:t xml:space="preserve">{{ </w:t>
+            </w:r>
+            <w:r>
+              <w:rPr>
+                <w:rFonts w:hint="eastAsia"/>
+              </w:rPr>
+              <w:t>土石方回填</w:t>
+            </w:r>
+            <w:r>
+              <w:rPr>
+                <w:rFonts w:hint="eastAsia"/>
+              </w:rPr>
+              <w:t>_</w:t>
+            </w:r>
+            <w:r>
+              <w:rPr>
+                <w:rFonts w:hint="eastAsia"/>
+              </w:rPr>
+              <w:t>箱变</w:t>
+            </w:r>
+            <w:r>
+              <w:rPr>
+                <w:rFonts w:hint="eastAsia"/>
+              </w:rPr>
+              <w:t>_</w:t>
+            </w:r>
+            <w:r>
+              <w:rPr>
+                <w:rFonts w:hint="eastAsia"/>
+              </w:rPr>
+              <w:t>number</w:t>
+            </w:r>
+            <w:r>
+              <w:t>s</w:t>
+            </w:r>
+            <w:r>
+              <w:rPr>
+                <w:rFonts w:hint="eastAsia"/>
+              </w:rPr>
+              <w:t xml:space="preserve"> </w:t>
+            </w:r>
+            <w:r>
+              <w:t>}}</w:t>
+            </w:r>
+          </w:p>
+        </w:tc>
+        <w:tc>
+          <w:tcPr>
+            <w:tcW w:w="423" w:type="pct"/>
+            <w:shd w:val="clear" w:color="auto" w:fill="auto"/>
+            <w:noWrap/>
+            <w:vAlign w:val="center"/>
+          </w:tcPr>
+          <w:p>
+            <w:pPr>
+              <w:pStyle w:val="ab"/>
+              <w:jc w:val="center"/>
+            </w:pPr>
+          </w:p>
+        </w:tc>
+      </w:tr>
+      <w:tr>
+        <w:trPr>
+          <w:trHeight w:val="336"/>
+        </w:trPr>
+        <w:tc>
+          <w:tcPr>
+            <w:tcW w:w="419" w:type="pct"/>
+            <w:shd w:val="clear" w:color="auto" w:fill="auto"/>
+            <w:noWrap/>
+            <w:vAlign w:val="center"/>
+            <w:hideMark/>
+          </w:tcPr>
+          <w:p>
+            <w:pPr>
+              <w:pStyle w:val="ab"/>
+              <w:jc w:val="center"/>
+            </w:pPr>
+            <w:r>
+              <w:rPr>
+                <w:rFonts w:hint="eastAsia"/>
+              </w:rPr>
+              <w:t>3</w:t>
+            </w:r>
+          </w:p>
+        </w:tc>
+        <w:tc>
+          <w:tcPr>
+            <w:tcW w:w="936" w:type="pct"/>
+            <w:shd w:val="clear" w:color="auto" w:fill="auto"/>
+            <w:noWrap/>
+            <w:vAlign w:val="center"/>
+          </w:tcPr>
+          <w:p>
+            <w:pPr>
+              <w:pStyle w:val="ab"/>
+              <w:jc w:val="center"/>
+            </w:pPr>
+            <w:r>
+              <w:t>C3</w:t>
+            </w:r>
+            <w:r>
+              <w:rPr>
+                <w:rFonts w:hint="eastAsia"/>
+              </w:rPr>
+              <w:t>5</w:t>
+            </w:r>
+            <w:r>
+              <w:rPr>
+                <w:rFonts w:hint="eastAsia"/>
+              </w:rPr>
+              <w:t>混凝土</w:t>
+            </w:r>
+          </w:p>
+        </w:tc>
+        <w:tc>
+          <w:tcPr>
+            <w:tcW w:w="595" w:type="pct"/>
+            <w:shd w:val="clear" w:color="auto" w:fill="auto"/>
+            <w:noWrap/>
+            <w:vAlign w:val="center"/>
+          </w:tcPr>
+          <w:p>
+            <w:pPr>
+              <w:pStyle w:val="ab"/>
+              <w:jc w:val="center"/>
+            </w:pPr>
+            <w:r>
+              <w:t>m</w:t>
+            </w:r>
+            <w:r>
+              <w:t>3</w:t>
+            </w:r>
+          </w:p>
+        </w:tc>
+        <w:tc>
+          <w:tcPr>
+            <w:tcW w:w="1370" w:type="pct"/>
+            <w:shd w:val="clear" w:color="auto" w:fill="auto"/>
+            <w:noWrap/>
+            <w:vAlign w:val="center"/>
+          </w:tcPr>
+          <w:p>
+            <w:pPr>
+              <w:pStyle w:val="ab"/>
+              <w:jc w:val="center"/>
+            </w:pPr>
+            <w:r>
+              <w:t xml:space="preserve">{{ </w:t>
+            </w:r>
+            <w:r>
+              <w:t>C</w:t>
+            </w:r>
+            <w:r>
+              <w:rPr>
+                <w:rFonts w:hint="eastAsia"/>
+              </w:rPr>
+              <w:t>35</w:t>
+            </w:r>
+            <w:r>
+              <w:rPr>
+                <w:rFonts w:hint="eastAsia"/>
+              </w:rPr>
+              <w:t>混凝土</w:t>
+            </w:r>
+            <w:r>
+              <w:rPr>
+                <w:rFonts w:hint="eastAsia"/>
+              </w:rPr>
+              <w:t>_</w:t>
+            </w:r>
+            <w:r>
+              <w:rPr>
+                <w:rFonts w:hint="eastAsia"/>
+              </w:rPr>
+              <w:t>箱变</w:t>
+            </w:r>
+            <w:r>
+              <w:t>}}</w:t>
+            </w:r>
+          </w:p>
+        </w:tc>
+        <w:tc>
+          <w:tcPr>
+            <w:tcW w:w="1257" w:type="pct"/>
+            <w:shd w:val="clear" w:color="auto" w:fill="auto"/>
+            <w:vAlign w:val="center"/>
+          </w:tcPr>
+          <w:p>
+            <w:pPr>
+              <w:pStyle w:val="ab"/>
+              <w:jc w:val="center"/>
+            </w:pPr>
+            <w:r>
+              <w:t xml:space="preserve">{{ </w:t>
+            </w:r>
+            <w:r>
+              <w:t>C</w:t>
+            </w:r>
+            <w:r>
+              <w:rPr>
+                <w:rFonts w:hint="eastAsia"/>
+              </w:rPr>
+              <w:t>35</w:t>
+            </w:r>
+            <w:r>
+              <w:rPr>
+                <w:rFonts w:hint="eastAsia"/>
+              </w:rPr>
+              <w:t>混凝土</w:t>
+            </w:r>
+            <w:r>
+              <w:rPr>
+                <w:rFonts w:hint="eastAsia"/>
+              </w:rPr>
+              <w:t>_</w:t>
+            </w:r>
+            <w:r>
+              <w:rPr>
+                <w:rFonts w:hint="eastAsia"/>
+              </w:rPr>
+              <w:t>箱变</w:t>
+            </w:r>
+            <w:r>
+              <w:rPr>
+                <w:rFonts w:hint="eastAsia"/>
+              </w:rPr>
+              <w:t>_</w:t>
+            </w:r>
+            <w:r>
+              <w:rPr>
+                <w:rFonts w:hint="eastAsia"/>
+              </w:rPr>
+              <w:t>number</w:t>
+            </w:r>
+            <w:r>
+              <w:t>s</w:t>
+            </w:r>
+            <w:r>
+              <w:rPr>
+                <w:rFonts w:hint="eastAsia"/>
+              </w:rPr>
+              <w:t xml:space="preserve"> </w:t>
+            </w:r>
+            <w:r>
+              <w:t>}}</w:t>
+            </w:r>
+          </w:p>
+        </w:tc>
+        <w:tc>
+          <w:tcPr>
+            <w:tcW w:w="423" w:type="pct"/>
+            <w:shd w:val="clear" w:color="auto" w:fill="auto"/>
+            <w:noWrap/>
+            <w:vAlign w:val="center"/>
+            <w:hideMark/>
+          </w:tcPr>
+          <w:p>
+            <w:pPr>
+              <w:pStyle w:val="ab"/>
+              <w:jc w:val="center"/>
+            </w:pPr>
+          </w:p>
+        </w:tc>
+      </w:tr>
+      <w:tr>
+        <w:trPr>
+          <w:trHeight w:val="336"/>
+        </w:trPr>
+        <w:tc>
+          <w:tcPr>
+            <w:tcW w:w="419" w:type="pct"/>
+            <w:shd w:val="clear" w:color="auto" w:fill="auto"/>
+            <w:noWrap/>
+            <w:vAlign w:val="center"/>
+            <w:hideMark/>
+          </w:tcPr>
+          <w:p>
+            <w:pPr>
+              <w:pStyle w:val="ab"/>
+              <w:jc w:val="center"/>
+            </w:pPr>
+            <w:r>
+              <w:rPr>
+                <w:rFonts w:hint="eastAsia"/>
+              </w:rPr>
+              <w:t>4</w:t>
+            </w:r>
+          </w:p>
+        </w:tc>
+        <w:tc>
+          <w:tcPr>
+            <w:tcW w:w="936" w:type="pct"/>
+            <w:shd w:val="clear" w:color="auto" w:fill="auto"/>
+            <w:noWrap/>
+            <w:vAlign w:val="center"/>
+          </w:tcPr>
+          <w:p>
+            <w:pPr>
+              <w:pStyle w:val="ab"/>
+              <w:jc w:val="center"/>
+            </w:pPr>
+            <w:r>
+              <w:t>C15</w:t>
+            </w:r>
+            <w:r>
+              <w:rPr>
+                <w:rFonts w:hint="eastAsia"/>
+              </w:rPr>
+              <w:t>混凝土</w:t>
+            </w:r>
+          </w:p>
+        </w:tc>
+        <w:tc>
+          <w:tcPr>
+            <w:tcW w:w="595" w:type="pct"/>
+            <w:shd w:val="clear" w:color="auto" w:fill="auto"/>
+            <w:noWrap/>
+            <w:vAlign w:val="center"/>
+          </w:tcPr>
+          <w:p>
+            <w:pPr>
+              <w:pStyle w:val="ab"/>
+              <w:jc w:val="center"/>
+            </w:pPr>
+            <w:r>
+              <w:t>m</w:t>
+            </w:r>
+            <w:r>
+              <w:t>3</w:t>
+            </w:r>
+          </w:p>
+        </w:tc>
+        <w:tc>
+          <w:tcPr>
+            <w:tcW w:w="1370" w:type="pct"/>
+            <w:shd w:val="clear" w:color="auto" w:fill="auto"/>
+            <w:noWrap/>
+            <w:vAlign w:val="center"/>
+          </w:tcPr>
+          <w:p>
+            <w:pPr>
+              <w:pStyle w:val="ab"/>
+              <w:jc w:val="center"/>
+            </w:pPr>
+            <w:r>
+              <w:t xml:space="preserve">{{ </w:t>
+            </w:r>
+            <w:r>
+              <w:t>C15</w:t>
+            </w:r>
+            <w:r>
+              <w:rPr>
+                <w:rFonts w:hint="eastAsia"/>
+              </w:rPr>
+              <w:t>混凝土</w:t>
+            </w:r>
+            <w:r>
+              <w:rPr>
+                <w:rFonts w:hint="eastAsia"/>
+              </w:rPr>
+              <w:t>_</w:t>
+            </w:r>
+            <w:r>
+              <w:rPr>
+                <w:rFonts w:hint="eastAsia"/>
+              </w:rPr>
+              <w:t>箱变</w:t>
+            </w:r>
+            <w:r>
+              <w:t>}}</w:t>
+            </w:r>
+          </w:p>
+        </w:tc>
+        <w:tc>
+          <w:tcPr>
+            <w:tcW w:w="1257" w:type="pct"/>
+            <w:shd w:val="clear" w:color="auto" w:fill="auto"/>
+            <w:vAlign w:val="center"/>
+          </w:tcPr>
+          <w:p>
+            <w:pPr>
+              <w:pStyle w:val="ab"/>
+              <w:jc w:val="center"/>
+            </w:pPr>
+            <w:r>
+              <w:t xml:space="preserve">{{ </w:t>
+            </w:r>
+            <w:r>
+              <w:t>C15</w:t>
+            </w:r>
+            <w:r>
+              <w:rPr>
+                <w:rFonts w:hint="eastAsia"/>
+              </w:rPr>
+              <w:t>混凝土</w:t>
+            </w:r>
+            <w:r>
+              <w:rPr>
+                <w:rFonts w:hint="eastAsia"/>
+              </w:rPr>
+              <w:t>_</w:t>
+            </w:r>
+            <w:r>
+              <w:rPr>
+                <w:rFonts w:hint="eastAsia"/>
+              </w:rPr>
+              <w:t>箱变</w:t>
+            </w:r>
+            <w:r>
+              <w:rPr>
+                <w:rFonts w:hint="eastAsia"/>
+              </w:rPr>
+              <w:t>_</w:t>
+            </w:r>
+            <w:r>
+              <w:rPr>
+                <w:rFonts w:hint="eastAsia"/>
+              </w:rPr>
+              <w:t>number</w:t>
+            </w:r>
+            <w:r>
+              <w:t>s</w:t>
+            </w:r>
+            <w:r>
+              <w:rPr>
+                <w:rFonts w:hint="eastAsia"/>
+              </w:rPr>
+              <w:t xml:space="preserve"> </w:t>
+            </w:r>
+            <w:r>
+              <w:t>}}</w:t>
+            </w:r>
+          </w:p>
+        </w:tc>
+        <w:tc>
+          <w:tcPr>
+            <w:tcW w:w="423" w:type="pct"/>
+            <w:shd w:val="clear" w:color="auto" w:fill="auto"/>
+            <w:noWrap/>
+            <w:vAlign w:val="center"/>
+            <w:hideMark/>
+          </w:tcPr>
+          <w:p>
+            <w:pPr>
+              <w:pStyle w:val="ab"/>
+              <w:jc w:val="center"/>
+            </w:pPr>
+          </w:p>
+        </w:tc>
+      </w:tr>
+      <w:tr>
+        <w:trPr>
+          <w:trHeight w:val="336"/>
+        </w:trPr>
+        <w:tc>
+          <w:tcPr>
+            <w:tcW w:w="419" w:type="pct"/>
+            <w:shd w:val="clear" w:color="auto" w:fill="auto"/>
+            <w:noWrap/>
+            <w:vAlign w:val="center"/>
+            <w:hideMark/>
+          </w:tcPr>
+          <w:p>
+            <w:pPr>
+              <w:pStyle w:val="ab"/>
+              <w:jc w:val="center"/>
+            </w:pPr>
+            <w:r>
+              <w:rPr>
+                <w:rFonts w:hint="eastAsia"/>
+              </w:rPr>
+              <w:t>5</w:t>
+            </w:r>
+          </w:p>
+        </w:tc>
+        <w:tc>
+          <w:tcPr>
+            <w:tcW w:w="936" w:type="pct"/>
+            <w:shd w:val="clear" w:color="auto" w:fill="auto"/>
+            <w:noWrap/>
+            <w:vAlign w:val="center"/>
+          </w:tcPr>
+          <w:p>
+            <w:pPr>
+              <w:pStyle w:val="ab"/>
+              <w:jc w:val="center"/>
+            </w:pPr>
+            <w:r>
+              <w:t>MU10</w:t>
+            </w:r>
+            <w:r>
+              <w:rPr>
+                <w:rFonts w:hint="eastAsia"/>
+              </w:rPr>
+              <w:t>砖</w:t>
+            </w:r>
+          </w:p>
+        </w:tc>
+        <w:tc>
+          <w:tcPr>
+            <w:tcW w:w="595" w:type="pct"/>
+            <w:shd w:val="clear" w:color="auto" w:fill="auto"/>
+            <w:noWrap/>
+            <w:vAlign w:val="center"/>
+          </w:tcPr>
+          <w:p>
+            <w:pPr>
+              <w:pStyle w:val="ab"/>
+              <w:jc w:val="center"/>
+            </w:pPr>
+            <w:r>
+              <w:t>m</w:t>
+            </w:r>
+            <w:r>
+              <w:t>3</w:t>
+            </w:r>
+          </w:p>
+        </w:tc>
+        <w:tc>
+          <w:tcPr>
+            <w:tcW w:w="1370" w:type="pct"/>
+            <w:shd w:val="clear" w:color="auto" w:fill="auto"/>
+            <w:noWrap/>
+            <w:vAlign w:val="center"/>
+          </w:tcPr>
+          <w:p>
+            <w:pPr>
+              <w:pStyle w:val="ab"/>
+              <w:jc w:val="center"/>
+            </w:pPr>
+            <w:r>
+              <w:t xml:space="preserve">{{ </w:t>
+            </w:r>
+            <w:r>
+              <w:t>MU10</w:t>
+            </w:r>
+            <w:r>
+              <w:rPr>
+                <w:rFonts w:hint="eastAsia"/>
+              </w:rPr>
+              <w:t>砖</w:t>
+            </w:r>
+            <w:r>
+              <w:rPr>
+                <w:rFonts w:hint="eastAsia"/>
+              </w:rPr>
+              <w:t>_</w:t>
+            </w:r>
+            <w:r>
+              <w:rPr>
+                <w:rFonts w:hint="eastAsia"/>
+              </w:rPr>
+              <w:t>箱变</w:t>
+            </w:r>
+            <w:r>
+              <w:t>}}</w:t>
+            </w:r>
+          </w:p>
+        </w:tc>
+        <w:tc>
+          <w:tcPr>
+            <w:tcW w:w="1257" w:type="pct"/>
+            <w:shd w:val="clear" w:color="auto" w:fill="auto"/>
+            <w:vAlign w:val="center"/>
+          </w:tcPr>
+          <w:p>
+            <w:pPr>
+              <w:pStyle w:val="ab"/>
+              <w:jc w:val="center"/>
+            </w:pPr>
+            <w:r>
+              <w:t xml:space="preserve">{{ </w:t>
+            </w:r>
+            <w:r>
+              <w:t>MU10</w:t>
+            </w:r>
+            <w:r>
+              <w:rPr>
+                <w:rFonts w:hint="eastAsia"/>
+              </w:rPr>
+              <w:t>砖</w:t>
+            </w:r>
+            <w:r>
+              <w:rPr>
+                <w:rFonts w:hint="eastAsia"/>
+              </w:rPr>
+              <w:t>_</w:t>
+            </w:r>
+            <w:r>
+              <w:rPr>
+                <w:rFonts w:hint="eastAsia"/>
+              </w:rPr>
+              <w:t>箱变</w:t>
+            </w:r>
+            <w:r>
+              <w:rPr>
+                <w:rFonts w:hint="eastAsia"/>
+              </w:rPr>
+              <w:t>_</w:t>
+            </w:r>
+            <w:r>
+              <w:rPr>
+                <w:rFonts w:hint="eastAsia"/>
+              </w:rPr>
+              <w:t>number</w:t>
+            </w:r>
+            <w:r>
+              <w:t>s</w:t>
+            </w:r>
+            <w:r>
+              <w:rPr>
+                <w:rFonts w:hint="eastAsia"/>
+              </w:rPr>
+              <w:t xml:space="preserve"> </w:t>
+            </w:r>
+            <w:r>
+              <w:t>}}</w:t>
+            </w:r>
+          </w:p>
+        </w:tc>
+        <w:tc>
+          <w:tcPr>
+            <w:tcW w:w="423" w:type="pct"/>
+            <w:shd w:val="clear" w:color="auto" w:fill="auto"/>
+            <w:noWrap/>
+            <w:vAlign w:val="center"/>
+            <w:hideMark/>
+          </w:tcPr>
+          <w:p>
+            <w:pPr>
+              <w:pStyle w:val="ab"/>
+              <w:jc w:val="center"/>
+            </w:pPr>
+          </w:p>
+        </w:tc>
+      </w:tr>
+      <w:tr>
+        <w:trPr>
+          <w:trHeight w:val="336"/>
+        </w:trPr>
+        <w:tc>
+          <w:tcPr>
+            <w:tcW w:w="419" w:type="pct"/>
+            <w:shd w:val="clear" w:color="auto" w:fill="auto"/>
+            <w:noWrap/>
+            <w:vAlign w:val="center"/>
+            <w:hideMark/>
+          </w:tcPr>
+          <w:p>
+            <w:pPr>
+              <w:pStyle w:val="ab"/>
+              <w:jc w:val="center"/>
+            </w:pPr>
+            <w:r>
+              <w:rPr>
+                <w:rFonts w:hint="eastAsia"/>
+              </w:rPr>
+              <w:t>6</w:t>
+            </w:r>
+          </w:p>
+        </w:tc>
+        <w:tc>
+          <w:tcPr>
+            <w:tcW w:w="936" w:type="pct"/>
+            <w:shd w:val="clear" w:color="auto" w:fill="auto"/>
+            <w:noWrap/>
+            <w:vAlign w:val="center"/>
+          </w:tcPr>
+          <w:p>
+            <w:pPr>
+              <w:pStyle w:val="ab"/>
+              <w:jc w:val="center"/>
+            </w:pPr>
+            <w:r>
+              <w:rPr>
+                <w:rFonts w:hint="eastAsia"/>
+              </w:rPr>
+              <w:t>钢筋</w:t>
+            </w:r>
+          </w:p>
+        </w:tc>
+        <w:tc>
+          <w:tcPr>
+            <w:tcW w:w="595" w:type="pct"/>
+            <w:shd w:val="clear" w:color="auto" w:fill="auto"/>
+            <w:noWrap/>
+            <w:vAlign w:val="center"/>
+          </w:tcPr>
+          <w:p>
+            <w:pPr>
+              <w:pStyle w:val="ab"/>
+              <w:jc w:val="center"/>
+            </w:pPr>
+            <w:r>
+              <w:t>t</w:t>
+            </w:r>
+          </w:p>
+        </w:tc>
+        <w:tc>
+          <w:tcPr>
+            <w:tcW w:w="1370" w:type="pct"/>
+            <w:shd w:val="clear" w:color="auto" w:fill="auto"/>
+            <w:noWrap/>
+            <w:vAlign w:val="center"/>
+          </w:tcPr>
+          <w:p>
+            <w:pPr>
+              <w:pStyle w:val="ab"/>
+              <w:jc w:val="center"/>
+            </w:pPr>
+            <w:r>
+              <w:t xml:space="preserve">{{ </w:t>
+            </w:r>
+            <w:r>
+              <w:rPr>
+                <w:rFonts w:hint="eastAsia"/>
+              </w:rPr>
+              <w:t>钢筋</w:t>
+            </w:r>
+            <w:r>
+              <w:rPr>
+                <w:rFonts w:hint="eastAsia"/>
+              </w:rPr>
+              <w:t>_</w:t>
+            </w:r>
+            <w:r>
+              <w:rPr>
+                <w:rFonts w:hint="eastAsia"/>
+              </w:rPr>
+              <w:t>箱变</w:t>
+            </w:r>
+            <w:r>
+              <w:t>}}</w:t>
+            </w:r>
+          </w:p>
+        </w:tc>
+        <w:tc>
+          <w:tcPr>
+            <w:tcW w:w="1257" w:type="pct"/>
+            <w:shd w:val="clear" w:color="auto" w:fill="auto"/>
+            <w:vAlign w:val="center"/>
+          </w:tcPr>
+          <w:p>
+            <w:pPr>
+              <w:pStyle w:val="ab"/>
+              <w:jc w:val="center"/>
+            </w:pPr>
+            <w:r>
+              <w:t xml:space="preserve">{{ </w:t>
+            </w:r>
+            <w:r>
+              <w:rPr>
+                <w:rFonts w:hint="eastAsia"/>
+              </w:rPr>
+              <w:t>钢筋</w:t>
+            </w:r>
+            <w:r>
+              <w:rPr>
+                <w:rFonts w:hint="eastAsia"/>
+              </w:rPr>
+              <w:t>_</w:t>
+            </w:r>
+            <w:r>
+              <w:rPr>
+                <w:rFonts w:hint="eastAsia"/>
+              </w:rPr>
+              <w:t>箱变</w:t>
+            </w:r>
+            <w:r>
+              <w:rPr>
+                <w:rFonts w:hint="eastAsia"/>
+              </w:rPr>
+              <w:t>_</w:t>
+            </w:r>
+            <w:r>
+              <w:rPr>
+                <w:rFonts w:hint="eastAsia"/>
+              </w:rPr>
+              <w:t>number</w:t>
+            </w:r>
+            <w:r>
+              <w:t>s</w:t>
+            </w:r>
+            <w:r>
+              <w:rPr>
+                <w:rFonts w:hint="eastAsia"/>
+              </w:rPr>
+              <w:t xml:space="preserve"> </w:t>
+            </w:r>
+            <w:r>
+              <w:t>}}</w:t>
+            </w:r>
+          </w:p>
+        </w:tc>
+        <w:tc>
+          <w:tcPr>
+            <w:tcW w:w="423" w:type="pct"/>
+            <w:shd w:val="clear" w:color="auto" w:fill="auto"/>
+            <w:noWrap/>
+            <w:vAlign w:val="center"/>
+            <w:hideMark/>
+          </w:tcPr>
+          <w:p>
+            <w:pPr>
+              <w:pStyle w:val="ab"/>
+              <w:jc w:val="center"/>
+            </w:pPr>
+          </w:p>
+        </w:tc>
+      </w:tr>
+    </w:tbl>
+    <w:p>
+      <w:pPr>
+        <w:pStyle w:val="ab"/>
+        <w:jc w:val="center"/>
+      </w:pPr>
+    </w:p>
+    <w:p>
+      <w:pPr>
         <w:ind w:firstLine="480"/>
       </w:pPr>
       <w:r>
-        <w:lastRenderedPageBreak/>
         <w:br w:type="page"/>
       </w:r>
     </w:p>

</xml_diff>

<commit_message>
base finished chapter 8 75%
</commit_message>
<xml_diff>
--- a/autocrword/models/chapter_8/cr8.docx
+++ b/autocrword/models/chapter_8/cr8.docx
@@ -2276,8 +2276,6 @@
               </w:rPr>
               <w:t>_box_voltage</w:t>
             </w:r>
-            <w:bookmarkStart w:id="0" w:name="_GoBack"/>
-            <w:bookmarkEnd w:id="0"/>
             <w:r>
               <w:rPr>
                 <w:rFonts w:hint="eastAsia"/>
@@ -19043,6 +19041,2303 @@
     <w:p>
       <w:pPr>
         <w:ind w:firstLine="480"/>
+      </w:pPr>
+    </w:p>
+    <w:p>
+      <w:pPr>
+        <w:ind w:firstLine="480"/>
+      </w:pPr>
+    </w:p>
+    <w:tbl>
+      <w:tblPr>
+        <w:tblW w:w="5000" w:type="pct"/>
+        <w:tblLook w:val="04A0" w:firstRow="1" w:lastRow="0" w:firstColumn="1" w:lastColumn="0" w:noHBand="0" w:noVBand="1"/>
+      </w:tblPr>
+      <w:tblGrid>
+        <w:gridCol w:w="570"/>
+        <w:gridCol w:w="1452"/>
+        <w:gridCol w:w="2088"/>
+        <w:gridCol w:w="2088"/>
+        <w:gridCol w:w="2088"/>
+      </w:tblGrid>
+      <w:tr>
+        <w:trPr>
+          <w:trHeight w:val="402"/>
+        </w:trPr>
+        <w:tc>
+          <w:tcPr>
+            <w:tcW w:w="624" w:type="pct"/>
+            <w:tcBorders>
+              <w:top w:val="single" w:sz="8" w:space="0" w:color="3F3F3F"/>
+              <w:left w:val="single" w:sz="8" w:space="0" w:color="3F3F3F"/>
+              <w:bottom w:val="single" w:sz="4" w:space="0" w:color="3F3F3F"/>
+              <w:right w:val="single" w:sz="4" w:space="0" w:color="3F3F3F"/>
+            </w:tcBorders>
+            <w:shd w:val="clear" w:color="auto" w:fill="auto"/>
+            <w:noWrap/>
+            <w:vAlign w:val="center"/>
+            <w:hideMark/>
+          </w:tcPr>
+          <w:p>
+            <w:pPr>
+              <w:pStyle w:val="ab"/>
+              <w:jc w:val="center"/>
+              <w:rPr>
+                <w:b/>
+              </w:rPr>
+            </w:pPr>
+            <w:r>
+              <w:rPr>
+                <w:rFonts w:hint="eastAsia"/>
+                <w:b/>
+              </w:rPr>
+              <w:t>序号</w:t>
+            </w:r>
+          </w:p>
+        </w:tc>
+        <w:tc>
+          <w:tcPr>
+            <w:tcW w:w="1132" w:type="pct"/>
+            <w:tcBorders>
+              <w:top w:val="single" w:sz="8" w:space="0" w:color="3F3F3F"/>
+              <w:left w:val="nil"/>
+              <w:bottom w:val="single" w:sz="4" w:space="0" w:color="3F3F3F"/>
+              <w:right w:val="single" w:sz="4" w:space="0" w:color="3F3F3F"/>
+            </w:tcBorders>
+            <w:shd w:val="clear" w:color="auto" w:fill="auto"/>
+            <w:noWrap/>
+            <w:vAlign w:val="center"/>
+            <w:hideMark/>
+          </w:tcPr>
+          <w:p>
+            <w:pPr>
+              <w:pStyle w:val="ab"/>
+              <w:jc w:val="center"/>
+              <w:rPr>
+                <w:b/>
+              </w:rPr>
+            </w:pPr>
+            <w:r>
+              <w:rPr>
+                <w:rFonts w:hint="eastAsia"/>
+                <w:b/>
+              </w:rPr>
+              <w:t>项目</w:t>
+            </w:r>
+          </w:p>
+        </w:tc>
+        <w:tc>
+          <w:tcPr>
+            <w:tcW w:w="1324" w:type="pct"/>
+            <w:tcBorders>
+              <w:top w:val="single" w:sz="8" w:space="0" w:color="3F3F3F"/>
+              <w:left w:val="nil"/>
+              <w:bottom w:val="single" w:sz="4" w:space="0" w:color="3F3F3F"/>
+              <w:right w:val="single" w:sz="4" w:space="0" w:color="3F3F3F"/>
+            </w:tcBorders>
+            <w:shd w:val="clear" w:color="000000" w:fill="F2F2F2"/>
+            <w:noWrap/>
+            <w:vAlign w:val="center"/>
+            <w:hideMark/>
+          </w:tcPr>
+          <w:p>
+            <w:pPr>
+              <w:pStyle w:val="ab"/>
+              <w:jc w:val="center"/>
+              <w:rPr>
+                <w:b/>
+              </w:rPr>
+            </w:pPr>
+            <w:r>
+              <w:rPr>
+                <w:rFonts w:hint="eastAsia"/>
+                <w:b/>
+              </w:rPr>
+              <w:t>开挖（</w:t>
+            </w:r>
+            <w:r>
+              <w:rPr>
+                <w:rFonts w:hint="eastAsia"/>
+                <w:b/>
+              </w:rPr>
+              <w:t>m3</w:t>
+            </w:r>
+            <w:r>
+              <w:rPr>
+                <w:rFonts w:hint="eastAsia"/>
+                <w:b/>
+              </w:rPr>
+              <w:t>）</w:t>
+            </w:r>
+          </w:p>
+        </w:tc>
+        <w:tc>
+          <w:tcPr>
+            <w:tcW w:w="1021" w:type="pct"/>
+            <w:tcBorders>
+              <w:top w:val="single" w:sz="8" w:space="0" w:color="3F3F3F"/>
+              <w:left w:val="nil"/>
+              <w:bottom w:val="single" w:sz="4" w:space="0" w:color="3F3F3F"/>
+              <w:right w:val="single" w:sz="4" w:space="0" w:color="3F3F3F"/>
+            </w:tcBorders>
+            <w:shd w:val="clear" w:color="000000" w:fill="F2F2F2"/>
+            <w:noWrap/>
+            <w:vAlign w:val="center"/>
+            <w:hideMark/>
+          </w:tcPr>
+          <w:p>
+            <w:pPr>
+              <w:pStyle w:val="ab"/>
+              <w:jc w:val="center"/>
+              <w:rPr>
+                <w:b/>
+              </w:rPr>
+            </w:pPr>
+            <w:r>
+              <w:rPr>
+                <w:rFonts w:hint="eastAsia"/>
+                <w:b/>
+              </w:rPr>
+              <w:t>回填（</w:t>
+            </w:r>
+            <w:r>
+              <w:rPr>
+                <w:rFonts w:hint="eastAsia"/>
+                <w:b/>
+              </w:rPr>
+              <w:t>m3</w:t>
+            </w:r>
+            <w:r>
+              <w:rPr>
+                <w:rFonts w:hint="eastAsia"/>
+                <w:b/>
+              </w:rPr>
+              <w:t>）</w:t>
+            </w:r>
+          </w:p>
+        </w:tc>
+        <w:tc>
+          <w:tcPr>
+            <w:tcW w:w="898" w:type="pct"/>
+            <w:tcBorders>
+              <w:top w:val="single" w:sz="8" w:space="0" w:color="3F3F3F"/>
+              <w:left w:val="nil"/>
+              <w:bottom w:val="single" w:sz="4" w:space="0" w:color="3F3F3F"/>
+              <w:right w:val="single" w:sz="8" w:space="0" w:color="3F3F3F"/>
+            </w:tcBorders>
+            <w:shd w:val="clear" w:color="000000" w:fill="F2F2F2"/>
+            <w:noWrap/>
+            <w:vAlign w:val="center"/>
+            <w:hideMark/>
+          </w:tcPr>
+          <w:p>
+            <w:pPr>
+              <w:pStyle w:val="ab"/>
+              <w:jc w:val="center"/>
+              <w:rPr>
+                <w:b/>
+              </w:rPr>
+            </w:pPr>
+            <w:r>
+              <w:rPr>
+                <w:rFonts w:hint="eastAsia"/>
+                <w:b/>
+              </w:rPr>
+              <w:t>弃土（</w:t>
+            </w:r>
+            <w:r>
+              <w:rPr>
+                <w:rFonts w:hint="eastAsia"/>
+                <w:b/>
+              </w:rPr>
+              <w:t>m3</w:t>
+            </w:r>
+            <w:r>
+              <w:rPr>
+                <w:rFonts w:hint="eastAsia"/>
+                <w:b/>
+              </w:rPr>
+              <w:t>）</w:t>
+            </w:r>
+          </w:p>
+        </w:tc>
+      </w:tr>
+      <w:tr>
+        <w:trPr>
+          <w:trHeight w:val="402"/>
+        </w:trPr>
+        <w:tc>
+          <w:tcPr>
+            <w:tcW w:w="624" w:type="pct"/>
+            <w:tcBorders>
+              <w:top w:val="nil"/>
+              <w:left w:val="single" w:sz="8" w:space="0" w:color="3F3F3F"/>
+              <w:bottom w:val="single" w:sz="4" w:space="0" w:color="3F3F3F"/>
+              <w:right w:val="single" w:sz="4" w:space="0" w:color="3F3F3F"/>
+            </w:tcBorders>
+            <w:shd w:val="clear" w:color="auto" w:fill="auto"/>
+            <w:noWrap/>
+            <w:vAlign w:val="center"/>
+            <w:hideMark/>
+          </w:tcPr>
+          <w:p>
+            <w:pPr>
+              <w:widowControl/>
+              <w:spacing w:line="240" w:lineRule="auto"/>
+              <w:ind w:firstLineChars="0" w:firstLine="0"/>
+              <w:jc w:val="center"/>
+              <w:rPr>
+                <w:rFonts w:ascii="宋体" w:hAnsi="宋体" w:cs="宋体"/>
+                <w:kern w:val="0"/>
+                <w:szCs w:val="24"/>
+              </w:rPr>
+            </w:pPr>
+            <w:r>
+              <w:rPr>
+                <w:rFonts w:ascii="宋体" w:hAnsi="宋体" w:cs="宋体" w:hint="eastAsia"/>
+                <w:kern w:val="0"/>
+                <w:szCs w:val="24"/>
+              </w:rPr>
+              <w:t>1</w:t>
+            </w:r>
+          </w:p>
+        </w:tc>
+        <w:tc>
+          <w:tcPr>
+            <w:tcW w:w="1132" w:type="pct"/>
+            <w:tcBorders>
+              <w:top w:val="nil"/>
+              <w:left w:val="nil"/>
+              <w:bottom w:val="single" w:sz="4" w:space="0" w:color="3F3F3F"/>
+              <w:right w:val="single" w:sz="4" w:space="0" w:color="3F3F3F"/>
+            </w:tcBorders>
+            <w:shd w:val="clear" w:color="auto" w:fill="auto"/>
+            <w:noWrap/>
+            <w:vAlign w:val="center"/>
+            <w:hideMark/>
+          </w:tcPr>
+          <w:p>
+            <w:pPr>
+              <w:widowControl/>
+              <w:spacing w:line="240" w:lineRule="auto"/>
+              <w:ind w:firstLineChars="0" w:firstLine="0"/>
+              <w:jc w:val="center"/>
+              <w:rPr>
+                <w:rFonts w:ascii="宋体" w:hAnsi="宋体" w:cs="宋体"/>
+                <w:kern w:val="0"/>
+                <w:szCs w:val="24"/>
+              </w:rPr>
+            </w:pPr>
+            <w:r>
+              <w:rPr>
+                <w:rFonts w:ascii="宋体" w:hAnsi="宋体" w:cs="宋体" w:hint="eastAsia"/>
+                <w:kern w:val="0"/>
+                <w:szCs w:val="24"/>
+              </w:rPr>
+              <w:t>风机</w:t>
+            </w:r>
+            <w:proofErr w:type="gramStart"/>
+            <w:r>
+              <w:rPr>
+                <w:rFonts w:ascii="宋体" w:hAnsi="宋体" w:cs="宋体" w:hint="eastAsia"/>
+                <w:kern w:val="0"/>
+                <w:szCs w:val="24"/>
+              </w:rPr>
+              <w:t>基础及箱变</w:t>
+            </w:r>
+            <w:proofErr w:type="gramEnd"/>
+          </w:p>
+        </w:tc>
+        <w:tc>
+          <w:tcPr>
+            <w:tcW w:w="1324" w:type="pct"/>
+            <w:tcBorders>
+              <w:top w:val="nil"/>
+              <w:left w:val="nil"/>
+              <w:bottom w:val="single" w:sz="4" w:space="0" w:color="3F3F3F"/>
+              <w:right w:val="single" w:sz="4" w:space="0" w:color="3F3F3F"/>
+            </w:tcBorders>
+            <w:shd w:val="clear" w:color="000000" w:fill="F2F2F2"/>
+            <w:noWrap/>
+            <w:vAlign w:val="center"/>
+            <w:hideMark/>
+          </w:tcPr>
+          <w:p>
+            <w:pPr>
+              <w:widowControl/>
+              <w:spacing w:line="240" w:lineRule="auto"/>
+              <w:ind w:firstLineChars="0" w:firstLine="0"/>
+              <w:jc w:val="center"/>
+              <w:rPr>
+                <w:rFonts w:ascii="宋体" w:hAnsi="宋体" w:cs="宋体"/>
+                <w:b/>
+                <w:bCs/>
+                <w:color w:val="3F3F3F"/>
+                <w:kern w:val="0"/>
+                <w:sz w:val="22"/>
+              </w:rPr>
+            </w:pPr>
+            <w:r>
+              <w:rPr>
+                <w:rFonts w:ascii="宋体" w:hAnsi="宋体" w:cs="宋体" w:hint="eastAsia"/>
+                <w:b/>
+                <w:bCs/>
+                <w:color w:val="3F3F3F"/>
+                <w:kern w:val="0"/>
+                <w:sz w:val="22"/>
+              </w:rPr>
+              <w:t>{{风机</w:t>
+            </w:r>
+            <w:proofErr w:type="gramStart"/>
+            <w:r>
+              <w:rPr>
+                <w:rFonts w:ascii="宋体" w:hAnsi="宋体" w:cs="宋体" w:hint="eastAsia"/>
+                <w:b/>
+                <w:bCs/>
+                <w:color w:val="3F3F3F"/>
+                <w:kern w:val="0"/>
+                <w:sz w:val="22"/>
+              </w:rPr>
+              <w:t>基础及箱变</w:t>
+            </w:r>
+            <w:proofErr w:type="gramEnd"/>
+            <w:r>
+              <w:rPr>
+                <w:rFonts w:ascii="宋体" w:hAnsi="宋体" w:cs="宋体" w:hint="eastAsia"/>
+                <w:b/>
+                <w:bCs/>
+                <w:color w:val="3F3F3F"/>
+                <w:kern w:val="0"/>
+                <w:sz w:val="22"/>
+              </w:rPr>
+              <w:t>_开挖}}</w:t>
+            </w:r>
+          </w:p>
+        </w:tc>
+        <w:tc>
+          <w:tcPr>
+            <w:tcW w:w="1021" w:type="pct"/>
+            <w:tcBorders>
+              <w:top w:val="nil"/>
+              <w:left w:val="nil"/>
+              <w:bottom w:val="single" w:sz="4" w:space="0" w:color="3F3F3F"/>
+              <w:right w:val="single" w:sz="4" w:space="0" w:color="3F3F3F"/>
+            </w:tcBorders>
+            <w:shd w:val="clear" w:color="000000" w:fill="F2F2F2"/>
+            <w:noWrap/>
+            <w:vAlign w:val="center"/>
+            <w:hideMark/>
+          </w:tcPr>
+          <w:p>
+            <w:pPr>
+              <w:widowControl/>
+              <w:spacing w:line="240" w:lineRule="auto"/>
+              <w:ind w:firstLineChars="0" w:firstLine="0"/>
+              <w:jc w:val="center"/>
+              <w:rPr>
+                <w:rFonts w:ascii="宋体" w:hAnsi="宋体" w:cs="宋体"/>
+                <w:b/>
+                <w:bCs/>
+                <w:color w:val="3F3F3F"/>
+                <w:kern w:val="0"/>
+                <w:sz w:val="22"/>
+              </w:rPr>
+            </w:pPr>
+            <w:r>
+              <w:rPr>
+                <w:rFonts w:ascii="宋体" w:hAnsi="宋体" w:cs="宋体" w:hint="eastAsia"/>
+                <w:b/>
+                <w:bCs/>
+                <w:color w:val="3F3F3F"/>
+                <w:kern w:val="0"/>
+                <w:sz w:val="22"/>
+              </w:rPr>
+              <w:t>{{风机</w:t>
+            </w:r>
+            <w:proofErr w:type="gramStart"/>
+            <w:r>
+              <w:rPr>
+                <w:rFonts w:ascii="宋体" w:hAnsi="宋体" w:cs="宋体" w:hint="eastAsia"/>
+                <w:b/>
+                <w:bCs/>
+                <w:color w:val="3F3F3F"/>
+                <w:kern w:val="0"/>
+                <w:sz w:val="22"/>
+              </w:rPr>
+              <w:t>基础及箱变</w:t>
+            </w:r>
+            <w:proofErr w:type="gramEnd"/>
+            <w:r>
+              <w:rPr>
+                <w:rFonts w:ascii="宋体" w:hAnsi="宋体" w:cs="宋体" w:hint="eastAsia"/>
+                <w:b/>
+                <w:bCs/>
+                <w:color w:val="3F3F3F"/>
+                <w:kern w:val="0"/>
+                <w:sz w:val="22"/>
+              </w:rPr>
+              <w:t>_回填}}</w:t>
+            </w:r>
+          </w:p>
+        </w:tc>
+        <w:tc>
+          <w:tcPr>
+            <w:tcW w:w="898" w:type="pct"/>
+            <w:tcBorders>
+              <w:top w:val="nil"/>
+              <w:left w:val="nil"/>
+              <w:bottom w:val="single" w:sz="4" w:space="0" w:color="3F3F3F"/>
+              <w:right w:val="single" w:sz="4" w:space="0" w:color="3F3F3F"/>
+            </w:tcBorders>
+            <w:shd w:val="clear" w:color="000000" w:fill="F2F2F2"/>
+            <w:noWrap/>
+            <w:vAlign w:val="center"/>
+            <w:hideMark/>
+          </w:tcPr>
+          <w:p>
+            <w:pPr>
+              <w:widowControl/>
+              <w:spacing w:line="240" w:lineRule="auto"/>
+              <w:ind w:firstLineChars="0" w:firstLine="0"/>
+              <w:jc w:val="center"/>
+              <w:rPr>
+                <w:rFonts w:ascii="宋体" w:hAnsi="宋体" w:cs="宋体"/>
+                <w:b/>
+                <w:bCs/>
+                <w:color w:val="3F3F3F"/>
+                <w:kern w:val="0"/>
+                <w:sz w:val="22"/>
+              </w:rPr>
+            </w:pPr>
+            <w:r>
+              <w:rPr>
+                <w:rFonts w:ascii="宋体" w:hAnsi="宋体" w:cs="宋体" w:hint="eastAsia"/>
+                <w:b/>
+                <w:bCs/>
+                <w:color w:val="3F3F3F"/>
+                <w:kern w:val="0"/>
+                <w:sz w:val="22"/>
+              </w:rPr>
+              <w:t>{{风机</w:t>
+            </w:r>
+            <w:proofErr w:type="gramStart"/>
+            <w:r>
+              <w:rPr>
+                <w:rFonts w:ascii="宋体" w:hAnsi="宋体" w:cs="宋体" w:hint="eastAsia"/>
+                <w:b/>
+                <w:bCs/>
+                <w:color w:val="3F3F3F"/>
+                <w:kern w:val="0"/>
+                <w:sz w:val="22"/>
+              </w:rPr>
+              <w:t>基础及箱变</w:t>
+            </w:r>
+            <w:proofErr w:type="gramEnd"/>
+            <w:r>
+              <w:rPr>
+                <w:rFonts w:ascii="宋体" w:hAnsi="宋体" w:cs="宋体" w:hint="eastAsia"/>
+                <w:b/>
+                <w:bCs/>
+                <w:color w:val="3F3F3F"/>
+                <w:kern w:val="0"/>
+                <w:sz w:val="22"/>
+              </w:rPr>
+              <w:t>_弃土}}</w:t>
+            </w:r>
+          </w:p>
+        </w:tc>
+      </w:tr>
+      <w:tr>
+        <w:trPr>
+          <w:trHeight w:val="402"/>
+        </w:trPr>
+        <w:tc>
+          <w:tcPr>
+            <w:tcW w:w="624" w:type="pct"/>
+            <w:tcBorders>
+              <w:top w:val="nil"/>
+              <w:left w:val="single" w:sz="8" w:space="0" w:color="3F3F3F"/>
+              <w:bottom w:val="single" w:sz="4" w:space="0" w:color="3F3F3F"/>
+              <w:right w:val="single" w:sz="4" w:space="0" w:color="3F3F3F"/>
+            </w:tcBorders>
+            <w:shd w:val="clear" w:color="auto" w:fill="auto"/>
+            <w:noWrap/>
+            <w:vAlign w:val="center"/>
+            <w:hideMark/>
+          </w:tcPr>
+          <w:p>
+            <w:pPr>
+              <w:widowControl/>
+              <w:spacing w:line="240" w:lineRule="auto"/>
+              <w:ind w:firstLineChars="0" w:firstLine="0"/>
+              <w:jc w:val="center"/>
+              <w:rPr>
+                <w:rFonts w:ascii="宋体" w:hAnsi="宋体" w:cs="宋体"/>
+                <w:kern w:val="0"/>
+                <w:szCs w:val="24"/>
+              </w:rPr>
+            </w:pPr>
+            <w:r>
+              <w:rPr>
+                <w:rFonts w:ascii="宋体" w:hAnsi="宋体" w:cs="宋体" w:hint="eastAsia"/>
+                <w:kern w:val="0"/>
+                <w:szCs w:val="24"/>
+              </w:rPr>
+              <w:t>2</w:t>
+            </w:r>
+          </w:p>
+        </w:tc>
+        <w:tc>
+          <w:tcPr>
+            <w:tcW w:w="1132" w:type="pct"/>
+            <w:tcBorders>
+              <w:top w:val="nil"/>
+              <w:left w:val="nil"/>
+              <w:bottom w:val="single" w:sz="4" w:space="0" w:color="3F3F3F"/>
+              <w:right w:val="single" w:sz="4" w:space="0" w:color="3F3F3F"/>
+            </w:tcBorders>
+            <w:shd w:val="clear" w:color="auto" w:fill="auto"/>
+            <w:noWrap/>
+            <w:vAlign w:val="center"/>
+            <w:hideMark/>
+          </w:tcPr>
+          <w:p>
+            <w:pPr>
+              <w:widowControl/>
+              <w:spacing w:line="240" w:lineRule="auto"/>
+              <w:ind w:firstLineChars="0" w:firstLine="0"/>
+              <w:jc w:val="center"/>
+              <w:rPr>
+                <w:rFonts w:ascii="宋体" w:hAnsi="宋体" w:cs="宋体"/>
+                <w:kern w:val="0"/>
+                <w:szCs w:val="24"/>
+              </w:rPr>
+            </w:pPr>
+            <w:proofErr w:type="gramStart"/>
+            <w:r>
+              <w:rPr>
+                <w:rFonts w:ascii="宋体" w:hAnsi="宋体" w:cs="宋体" w:hint="eastAsia"/>
+                <w:kern w:val="0"/>
+                <w:szCs w:val="24"/>
+              </w:rPr>
+              <w:t>升压站</w:t>
+            </w:r>
+            <w:proofErr w:type="gramEnd"/>
+            <w:r>
+              <w:rPr>
+                <w:rFonts w:ascii="宋体" w:hAnsi="宋体" w:cs="宋体" w:hint="eastAsia"/>
+                <w:kern w:val="0"/>
+                <w:szCs w:val="24"/>
+              </w:rPr>
+              <w:t>工程</w:t>
+            </w:r>
+          </w:p>
+        </w:tc>
+        <w:tc>
+          <w:tcPr>
+            <w:tcW w:w="1324" w:type="pct"/>
+            <w:tcBorders>
+              <w:top w:val="nil"/>
+              <w:left w:val="nil"/>
+              <w:bottom w:val="single" w:sz="4" w:space="0" w:color="3F3F3F"/>
+              <w:right w:val="single" w:sz="4" w:space="0" w:color="3F3F3F"/>
+            </w:tcBorders>
+            <w:shd w:val="clear" w:color="000000" w:fill="F2F2F2"/>
+            <w:noWrap/>
+            <w:vAlign w:val="center"/>
+            <w:hideMark/>
+          </w:tcPr>
+          <w:p>
+            <w:pPr>
+              <w:widowControl/>
+              <w:spacing w:line="240" w:lineRule="auto"/>
+              <w:ind w:firstLineChars="0" w:firstLine="0"/>
+              <w:jc w:val="center"/>
+              <w:rPr>
+                <w:rFonts w:ascii="宋体" w:hAnsi="宋体" w:cs="宋体"/>
+                <w:b/>
+                <w:bCs/>
+                <w:color w:val="3F3F3F"/>
+                <w:kern w:val="0"/>
+                <w:sz w:val="22"/>
+              </w:rPr>
+            </w:pPr>
+            <w:r>
+              <w:rPr>
+                <w:rFonts w:ascii="宋体" w:hAnsi="宋体" w:cs="宋体" w:hint="eastAsia"/>
+                <w:b/>
+                <w:bCs/>
+                <w:color w:val="3F3F3F"/>
+                <w:kern w:val="0"/>
+                <w:sz w:val="22"/>
+              </w:rPr>
+              <w:t>{{</w:t>
+            </w:r>
+            <w:proofErr w:type="gramStart"/>
+            <w:r>
+              <w:rPr>
+                <w:rFonts w:ascii="宋体" w:hAnsi="宋体" w:cs="宋体" w:hint="eastAsia"/>
+                <w:b/>
+                <w:bCs/>
+                <w:color w:val="3F3F3F"/>
+                <w:kern w:val="0"/>
+                <w:sz w:val="22"/>
+              </w:rPr>
+              <w:t>升压站</w:t>
+            </w:r>
+            <w:proofErr w:type="gramEnd"/>
+            <w:r>
+              <w:rPr>
+                <w:rFonts w:ascii="宋体" w:hAnsi="宋体" w:cs="宋体" w:hint="eastAsia"/>
+                <w:b/>
+                <w:bCs/>
+                <w:color w:val="3F3F3F"/>
+                <w:kern w:val="0"/>
+                <w:sz w:val="22"/>
+              </w:rPr>
+              <w:t>工程_开挖}}</w:t>
+            </w:r>
+          </w:p>
+        </w:tc>
+        <w:tc>
+          <w:tcPr>
+            <w:tcW w:w="1021" w:type="pct"/>
+            <w:tcBorders>
+              <w:top w:val="nil"/>
+              <w:left w:val="nil"/>
+              <w:bottom w:val="single" w:sz="4" w:space="0" w:color="3F3F3F"/>
+              <w:right w:val="single" w:sz="4" w:space="0" w:color="3F3F3F"/>
+            </w:tcBorders>
+            <w:shd w:val="clear" w:color="000000" w:fill="F2F2F2"/>
+            <w:noWrap/>
+            <w:vAlign w:val="center"/>
+            <w:hideMark/>
+          </w:tcPr>
+          <w:p>
+            <w:pPr>
+              <w:widowControl/>
+              <w:spacing w:line="240" w:lineRule="auto"/>
+              <w:ind w:firstLineChars="0" w:firstLine="0"/>
+              <w:jc w:val="center"/>
+              <w:rPr>
+                <w:rFonts w:ascii="宋体" w:hAnsi="宋体" w:cs="宋体"/>
+                <w:b/>
+                <w:bCs/>
+                <w:color w:val="3F3F3F"/>
+                <w:kern w:val="0"/>
+                <w:sz w:val="22"/>
+              </w:rPr>
+            </w:pPr>
+            <w:r>
+              <w:rPr>
+                <w:rFonts w:ascii="宋体" w:hAnsi="宋体" w:cs="宋体" w:hint="eastAsia"/>
+                <w:b/>
+                <w:bCs/>
+                <w:color w:val="3F3F3F"/>
+                <w:kern w:val="0"/>
+                <w:sz w:val="22"/>
+              </w:rPr>
+              <w:t>{{</w:t>
+            </w:r>
+            <w:proofErr w:type="gramStart"/>
+            <w:r>
+              <w:rPr>
+                <w:rFonts w:ascii="宋体" w:hAnsi="宋体" w:cs="宋体" w:hint="eastAsia"/>
+                <w:b/>
+                <w:bCs/>
+                <w:color w:val="3F3F3F"/>
+                <w:kern w:val="0"/>
+                <w:sz w:val="22"/>
+              </w:rPr>
+              <w:t>升压站</w:t>
+            </w:r>
+            <w:proofErr w:type="gramEnd"/>
+            <w:r>
+              <w:rPr>
+                <w:rFonts w:ascii="宋体" w:hAnsi="宋体" w:cs="宋体" w:hint="eastAsia"/>
+                <w:b/>
+                <w:bCs/>
+                <w:color w:val="3F3F3F"/>
+                <w:kern w:val="0"/>
+                <w:sz w:val="22"/>
+              </w:rPr>
+              <w:t>工程_回填}}</w:t>
+            </w:r>
+          </w:p>
+        </w:tc>
+        <w:tc>
+          <w:tcPr>
+            <w:tcW w:w="898" w:type="pct"/>
+            <w:tcBorders>
+              <w:top w:val="nil"/>
+              <w:left w:val="nil"/>
+              <w:bottom w:val="single" w:sz="4" w:space="0" w:color="3F3F3F"/>
+              <w:right w:val="single" w:sz="4" w:space="0" w:color="3F3F3F"/>
+            </w:tcBorders>
+            <w:shd w:val="clear" w:color="000000" w:fill="F2F2F2"/>
+            <w:noWrap/>
+            <w:vAlign w:val="center"/>
+            <w:hideMark/>
+          </w:tcPr>
+          <w:p>
+            <w:pPr>
+              <w:widowControl/>
+              <w:spacing w:line="240" w:lineRule="auto"/>
+              <w:ind w:firstLineChars="0" w:firstLine="0"/>
+              <w:jc w:val="center"/>
+              <w:rPr>
+                <w:rFonts w:ascii="宋体" w:hAnsi="宋体" w:cs="宋体"/>
+                <w:b/>
+                <w:bCs/>
+                <w:color w:val="3F3F3F"/>
+                <w:kern w:val="0"/>
+                <w:sz w:val="22"/>
+              </w:rPr>
+            </w:pPr>
+            <w:r>
+              <w:rPr>
+                <w:rFonts w:ascii="宋体" w:hAnsi="宋体" w:cs="宋体" w:hint="eastAsia"/>
+                <w:b/>
+                <w:bCs/>
+                <w:color w:val="3F3F3F"/>
+                <w:kern w:val="0"/>
+                <w:sz w:val="22"/>
+              </w:rPr>
+              <w:t>{{</w:t>
+            </w:r>
+            <w:proofErr w:type="gramStart"/>
+            <w:r>
+              <w:rPr>
+                <w:rFonts w:ascii="宋体" w:hAnsi="宋体" w:cs="宋体" w:hint="eastAsia"/>
+                <w:b/>
+                <w:bCs/>
+                <w:color w:val="3F3F3F"/>
+                <w:kern w:val="0"/>
+                <w:sz w:val="22"/>
+              </w:rPr>
+              <w:t>升压站</w:t>
+            </w:r>
+            <w:proofErr w:type="gramEnd"/>
+            <w:r>
+              <w:rPr>
+                <w:rFonts w:ascii="宋体" w:hAnsi="宋体" w:cs="宋体" w:hint="eastAsia"/>
+                <w:b/>
+                <w:bCs/>
+                <w:color w:val="3F3F3F"/>
+                <w:kern w:val="0"/>
+                <w:sz w:val="22"/>
+              </w:rPr>
+              <w:t>工程_弃土}}</w:t>
+            </w:r>
+          </w:p>
+        </w:tc>
+      </w:tr>
+      <w:tr>
+        <w:trPr>
+          <w:trHeight w:val="402"/>
+        </w:trPr>
+        <w:tc>
+          <w:tcPr>
+            <w:tcW w:w="624" w:type="pct"/>
+            <w:tcBorders>
+              <w:top w:val="nil"/>
+              <w:left w:val="single" w:sz="8" w:space="0" w:color="3F3F3F"/>
+              <w:bottom w:val="single" w:sz="4" w:space="0" w:color="3F3F3F"/>
+              <w:right w:val="single" w:sz="4" w:space="0" w:color="3F3F3F"/>
+            </w:tcBorders>
+            <w:shd w:val="clear" w:color="auto" w:fill="auto"/>
+            <w:noWrap/>
+            <w:vAlign w:val="center"/>
+            <w:hideMark/>
+          </w:tcPr>
+          <w:p>
+            <w:pPr>
+              <w:widowControl/>
+              <w:spacing w:line="240" w:lineRule="auto"/>
+              <w:ind w:firstLineChars="0" w:firstLine="0"/>
+              <w:jc w:val="center"/>
+              <w:rPr>
+                <w:rFonts w:ascii="宋体" w:hAnsi="宋体" w:cs="宋体"/>
+                <w:kern w:val="0"/>
+                <w:szCs w:val="24"/>
+              </w:rPr>
+            </w:pPr>
+            <w:r>
+              <w:rPr>
+                <w:rFonts w:ascii="宋体" w:hAnsi="宋体" w:cs="宋体" w:hint="eastAsia"/>
+                <w:kern w:val="0"/>
+                <w:szCs w:val="24"/>
+              </w:rPr>
+              <w:t>3</w:t>
+            </w:r>
+          </w:p>
+        </w:tc>
+        <w:tc>
+          <w:tcPr>
+            <w:tcW w:w="1132" w:type="pct"/>
+            <w:tcBorders>
+              <w:top w:val="nil"/>
+              <w:left w:val="nil"/>
+              <w:bottom w:val="single" w:sz="4" w:space="0" w:color="3F3F3F"/>
+              <w:right w:val="single" w:sz="4" w:space="0" w:color="3F3F3F"/>
+            </w:tcBorders>
+            <w:shd w:val="clear" w:color="auto" w:fill="auto"/>
+            <w:noWrap/>
+            <w:vAlign w:val="center"/>
+            <w:hideMark/>
+          </w:tcPr>
+          <w:p>
+            <w:pPr>
+              <w:widowControl/>
+              <w:spacing w:line="240" w:lineRule="auto"/>
+              <w:ind w:firstLineChars="0" w:firstLine="0"/>
+              <w:jc w:val="center"/>
+              <w:rPr>
+                <w:rFonts w:ascii="宋体" w:hAnsi="宋体" w:cs="宋体"/>
+                <w:kern w:val="0"/>
+                <w:szCs w:val="24"/>
+              </w:rPr>
+            </w:pPr>
+            <w:r>
+              <w:rPr>
+                <w:rFonts w:ascii="宋体" w:hAnsi="宋体" w:cs="宋体" w:hint="eastAsia"/>
+                <w:kern w:val="0"/>
+                <w:szCs w:val="24"/>
+              </w:rPr>
+              <w:t>道路工程</w:t>
+            </w:r>
+          </w:p>
+        </w:tc>
+        <w:tc>
+          <w:tcPr>
+            <w:tcW w:w="1324" w:type="pct"/>
+            <w:tcBorders>
+              <w:top w:val="nil"/>
+              <w:left w:val="nil"/>
+              <w:bottom w:val="single" w:sz="4" w:space="0" w:color="3F3F3F"/>
+              <w:right w:val="single" w:sz="4" w:space="0" w:color="3F3F3F"/>
+            </w:tcBorders>
+            <w:shd w:val="clear" w:color="000000" w:fill="F2F2F2"/>
+            <w:noWrap/>
+            <w:vAlign w:val="center"/>
+            <w:hideMark/>
+          </w:tcPr>
+          <w:p>
+            <w:pPr>
+              <w:widowControl/>
+              <w:spacing w:line="240" w:lineRule="auto"/>
+              <w:ind w:firstLineChars="0" w:firstLine="0"/>
+              <w:jc w:val="center"/>
+              <w:rPr>
+                <w:rFonts w:ascii="宋体" w:hAnsi="宋体" w:cs="宋体"/>
+                <w:b/>
+                <w:bCs/>
+                <w:color w:val="3F3F3F"/>
+                <w:kern w:val="0"/>
+                <w:sz w:val="22"/>
+              </w:rPr>
+            </w:pPr>
+            <w:r>
+              <w:rPr>
+                <w:rFonts w:ascii="宋体" w:hAnsi="宋体" w:cs="宋体" w:hint="eastAsia"/>
+                <w:b/>
+                <w:bCs/>
+                <w:color w:val="3F3F3F"/>
+                <w:kern w:val="0"/>
+                <w:sz w:val="22"/>
+              </w:rPr>
+              <w:t>{{道路工程_开挖}}</w:t>
+            </w:r>
+          </w:p>
+        </w:tc>
+        <w:tc>
+          <w:tcPr>
+            <w:tcW w:w="1021" w:type="pct"/>
+            <w:tcBorders>
+              <w:top w:val="nil"/>
+              <w:left w:val="nil"/>
+              <w:bottom w:val="single" w:sz="4" w:space="0" w:color="3F3F3F"/>
+              <w:right w:val="single" w:sz="4" w:space="0" w:color="3F3F3F"/>
+            </w:tcBorders>
+            <w:shd w:val="clear" w:color="000000" w:fill="F2F2F2"/>
+            <w:noWrap/>
+            <w:vAlign w:val="center"/>
+            <w:hideMark/>
+          </w:tcPr>
+          <w:p>
+            <w:pPr>
+              <w:widowControl/>
+              <w:spacing w:line="240" w:lineRule="auto"/>
+              <w:ind w:firstLineChars="0" w:firstLine="0"/>
+              <w:jc w:val="center"/>
+              <w:rPr>
+                <w:rFonts w:ascii="宋体" w:hAnsi="宋体" w:cs="宋体"/>
+                <w:b/>
+                <w:bCs/>
+                <w:color w:val="3F3F3F"/>
+                <w:kern w:val="0"/>
+                <w:sz w:val="22"/>
+              </w:rPr>
+            </w:pPr>
+            <w:r>
+              <w:rPr>
+                <w:rFonts w:ascii="宋体" w:hAnsi="宋体" w:cs="宋体" w:hint="eastAsia"/>
+                <w:b/>
+                <w:bCs/>
+                <w:color w:val="3F3F3F"/>
+                <w:kern w:val="0"/>
+                <w:sz w:val="22"/>
+              </w:rPr>
+              <w:t>{{道路工程_回填}}</w:t>
+            </w:r>
+          </w:p>
+        </w:tc>
+        <w:tc>
+          <w:tcPr>
+            <w:tcW w:w="898" w:type="pct"/>
+            <w:tcBorders>
+              <w:top w:val="nil"/>
+              <w:left w:val="nil"/>
+              <w:bottom w:val="single" w:sz="4" w:space="0" w:color="3F3F3F"/>
+              <w:right w:val="single" w:sz="4" w:space="0" w:color="3F3F3F"/>
+            </w:tcBorders>
+            <w:shd w:val="clear" w:color="000000" w:fill="F2F2F2"/>
+            <w:noWrap/>
+            <w:vAlign w:val="center"/>
+            <w:hideMark/>
+          </w:tcPr>
+          <w:p>
+            <w:pPr>
+              <w:widowControl/>
+              <w:spacing w:line="240" w:lineRule="auto"/>
+              <w:ind w:firstLineChars="0" w:firstLine="0"/>
+              <w:jc w:val="center"/>
+              <w:rPr>
+                <w:rFonts w:ascii="宋体" w:hAnsi="宋体" w:cs="宋体"/>
+                <w:b/>
+                <w:bCs/>
+                <w:color w:val="3F3F3F"/>
+                <w:kern w:val="0"/>
+                <w:sz w:val="22"/>
+              </w:rPr>
+            </w:pPr>
+            <w:r>
+              <w:rPr>
+                <w:rFonts w:ascii="宋体" w:hAnsi="宋体" w:cs="宋体" w:hint="eastAsia"/>
+                <w:b/>
+                <w:bCs/>
+                <w:color w:val="3F3F3F"/>
+                <w:kern w:val="0"/>
+                <w:sz w:val="22"/>
+              </w:rPr>
+              <w:t>{{道路工程_弃土}}</w:t>
+            </w:r>
+          </w:p>
+        </w:tc>
+      </w:tr>
+      <w:tr>
+        <w:trPr>
+          <w:trHeight w:val="402"/>
+        </w:trPr>
+        <w:tc>
+          <w:tcPr>
+            <w:tcW w:w="624" w:type="pct"/>
+            <w:tcBorders>
+              <w:top w:val="nil"/>
+              <w:left w:val="single" w:sz="8" w:space="0" w:color="3F3F3F"/>
+              <w:bottom w:val="single" w:sz="4" w:space="0" w:color="3F3F3F"/>
+              <w:right w:val="single" w:sz="4" w:space="0" w:color="3F3F3F"/>
+            </w:tcBorders>
+            <w:shd w:val="clear" w:color="auto" w:fill="auto"/>
+            <w:noWrap/>
+            <w:vAlign w:val="center"/>
+            <w:hideMark/>
+          </w:tcPr>
+          <w:p>
+            <w:pPr>
+              <w:widowControl/>
+              <w:spacing w:line="240" w:lineRule="auto"/>
+              <w:ind w:firstLineChars="0" w:firstLine="0"/>
+              <w:jc w:val="center"/>
+              <w:rPr>
+                <w:rFonts w:ascii="宋体" w:hAnsi="宋体" w:cs="宋体"/>
+                <w:kern w:val="0"/>
+                <w:szCs w:val="24"/>
+              </w:rPr>
+            </w:pPr>
+            <w:r>
+              <w:rPr>
+                <w:rFonts w:ascii="宋体" w:hAnsi="宋体" w:cs="宋体" w:hint="eastAsia"/>
+                <w:kern w:val="0"/>
+                <w:szCs w:val="24"/>
+              </w:rPr>
+              <w:t>4</w:t>
+            </w:r>
+          </w:p>
+        </w:tc>
+        <w:tc>
+          <w:tcPr>
+            <w:tcW w:w="1132" w:type="pct"/>
+            <w:tcBorders>
+              <w:top w:val="nil"/>
+              <w:left w:val="nil"/>
+              <w:bottom w:val="single" w:sz="4" w:space="0" w:color="3F3F3F"/>
+              <w:right w:val="single" w:sz="4" w:space="0" w:color="3F3F3F"/>
+            </w:tcBorders>
+            <w:shd w:val="clear" w:color="auto" w:fill="auto"/>
+            <w:noWrap/>
+            <w:vAlign w:val="center"/>
+            <w:hideMark/>
+          </w:tcPr>
+          <w:p>
+            <w:pPr>
+              <w:widowControl/>
+              <w:spacing w:line="240" w:lineRule="auto"/>
+              <w:ind w:firstLineChars="0" w:firstLine="0"/>
+              <w:jc w:val="center"/>
+              <w:rPr>
+                <w:rFonts w:ascii="宋体" w:hAnsi="宋体" w:cs="宋体"/>
+                <w:kern w:val="0"/>
+                <w:szCs w:val="24"/>
+              </w:rPr>
+            </w:pPr>
+            <w:r>
+              <w:rPr>
+                <w:rFonts w:ascii="宋体" w:hAnsi="宋体" w:cs="宋体" w:hint="eastAsia"/>
+                <w:kern w:val="0"/>
+                <w:szCs w:val="24"/>
+              </w:rPr>
+              <w:t>吊装平台</w:t>
+            </w:r>
+          </w:p>
+        </w:tc>
+        <w:tc>
+          <w:tcPr>
+            <w:tcW w:w="1324" w:type="pct"/>
+            <w:tcBorders>
+              <w:top w:val="nil"/>
+              <w:left w:val="nil"/>
+              <w:bottom w:val="single" w:sz="4" w:space="0" w:color="3F3F3F"/>
+              <w:right w:val="single" w:sz="4" w:space="0" w:color="3F3F3F"/>
+            </w:tcBorders>
+            <w:shd w:val="clear" w:color="000000" w:fill="F2F2F2"/>
+            <w:noWrap/>
+            <w:vAlign w:val="center"/>
+            <w:hideMark/>
+          </w:tcPr>
+          <w:p>
+            <w:pPr>
+              <w:widowControl/>
+              <w:spacing w:line="240" w:lineRule="auto"/>
+              <w:ind w:firstLineChars="0" w:firstLine="0"/>
+              <w:jc w:val="center"/>
+              <w:rPr>
+                <w:rFonts w:ascii="宋体" w:hAnsi="宋体" w:cs="宋体"/>
+                <w:b/>
+                <w:bCs/>
+                <w:color w:val="3F3F3F"/>
+                <w:kern w:val="0"/>
+                <w:sz w:val="22"/>
+              </w:rPr>
+            </w:pPr>
+            <w:r>
+              <w:rPr>
+                <w:rFonts w:ascii="宋体" w:hAnsi="宋体" w:cs="宋体" w:hint="eastAsia"/>
+                <w:b/>
+                <w:bCs/>
+                <w:color w:val="3F3F3F"/>
+                <w:kern w:val="0"/>
+                <w:sz w:val="22"/>
+              </w:rPr>
+              <w:t>{{吊装平台_开挖}}</w:t>
+            </w:r>
+          </w:p>
+        </w:tc>
+        <w:tc>
+          <w:tcPr>
+            <w:tcW w:w="1021" w:type="pct"/>
+            <w:tcBorders>
+              <w:top w:val="nil"/>
+              <w:left w:val="nil"/>
+              <w:bottom w:val="single" w:sz="4" w:space="0" w:color="3F3F3F"/>
+              <w:right w:val="single" w:sz="4" w:space="0" w:color="3F3F3F"/>
+            </w:tcBorders>
+            <w:shd w:val="clear" w:color="000000" w:fill="F2F2F2"/>
+            <w:noWrap/>
+            <w:vAlign w:val="center"/>
+            <w:hideMark/>
+          </w:tcPr>
+          <w:p>
+            <w:pPr>
+              <w:widowControl/>
+              <w:spacing w:line="240" w:lineRule="auto"/>
+              <w:ind w:firstLineChars="0" w:firstLine="0"/>
+              <w:jc w:val="center"/>
+              <w:rPr>
+                <w:rFonts w:ascii="宋体" w:hAnsi="宋体" w:cs="宋体"/>
+                <w:b/>
+                <w:bCs/>
+                <w:color w:val="3F3F3F"/>
+                <w:kern w:val="0"/>
+                <w:sz w:val="22"/>
+              </w:rPr>
+            </w:pPr>
+            <w:r>
+              <w:rPr>
+                <w:rFonts w:ascii="宋体" w:hAnsi="宋体" w:cs="宋体" w:hint="eastAsia"/>
+                <w:b/>
+                <w:bCs/>
+                <w:color w:val="3F3F3F"/>
+                <w:kern w:val="0"/>
+                <w:sz w:val="22"/>
+              </w:rPr>
+              <w:t>{{吊装平台_回填}}</w:t>
+            </w:r>
+          </w:p>
+        </w:tc>
+        <w:tc>
+          <w:tcPr>
+            <w:tcW w:w="898" w:type="pct"/>
+            <w:tcBorders>
+              <w:top w:val="nil"/>
+              <w:left w:val="nil"/>
+              <w:bottom w:val="single" w:sz="4" w:space="0" w:color="3F3F3F"/>
+              <w:right w:val="single" w:sz="4" w:space="0" w:color="3F3F3F"/>
+            </w:tcBorders>
+            <w:shd w:val="clear" w:color="000000" w:fill="F2F2F2"/>
+            <w:noWrap/>
+            <w:vAlign w:val="center"/>
+            <w:hideMark/>
+          </w:tcPr>
+          <w:p>
+            <w:pPr>
+              <w:widowControl/>
+              <w:spacing w:line="240" w:lineRule="auto"/>
+              <w:ind w:firstLineChars="0" w:firstLine="0"/>
+              <w:jc w:val="center"/>
+              <w:rPr>
+                <w:rFonts w:ascii="宋体" w:hAnsi="宋体" w:cs="宋体"/>
+                <w:b/>
+                <w:bCs/>
+                <w:color w:val="3F3F3F"/>
+                <w:kern w:val="0"/>
+                <w:sz w:val="22"/>
+              </w:rPr>
+            </w:pPr>
+            <w:r>
+              <w:rPr>
+                <w:rFonts w:ascii="宋体" w:hAnsi="宋体" w:cs="宋体" w:hint="eastAsia"/>
+                <w:b/>
+                <w:bCs/>
+                <w:color w:val="3F3F3F"/>
+                <w:kern w:val="0"/>
+                <w:sz w:val="22"/>
+              </w:rPr>
+              <w:t>{{吊装平台_弃土}}</w:t>
+            </w:r>
+          </w:p>
+        </w:tc>
+      </w:tr>
+      <w:tr>
+        <w:trPr>
+          <w:trHeight w:val="402"/>
+        </w:trPr>
+        <w:tc>
+          <w:tcPr>
+            <w:tcW w:w="624" w:type="pct"/>
+            <w:tcBorders>
+              <w:top w:val="nil"/>
+              <w:left w:val="single" w:sz="8" w:space="0" w:color="3F3F3F"/>
+              <w:bottom w:val="single" w:sz="4" w:space="0" w:color="3F3F3F"/>
+              <w:right w:val="single" w:sz="4" w:space="0" w:color="3F3F3F"/>
+            </w:tcBorders>
+            <w:shd w:val="clear" w:color="auto" w:fill="auto"/>
+            <w:noWrap/>
+            <w:vAlign w:val="center"/>
+            <w:hideMark/>
+          </w:tcPr>
+          <w:p>
+            <w:pPr>
+              <w:widowControl/>
+              <w:spacing w:line="240" w:lineRule="auto"/>
+              <w:ind w:firstLineChars="0" w:firstLine="0"/>
+              <w:jc w:val="center"/>
+              <w:rPr>
+                <w:rFonts w:ascii="宋体" w:hAnsi="宋体" w:cs="宋体"/>
+                <w:kern w:val="0"/>
+                <w:szCs w:val="24"/>
+              </w:rPr>
+            </w:pPr>
+            <w:r>
+              <w:rPr>
+                <w:rFonts w:ascii="宋体" w:hAnsi="宋体" w:cs="宋体" w:hint="eastAsia"/>
+                <w:kern w:val="0"/>
+                <w:szCs w:val="24"/>
+              </w:rPr>
+              <w:t>5</w:t>
+            </w:r>
+          </w:p>
+        </w:tc>
+        <w:tc>
+          <w:tcPr>
+            <w:tcW w:w="1132" w:type="pct"/>
+            <w:tcBorders>
+              <w:top w:val="nil"/>
+              <w:left w:val="nil"/>
+              <w:bottom w:val="single" w:sz="4" w:space="0" w:color="3F3F3F"/>
+              <w:right w:val="single" w:sz="4" w:space="0" w:color="3F3F3F"/>
+            </w:tcBorders>
+            <w:shd w:val="clear" w:color="auto" w:fill="auto"/>
+            <w:noWrap/>
+            <w:vAlign w:val="center"/>
+            <w:hideMark/>
+          </w:tcPr>
+          <w:p>
+            <w:pPr>
+              <w:widowControl/>
+              <w:spacing w:line="240" w:lineRule="auto"/>
+              <w:ind w:firstLineChars="0" w:firstLine="0"/>
+              <w:jc w:val="center"/>
+              <w:rPr>
+                <w:rFonts w:ascii="宋体" w:hAnsi="宋体" w:cs="宋体"/>
+                <w:kern w:val="0"/>
+                <w:szCs w:val="24"/>
+              </w:rPr>
+            </w:pPr>
+            <w:proofErr w:type="gramStart"/>
+            <w:r>
+              <w:rPr>
+                <w:rFonts w:ascii="宋体" w:hAnsi="宋体" w:cs="宋体" w:hint="eastAsia"/>
+                <w:kern w:val="0"/>
+                <w:szCs w:val="24"/>
+              </w:rPr>
+              <w:t>集电线路</w:t>
+            </w:r>
+            <w:proofErr w:type="gramEnd"/>
+          </w:p>
+        </w:tc>
+        <w:tc>
+          <w:tcPr>
+            <w:tcW w:w="1324" w:type="pct"/>
+            <w:tcBorders>
+              <w:top w:val="nil"/>
+              <w:left w:val="nil"/>
+              <w:bottom w:val="single" w:sz="4" w:space="0" w:color="3F3F3F"/>
+              <w:right w:val="single" w:sz="4" w:space="0" w:color="3F3F3F"/>
+            </w:tcBorders>
+            <w:shd w:val="clear" w:color="000000" w:fill="F2F2F2"/>
+            <w:noWrap/>
+            <w:vAlign w:val="center"/>
+            <w:hideMark/>
+          </w:tcPr>
+          <w:p>
+            <w:pPr>
+              <w:widowControl/>
+              <w:spacing w:line="240" w:lineRule="auto"/>
+              <w:ind w:firstLineChars="0" w:firstLine="0"/>
+              <w:jc w:val="center"/>
+              <w:rPr>
+                <w:rFonts w:ascii="宋体" w:hAnsi="宋体" w:cs="宋体"/>
+                <w:b/>
+                <w:bCs/>
+                <w:color w:val="3F3F3F"/>
+                <w:kern w:val="0"/>
+                <w:sz w:val="22"/>
+              </w:rPr>
+            </w:pPr>
+            <w:r>
+              <w:rPr>
+                <w:rFonts w:ascii="宋体" w:hAnsi="宋体" w:cs="宋体" w:hint="eastAsia"/>
+                <w:b/>
+                <w:bCs/>
+                <w:color w:val="3F3F3F"/>
+                <w:kern w:val="0"/>
+                <w:sz w:val="22"/>
+              </w:rPr>
+              <w:t>{{</w:t>
+            </w:r>
+            <w:proofErr w:type="gramStart"/>
+            <w:r>
+              <w:rPr>
+                <w:rFonts w:ascii="宋体" w:hAnsi="宋体" w:cs="宋体" w:hint="eastAsia"/>
+                <w:b/>
+                <w:bCs/>
+                <w:color w:val="3F3F3F"/>
+                <w:kern w:val="0"/>
+                <w:sz w:val="22"/>
+              </w:rPr>
+              <w:t>集电线路</w:t>
+            </w:r>
+            <w:proofErr w:type="gramEnd"/>
+            <w:r>
+              <w:rPr>
+                <w:rFonts w:ascii="宋体" w:hAnsi="宋体" w:cs="宋体" w:hint="eastAsia"/>
+                <w:b/>
+                <w:bCs/>
+                <w:color w:val="3F3F3F"/>
+                <w:kern w:val="0"/>
+                <w:sz w:val="22"/>
+              </w:rPr>
+              <w:t>_开挖}}</w:t>
+            </w:r>
+          </w:p>
+        </w:tc>
+        <w:tc>
+          <w:tcPr>
+            <w:tcW w:w="1021" w:type="pct"/>
+            <w:tcBorders>
+              <w:top w:val="nil"/>
+              <w:left w:val="nil"/>
+              <w:bottom w:val="single" w:sz="4" w:space="0" w:color="3F3F3F"/>
+              <w:right w:val="single" w:sz="4" w:space="0" w:color="3F3F3F"/>
+            </w:tcBorders>
+            <w:shd w:val="clear" w:color="000000" w:fill="F2F2F2"/>
+            <w:noWrap/>
+            <w:vAlign w:val="center"/>
+            <w:hideMark/>
+          </w:tcPr>
+          <w:p>
+            <w:pPr>
+              <w:widowControl/>
+              <w:spacing w:line="240" w:lineRule="auto"/>
+              <w:ind w:firstLineChars="0" w:firstLine="0"/>
+              <w:jc w:val="center"/>
+              <w:rPr>
+                <w:rFonts w:ascii="宋体" w:hAnsi="宋体" w:cs="宋体"/>
+                <w:b/>
+                <w:bCs/>
+                <w:color w:val="3F3F3F"/>
+                <w:kern w:val="0"/>
+                <w:sz w:val="22"/>
+              </w:rPr>
+            </w:pPr>
+            <w:r>
+              <w:rPr>
+                <w:rFonts w:ascii="宋体" w:hAnsi="宋体" w:cs="宋体" w:hint="eastAsia"/>
+                <w:b/>
+                <w:bCs/>
+                <w:color w:val="3F3F3F"/>
+                <w:kern w:val="0"/>
+                <w:sz w:val="22"/>
+              </w:rPr>
+              <w:t>{{</w:t>
+            </w:r>
+            <w:proofErr w:type="gramStart"/>
+            <w:r>
+              <w:rPr>
+                <w:rFonts w:ascii="宋体" w:hAnsi="宋体" w:cs="宋体" w:hint="eastAsia"/>
+                <w:b/>
+                <w:bCs/>
+                <w:color w:val="3F3F3F"/>
+                <w:kern w:val="0"/>
+                <w:sz w:val="22"/>
+              </w:rPr>
+              <w:t>集电线路</w:t>
+            </w:r>
+            <w:proofErr w:type="gramEnd"/>
+            <w:r>
+              <w:rPr>
+                <w:rFonts w:ascii="宋体" w:hAnsi="宋体" w:cs="宋体" w:hint="eastAsia"/>
+                <w:b/>
+                <w:bCs/>
+                <w:color w:val="3F3F3F"/>
+                <w:kern w:val="0"/>
+                <w:sz w:val="22"/>
+              </w:rPr>
+              <w:t>_回填}}</w:t>
+            </w:r>
+          </w:p>
+        </w:tc>
+        <w:tc>
+          <w:tcPr>
+            <w:tcW w:w="898" w:type="pct"/>
+            <w:tcBorders>
+              <w:top w:val="nil"/>
+              <w:left w:val="nil"/>
+              <w:bottom w:val="single" w:sz="4" w:space="0" w:color="3F3F3F"/>
+              <w:right w:val="single" w:sz="4" w:space="0" w:color="3F3F3F"/>
+            </w:tcBorders>
+            <w:shd w:val="clear" w:color="000000" w:fill="F2F2F2"/>
+            <w:noWrap/>
+            <w:vAlign w:val="center"/>
+            <w:hideMark/>
+          </w:tcPr>
+          <w:p>
+            <w:pPr>
+              <w:widowControl/>
+              <w:spacing w:line="240" w:lineRule="auto"/>
+              <w:ind w:firstLineChars="0" w:firstLine="0"/>
+              <w:jc w:val="center"/>
+              <w:rPr>
+                <w:rFonts w:ascii="宋体" w:hAnsi="宋体" w:cs="宋体"/>
+                <w:b/>
+                <w:bCs/>
+                <w:color w:val="3F3F3F"/>
+                <w:kern w:val="0"/>
+                <w:sz w:val="22"/>
+              </w:rPr>
+            </w:pPr>
+            <w:r>
+              <w:rPr>
+                <w:rFonts w:ascii="宋体" w:hAnsi="宋体" w:cs="宋体" w:hint="eastAsia"/>
+                <w:b/>
+                <w:bCs/>
+                <w:color w:val="3F3F3F"/>
+                <w:kern w:val="0"/>
+                <w:sz w:val="22"/>
+              </w:rPr>
+              <w:t>{{</w:t>
+            </w:r>
+            <w:proofErr w:type="gramStart"/>
+            <w:r>
+              <w:rPr>
+                <w:rFonts w:ascii="宋体" w:hAnsi="宋体" w:cs="宋体" w:hint="eastAsia"/>
+                <w:b/>
+                <w:bCs/>
+                <w:color w:val="3F3F3F"/>
+                <w:kern w:val="0"/>
+                <w:sz w:val="22"/>
+              </w:rPr>
+              <w:t>集电线路</w:t>
+            </w:r>
+            <w:proofErr w:type="gramEnd"/>
+            <w:r>
+              <w:rPr>
+                <w:rFonts w:ascii="宋体" w:hAnsi="宋体" w:cs="宋体" w:hint="eastAsia"/>
+                <w:b/>
+                <w:bCs/>
+                <w:color w:val="3F3F3F"/>
+                <w:kern w:val="0"/>
+                <w:sz w:val="22"/>
+              </w:rPr>
+              <w:t>_弃土}}</w:t>
+            </w:r>
+          </w:p>
+        </w:tc>
+      </w:tr>
+      <w:tr>
+        <w:trPr>
+          <w:trHeight w:val="402"/>
+        </w:trPr>
+        <w:tc>
+          <w:tcPr>
+            <w:tcW w:w="624" w:type="pct"/>
+            <w:tcBorders>
+              <w:top w:val="nil"/>
+              <w:left w:val="single" w:sz="8" w:space="0" w:color="3F3F3F"/>
+              <w:bottom w:val="single" w:sz="8" w:space="0" w:color="3F3F3F"/>
+              <w:right w:val="single" w:sz="4" w:space="0" w:color="3F3F3F"/>
+            </w:tcBorders>
+            <w:shd w:val="clear" w:color="auto" w:fill="auto"/>
+            <w:noWrap/>
+            <w:vAlign w:val="center"/>
+            <w:hideMark/>
+          </w:tcPr>
+          <w:p>
+            <w:pPr>
+              <w:widowControl/>
+              <w:spacing w:line="240" w:lineRule="auto"/>
+              <w:ind w:firstLineChars="0" w:firstLine="0"/>
+              <w:jc w:val="center"/>
+              <w:rPr>
+                <w:rFonts w:ascii="宋体" w:hAnsi="宋体" w:cs="宋体"/>
+                <w:kern w:val="0"/>
+                <w:szCs w:val="24"/>
+              </w:rPr>
+            </w:pPr>
+            <w:r>
+              <w:rPr>
+                <w:rFonts w:ascii="宋体" w:hAnsi="宋体" w:cs="宋体" w:hint="eastAsia"/>
+                <w:kern w:val="0"/>
+                <w:szCs w:val="24"/>
+              </w:rPr>
+              <w:t>6</w:t>
+            </w:r>
+          </w:p>
+        </w:tc>
+        <w:tc>
+          <w:tcPr>
+            <w:tcW w:w="1132" w:type="pct"/>
+            <w:tcBorders>
+              <w:top w:val="nil"/>
+              <w:left w:val="nil"/>
+              <w:bottom w:val="single" w:sz="8" w:space="0" w:color="3F3F3F"/>
+              <w:right w:val="single" w:sz="4" w:space="0" w:color="3F3F3F"/>
+            </w:tcBorders>
+            <w:shd w:val="clear" w:color="auto" w:fill="auto"/>
+            <w:noWrap/>
+            <w:vAlign w:val="center"/>
+            <w:hideMark/>
+          </w:tcPr>
+          <w:p>
+            <w:pPr>
+              <w:widowControl/>
+              <w:spacing w:line="240" w:lineRule="auto"/>
+              <w:ind w:firstLineChars="0" w:firstLine="0"/>
+              <w:jc w:val="center"/>
+              <w:rPr>
+                <w:rFonts w:ascii="宋体" w:hAnsi="宋体" w:cs="宋体"/>
+                <w:kern w:val="0"/>
+                <w:szCs w:val="24"/>
+              </w:rPr>
+            </w:pPr>
+            <w:r>
+              <w:rPr>
+                <w:rFonts w:ascii="宋体" w:hAnsi="宋体" w:cs="宋体" w:hint="eastAsia"/>
+                <w:kern w:val="0"/>
+                <w:szCs w:val="24"/>
+              </w:rPr>
+              <w:t>合计</w:t>
+            </w:r>
+          </w:p>
+        </w:tc>
+        <w:tc>
+          <w:tcPr>
+            <w:tcW w:w="1324" w:type="pct"/>
+            <w:tcBorders>
+              <w:top w:val="nil"/>
+              <w:left w:val="nil"/>
+              <w:bottom w:val="single" w:sz="4" w:space="0" w:color="3F3F3F"/>
+              <w:right w:val="single" w:sz="4" w:space="0" w:color="3F3F3F"/>
+            </w:tcBorders>
+            <w:shd w:val="clear" w:color="000000" w:fill="F2F2F2"/>
+            <w:noWrap/>
+            <w:vAlign w:val="center"/>
+            <w:hideMark/>
+          </w:tcPr>
+          <w:p>
+            <w:pPr>
+              <w:widowControl/>
+              <w:spacing w:line="240" w:lineRule="auto"/>
+              <w:ind w:firstLineChars="0" w:firstLine="0"/>
+              <w:jc w:val="center"/>
+              <w:rPr>
+                <w:rFonts w:ascii="宋体" w:hAnsi="宋体" w:cs="宋体"/>
+                <w:b/>
+                <w:bCs/>
+                <w:color w:val="3F3F3F"/>
+                <w:kern w:val="0"/>
+                <w:sz w:val="22"/>
+              </w:rPr>
+            </w:pPr>
+            <w:r>
+              <w:rPr>
+                <w:rFonts w:ascii="宋体" w:hAnsi="宋体" w:cs="宋体" w:hint="eastAsia"/>
+                <w:b/>
+                <w:bCs/>
+                <w:color w:val="3F3F3F"/>
+                <w:kern w:val="0"/>
+                <w:sz w:val="22"/>
+              </w:rPr>
+              <w:t>{{合计_开挖}}</w:t>
+            </w:r>
+          </w:p>
+        </w:tc>
+        <w:tc>
+          <w:tcPr>
+            <w:tcW w:w="1021" w:type="pct"/>
+            <w:tcBorders>
+              <w:top w:val="nil"/>
+              <w:left w:val="nil"/>
+              <w:bottom w:val="single" w:sz="4" w:space="0" w:color="3F3F3F"/>
+              <w:right w:val="single" w:sz="4" w:space="0" w:color="3F3F3F"/>
+            </w:tcBorders>
+            <w:shd w:val="clear" w:color="000000" w:fill="F2F2F2"/>
+            <w:noWrap/>
+            <w:vAlign w:val="center"/>
+            <w:hideMark/>
+          </w:tcPr>
+          <w:p>
+            <w:pPr>
+              <w:widowControl/>
+              <w:spacing w:line="240" w:lineRule="auto"/>
+              <w:ind w:firstLineChars="0" w:firstLine="0"/>
+              <w:jc w:val="center"/>
+              <w:rPr>
+                <w:rFonts w:ascii="宋体" w:hAnsi="宋体" w:cs="宋体"/>
+                <w:b/>
+                <w:bCs/>
+                <w:color w:val="3F3F3F"/>
+                <w:kern w:val="0"/>
+                <w:sz w:val="22"/>
+              </w:rPr>
+            </w:pPr>
+            <w:r>
+              <w:rPr>
+                <w:rFonts w:ascii="宋体" w:hAnsi="宋体" w:cs="宋体" w:hint="eastAsia"/>
+                <w:b/>
+                <w:bCs/>
+                <w:color w:val="3F3F3F"/>
+                <w:kern w:val="0"/>
+                <w:sz w:val="22"/>
+              </w:rPr>
+              <w:t>{{合计_回填}}</w:t>
+            </w:r>
+          </w:p>
+        </w:tc>
+        <w:tc>
+          <w:tcPr>
+            <w:tcW w:w="898" w:type="pct"/>
+            <w:tcBorders>
+              <w:top w:val="nil"/>
+              <w:left w:val="nil"/>
+              <w:bottom w:val="single" w:sz="4" w:space="0" w:color="3F3F3F"/>
+              <w:right w:val="single" w:sz="4" w:space="0" w:color="3F3F3F"/>
+            </w:tcBorders>
+            <w:shd w:val="clear" w:color="000000" w:fill="F2F2F2"/>
+            <w:noWrap/>
+            <w:vAlign w:val="center"/>
+            <w:hideMark/>
+          </w:tcPr>
+          <w:p>
+            <w:pPr>
+              <w:widowControl/>
+              <w:spacing w:line="240" w:lineRule="auto"/>
+              <w:ind w:firstLineChars="0" w:firstLine="0"/>
+              <w:jc w:val="center"/>
+              <w:rPr>
+                <w:rFonts w:ascii="宋体" w:hAnsi="宋体" w:cs="宋体"/>
+                <w:b/>
+                <w:bCs/>
+                <w:color w:val="3F3F3F"/>
+                <w:kern w:val="0"/>
+                <w:sz w:val="22"/>
+              </w:rPr>
+            </w:pPr>
+            <w:r>
+              <w:rPr>
+                <w:rFonts w:ascii="宋体" w:hAnsi="宋体" w:cs="宋体" w:hint="eastAsia"/>
+                <w:b/>
+                <w:bCs/>
+                <w:color w:val="3F3F3F"/>
+                <w:kern w:val="0"/>
+                <w:sz w:val="22"/>
+              </w:rPr>
+              <w:t>{{合计_弃土}}</w:t>
+            </w:r>
+          </w:p>
+        </w:tc>
+      </w:tr>
+    </w:tbl>
+    <w:p>
+      <w:pPr>
+        <w:ind w:firstLine="480"/>
+      </w:pPr>
+    </w:p>
+    <w:p>
+      <w:pPr>
+        <w:ind w:firstLine="480"/>
+      </w:pPr>
+    </w:p>
+    <w:tbl>
+      <w:tblPr>
+        <w:tblW w:w="5389" w:type="pct"/>
+        <w:tblInd w:w="-436" w:type="dxa"/>
+        <w:tblLayout w:type="fixed"/>
+        <w:tblLook w:val="04A0" w:firstRow="1" w:lastRow="0" w:firstColumn="1" w:lastColumn="0" w:noHBand="0" w:noVBand="1"/>
+      </w:tblPr>
+      <w:tblGrid>
+        <w:gridCol w:w="480"/>
+        <w:gridCol w:w="1408"/>
+        <w:gridCol w:w="1409"/>
+        <w:gridCol w:w="1408"/>
+        <w:gridCol w:w="1409"/>
+        <w:gridCol w:w="1408"/>
+        <w:gridCol w:w="1409"/>
+      </w:tblGrid>
+      <w:tr>
+        <w:trPr>
+          <w:trHeight w:val="283"/>
+        </w:trPr>
+        <w:tc>
+          <w:tcPr>
+            <w:tcW w:w="269" w:type="pct"/>
+            <w:tcBorders>
+              <w:top w:val="single" w:sz="8" w:space="0" w:color="3F3F3F"/>
+              <w:left w:val="single" w:sz="8" w:space="0" w:color="3F3F3F"/>
+              <w:bottom w:val="single" w:sz="4" w:space="0" w:color="3F3F3F"/>
+              <w:right w:val="single" w:sz="4" w:space="0" w:color="3F3F3F"/>
+            </w:tcBorders>
+            <w:shd w:val="clear" w:color="000000" w:fill="F2F2F2"/>
+            <w:noWrap/>
+            <w:vAlign w:val="center"/>
+            <w:hideMark/>
+          </w:tcPr>
+          <w:p>
+            <w:pPr>
+              <w:pStyle w:val="ab"/>
+              <w:jc w:val="center"/>
+              <w:rPr>
+                <w:b/>
+              </w:rPr>
+            </w:pPr>
+            <w:r>
+              <w:rPr>
+                <w:rFonts w:hint="eastAsia"/>
+                <w:b/>
+              </w:rPr>
+              <w:t>序号</w:t>
+            </w:r>
+          </w:p>
+        </w:tc>
+        <w:tc>
+          <w:tcPr>
+            <w:tcW w:w="788" w:type="pct"/>
+            <w:tcBorders>
+              <w:top w:val="single" w:sz="8" w:space="0" w:color="3F3F3F"/>
+              <w:left w:val="nil"/>
+              <w:bottom w:val="single" w:sz="4" w:space="0" w:color="3F3F3F"/>
+              <w:right w:val="single" w:sz="4" w:space="0" w:color="3F3F3F"/>
+            </w:tcBorders>
+            <w:shd w:val="clear" w:color="000000" w:fill="F2F2F2"/>
+            <w:noWrap/>
+            <w:vAlign w:val="center"/>
+            <w:hideMark/>
+          </w:tcPr>
+          <w:p>
+            <w:pPr>
+              <w:pStyle w:val="ab"/>
+              <w:jc w:val="center"/>
+              <w:rPr>
+                <w:rFonts w:hint="eastAsia"/>
+                <w:b/>
+              </w:rPr>
+            </w:pPr>
+            <w:r>
+              <w:rPr>
+                <w:rFonts w:hint="eastAsia"/>
+                <w:b/>
+              </w:rPr>
+              <w:t>面积（</w:t>
+            </w:r>
+            <w:r>
+              <w:rPr>
+                <w:rFonts w:hint="eastAsia"/>
+                <w:b/>
+              </w:rPr>
+              <w:t>m2</w:t>
+            </w:r>
+            <w:r>
+              <w:rPr>
+                <w:rFonts w:hint="eastAsia"/>
+                <w:b/>
+              </w:rPr>
+              <w:t>）</w:t>
+            </w:r>
+          </w:p>
+        </w:tc>
+        <w:tc>
+          <w:tcPr>
+            <w:tcW w:w="789" w:type="pct"/>
+            <w:tcBorders>
+              <w:top w:val="single" w:sz="8" w:space="0" w:color="3F3F3F"/>
+              <w:left w:val="nil"/>
+              <w:bottom w:val="single" w:sz="4" w:space="0" w:color="3F3F3F"/>
+              <w:right w:val="single" w:sz="4" w:space="0" w:color="3F3F3F"/>
+            </w:tcBorders>
+            <w:shd w:val="clear" w:color="000000" w:fill="F2F2F2"/>
+            <w:noWrap/>
+            <w:vAlign w:val="center"/>
+            <w:hideMark/>
+          </w:tcPr>
+          <w:p>
+            <w:pPr>
+              <w:pStyle w:val="ab"/>
+              <w:jc w:val="center"/>
+              <w:rPr>
+                <w:rFonts w:hint="eastAsia"/>
+                <w:b/>
+              </w:rPr>
+            </w:pPr>
+            <w:r>
+              <w:rPr>
+                <w:rFonts w:hint="eastAsia"/>
+                <w:b/>
+              </w:rPr>
+              <w:t>容量（</w:t>
+            </w:r>
+            <w:r>
+              <w:rPr>
+                <w:rFonts w:hint="eastAsia"/>
+                <w:b/>
+              </w:rPr>
+              <w:t>m3</w:t>
+            </w:r>
+            <w:r>
+              <w:rPr>
+                <w:rFonts w:hint="eastAsia"/>
+                <w:b/>
+              </w:rPr>
+              <w:t>）</w:t>
+            </w:r>
+          </w:p>
+        </w:tc>
+        <w:tc>
+          <w:tcPr>
+            <w:tcW w:w="788" w:type="pct"/>
+            <w:tcBorders>
+              <w:top w:val="single" w:sz="8" w:space="0" w:color="3F3F3F"/>
+              <w:left w:val="nil"/>
+              <w:bottom w:val="single" w:sz="4" w:space="0" w:color="3F3F3F"/>
+              <w:right w:val="single" w:sz="4" w:space="0" w:color="3F3F3F"/>
+            </w:tcBorders>
+            <w:shd w:val="clear" w:color="000000" w:fill="F2F2F2"/>
+            <w:noWrap/>
+            <w:vAlign w:val="center"/>
+            <w:hideMark/>
+          </w:tcPr>
+          <w:p>
+            <w:pPr>
+              <w:pStyle w:val="ab"/>
+              <w:jc w:val="center"/>
+              <w:rPr>
+                <w:rFonts w:hint="eastAsia"/>
+                <w:b/>
+              </w:rPr>
+            </w:pPr>
+            <w:r>
+              <w:rPr>
+                <w:rFonts w:hint="eastAsia"/>
+                <w:b/>
+              </w:rPr>
+              <w:t>喷播植草（</w:t>
+            </w:r>
+            <w:r>
+              <w:rPr>
+                <w:rFonts w:hint="eastAsia"/>
+                <w:b/>
+              </w:rPr>
+              <w:t>m2</w:t>
+            </w:r>
+            <w:r>
+              <w:rPr>
+                <w:rFonts w:hint="eastAsia"/>
+                <w:b/>
+              </w:rPr>
+              <w:t>）</w:t>
+            </w:r>
+          </w:p>
+        </w:tc>
+        <w:tc>
+          <w:tcPr>
+            <w:tcW w:w="789" w:type="pct"/>
+            <w:tcBorders>
+              <w:top w:val="single" w:sz="8" w:space="0" w:color="3F3F3F"/>
+              <w:left w:val="nil"/>
+              <w:bottom w:val="single" w:sz="4" w:space="0" w:color="3F3F3F"/>
+              <w:right w:val="single" w:sz="4" w:space="0" w:color="3F3F3F"/>
+            </w:tcBorders>
+            <w:shd w:val="clear" w:color="000000" w:fill="F2F2F2"/>
+            <w:noWrap/>
+            <w:vAlign w:val="center"/>
+            <w:hideMark/>
+          </w:tcPr>
+          <w:p>
+            <w:pPr>
+              <w:pStyle w:val="ab"/>
+              <w:jc w:val="center"/>
+              <w:rPr>
+                <w:rFonts w:hint="eastAsia"/>
+                <w:b/>
+              </w:rPr>
+            </w:pPr>
+            <w:r>
+              <w:rPr>
+                <w:rFonts w:hint="eastAsia"/>
+                <w:b/>
+              </w:rPr>
+              <w:t>截水沟（</w:t>
+            </w:r>
+            <w:r>
+              <w:rPr>
+                <w:rFonts w:hint="eastAsia"/>
+                <w:b/>
+              </w:rPr>
+              <w:t>m</w:t>
+            </w:r>
+            <w:r>
+              <w:rPr>
+                <w:rFonts w:hint="eastAsia"/>
+                <w:b/>
+              </w:rPr>
+              <w:t>）</w:t>
+            </w:r>
+          </w:p>
+        </w:tc>
+        <w:tc>
+          <w:tcPr>
+            <w:tcW w:w="788" w:type="pct"/>
+            <w:tcBorders>
+              <w:top w:val="single" w:sz="8" w:space="0" w:color="3F3F3F"/>
+              <w:left w:val="nil"/>
+              <w:bottom w:val="single" w:sz="4" w:space="0" w:color="3F3F3F"/>
+              <w:right w:val="single" w:sz="4" w:space="0" w:color="3F3F3F"/>
+            </w:tcBorders>
+            <w:shd w:val="clear" w:color="000000" w:fill="F2F2F2"/>
+            <w:noWrap/>
+            <w:vAlign w:val="center"/>
+            <w:hideMark/>
+          </w:tcPr>
+          <w:p>
+            <w:pPr>
+              <w:pStyle w:val="ab"/>
+              <w:jc w:val="center"/>
+              <w:rPr>
+                <w:rFonts w:hint="eastAsia"/>
+                <w:b/>
+              </w:rPr>
+            </w:pPr>
+            <w:r>
+              <w:rPr>
+                <w:rFonts w:hint="eastAsia"/>
+                <w:b/>
+              </w:rPr>
+              <w:t>排水沟（</w:t>
+            </w:r>
+            <w:r>
+              <w:rPr>
+                <w:rFonts w:hint="eastAsia"/>
+                <w:b/>
+              </w:rPr>
+              <w:t>m</w:t>
+            </w:r>
+            <w:r>
+              <w:rPr>
+                <w:rFonts w:hint="eastAsia"/>
+                <w:b/>
+              </w:rPr>
+              <w:t>）</w:t>
+            </w:r>
+          </w:p>
+        </w:tc>
+        <w:tc>
+          <w:tcPr>
+            <w:tcW w:w="789" w:type="pct"/>
+            <w:tcBorders>
+              <w:top w:val="single" w:sz="8" w:space="0" w:color="3F3F3F"/>
+              <w:left w:val="nil"/>
+              <w:bottom w:val="single" w:sz="4" w:space="0" w:color="3F3F3F"/>
+              <w:right w:val="single" w:sz="8" w:space="0" w:color="3F3F3F"/>
+            </w:tcBorders>
+            <w:shd w:val="clear" w:color="000000" w:fill="F2F2F2"/>
+            <w:noWrap/>
+            <w:vAlign w:val="center"/>
+            <w:hideMark/>
+          </w:tcPr>
+          <w:p>
+            <w:pPr>
+              <w:pStyle w:val="ab"/>
+              <w:jc w:val="center"/>
+              <w:rPr>
+                <w:rFonts w:hint="eastAsia"/>
+                <w:b/>
+              </w:rPr>
+            </w:pPr>
+            <w:r>
+              <w:rPr>
+                <w:rFonts w:hint="eastAsia"/>
+                <w:b/>
+              </w:rPr>
+              <w:t>M7.5</w:t>
+            </w:r>
+            <w:r>
+              <w:rPr>
+                <w:rFonts w:hint="eastAsia"/>
+                <w:b/>
+              </w:rPr>
+              <w:t>挡土墙（</w:t>
+            </w:r>
+            <w:r>
+              <w:rPr>
+                <w:rFonts w:hint="eastAsia"/>
+                <w:b/>
+              </w:rPr>
+              <w:t>m3</w:t>
+            </w:r>
+            <w:r>
+              <w:rPr>
+                <w:rFonts w:hint="eastAsia"/>
+                <w:b/>
+              </w:rPr>
+              <w:t>）</w:t>
+            </w:r>
+          </w:p>
+        </w:tc>
+      </w:tr>
+      <w:tr>
+        <w:trPr>
+          <w:trHeight w:val="283"/>
+        </w:trPr>
+        <w:tc>
+          <w:tcPr>
+            <w:tcW w:w="269" w:type="pct"/>
+            <w:tcBorders>
+              <w:top w:val="nil"/>
+              <w:left w:val="single" w:sz="8" w:space="0" w:color="3F3F3F"/>
+              <w:bottom w:val="single" w:sz="8" w:space="0" w:color="3F3F3F"/>
+              <w:right w:val="single" w:sz="4" w:space="0" w:color="3F3F3F"/>
+            </w:tcBorders>
+            <w:shd w:val="clear" w:color="000000" w:fill="F2F2F2"/>
+            <w:noWrap/>
+            <w:vAlign w:val="center"/>
+            <w:hideMark/>
+          </w:tcPr>
+          <w:p>
+            <w:pPr>
+              <w:widowControl/>
+              <w:spacing w:line="240" w:lineRule="auto"/>
+              <w:ind w:firstLineChars="0" w:firstLine="0"/>
+              <w:jc w:val="center"/>
+              <w:rPr>
+                <w:rFonts w:ascii="宋体" w:hAnsi="宋体" w:cs="宋体" w:hint="eastAsia"/>
+                <w:kern w:val="0"/>
+                <w:szCs w:val="24"/>
+              </w:rPr>
+            </w:pPr>
+            <w:r>
+              <w:rPr>
+                <w:rFonts w:ascii="宋体" w:hAnsi="宋体" w:cs="宋体" w:hint="eastAsia"/>
+                <w:kern w:val="0"/>
+                <w:szCs w:val="24"/>
+              </w:rPr>
+              <w:t>1</w:t>
+            </w:r>
+          </w:p>
+        </w:tc>
+        <w:tc>
+          <w:tcPr>
+            <w:tcW w:w="788" w:type="pct"/>
+            <w:tcBorders>
+              <w:top w:val="nil"/>
+              <w:left w:val="nil"/>
+              <w:bottom w:val="single" w:sz="8" w:space="0" w:color="3F3F3F"/>
+              <w:right w:val="single" w:sz="4" w:space="0" w:color="3F3F3F"/>
+            </w:tcBorders>
+            <w:shd w:val="clear" w:color="000000" w:fill="F2F2F2"/>
+            <w:noWrap/>
+            <w:vAlign w:val="center"/>
+            <w:hideMark/>
+          </w:tcPr>
+          <w:p>
+            <w:pPr>
+              <w:widowControl/>
+              <w:spacing w:line="240" w:lineRule="auto"/>
+              <w:ind w:firstLineChars="0" w:firstLine="0"/>
+              <w:jc w:val="center"/>
+              <w:rPr>
+                <w:rFonts w:ascii="宋体" w:hAnsi="宋体" w:cs="宋体" w:hint="eastAsia"/>
+                <w:kern w:val="0"/>
+                <w:szCs w:val="24"/>
+              </w:rPr>
+            </w:pPr>
+            <w:r>
+              <w:rPr>
+                <w:rFonts w:ascii="宋体" w:hAnsi="宋体" w:cs="宋体" w:hint="eastAsia"/>
+                <w:kern w:val="0"/>
+                <w:szCs w:val="24"/>
+              </w:rPr>
+              <w:t>{{弃渣场_面积}}</w:t>
+            </w:r>
+          </w:p>
+        </w:tc>
+        <w:tc>
+          <w:tcPr>
+            <w:tcW w:w="789" w:type="pct"/>
+            <w:tcBorders>
+              <w:top w:val="nil"/>
+              <w:left w:val="nil"/>
+              <w:bottom w:val="single" w:sz="8" w:space="0" w:color="3F3F3F"/>
+              <w:right w:val="single" w:sz="4" w:space="0" w:color="3F3F3F"/>
+            </w:tcBorders>
+            <w:shd w:val="clear" w:color="000000" w:fill="F2F2F2"/>
+            <w:noWrap/>
+            <w:vAlign w:val="center"/>
+            <w:hideMark/>
+          </w:tcPr>
+          <w:p>
+            <w:pPr>
+              <w:widowControl/>
+              <w:spacing w:line="240" w:lineRule="auto"/>
+              <w:ind w:firstLineChars="0" w:firstLine="0"/>
+              <w:jc w:val="center"/>
+              <w:rPr>
+                <w:rFonts w:ascii="宋体" w:hAnsi="宋体" w:cs="宋体" w:hint="eastAsia"/>
+                <w:kern w:val="0"/>
+                <w:szCs w:val="24"/>
+              </w:rPr>
+            </w:pPr>
+            <w:r>
+              <w:rPr>
+                <w:rFonts w:ascii="宋体" w:hAnsi="宋体" w:cs="宋体" w:hint="eastAsia"/>
+                <w:kern w:val="0"/>
+                <w:szCs w:val="24"/>
+              </w:rPr>
+              <w:t>{{弃渣场_容量}}</w:t>
+            </w:r>
+          </w:p>
+        </w:tc>
+        <w:tc>
+          <w:tcPr>
+            <w:tcW w:w="788" w:type="pct"/>
+            <w:tcBorders>
+              <w:top w:val="nil"/>
+              <w:left w:val="nil"/>
+              <w:bottom w:val="single" w:sz="8" w:space="0" w:color="3F3F3F"/>
+              <w:right w:val="single" w:sz="4" w:space="0" w:color="3F3F3F"/>
+            </w:tcBorders>
+            <w:shd w:val="clear" w:color="000000" w:fill="F2F2F2"/>
+            <w:noWrap/>
+            <w:vAlign w:val="center"/>
+            <w:hideMark/>
+          </w:tcPr>
+          <w:p>
+            <w:pPr>
+              <w:widowControl/>
+              <w:spacing w:line="240" w:lineRule="auto"/>
+              <w:ind w:firstLineChars="0" w:firstLine="0"/>
+              <w:jc w:val="center"/>
+              <w:rPr>
+                <w:rFonts w:ascii="宋体" w:hAnsi="宋体" w:cs="宋体" w:hint="eastAsia"/>
+                <w:kern w:val="0"/>
+                <w:szCs w:val="24"/>
+              </w:rPr>
+            </w:pPr>
+            <w:r>
+              <w:rPr>
+                <w:rFonts w:ascii="宋体" w:hAnsi="宋体" w:cs="宋体" w:hint="eastAsia"/>
+                <w:kern w:val="0"/>
+                <w:szCs w:val="24"/>
+              </w:rPr>
+              <w:t>{{弃渣场_喷播植草}}</w:t>
+            </w:r>
+          </w:p>
+        </w:tc>
+        <w:tc>
+          <w:tcPr>
+            <w:tcW w:w="789" w:type="pct"/>
+            <w:tcBorders>
+              <w:top w:val="nil"/>
+              <w:left w:val="nil"/>
+              <w:bottom w:val="single" w:sz="8" w:space="0" w:color="3F3F3F"/>
+              <w:right w:val="single" w:sz="4" w:space="0" w:color="3F3F3F"/>
+            </w:tcBorders>
+            <w:shd w:val="clear" w:color="000000" w:fill="F2F2F2"/>
+            <w:noWrap/>
+            <w:vAlign w:val="center"/>
+            <w:hideMark/>
+          </w:tcPr>
+          <w:p>
+            <w:pPr>
+              <w:widowControl/>
+              <w:spacing w:line="240" w:lineRule="auto"/>
+              <w:ind w:firstLineChars="0" w:firstLine="0"/>
+              <w:jc w:val="center"/>
+              <w:rPr>
+                <w:rFonts w:ascii="宋体" w:hAnsi="宋体" w:cs="宋体" w:hint="eastAsia"/>
+                <w:kern w:val="0"/>
+                <w:szCs w:val="24"/>
+              </w:rPr>
+            </w:pPr>
+            <w:r>
+              <w:rPr>
+                <w:rFonts w:ascii="宋体" w:hAnsi="宋体" w:cs="宋体" w:hint="eastAsia"/>
+                <w:kern w:val="0"/>
+                <w:szCs w:val="24"/>
+              </w:rPr>
+              <w:t>{{弃渣场_截水沟}}</w:t>
+            </w:r>
+          </w:p>
+        </w:tc>
+        <w:tc>
+          <w:tcPr>
+            <w:tcW w:w="788" w:type="pct"/>
+            <w:tcBorders>
+              <w:top w:val="nil"/>
+              <w:left w:val="nil"/>
+              <w:bottom w:val="single" w:sz="8" w:space="0" w:color="3F3F3F"/>
+              <w:right w:val="single" w:sz="4" w:space="0" w:color="3F3F3F"/>
+            </w:tcBorders>
+            <w:shd w:val="clear" w:color="000000" w:fill="F2F2F2"/>
+            <w:noWrap/>
+            <w:vAlign w:val="center"/>
+            <w:hideMark/>
+          </w:tcPr>
+          <w:p>
+            <w:pPr>
+              <w:widowControl/>
+              <w:spacing w:line="240" w:lineRule="auto"/>
+              <w:ind w:firstLineChars="0" w:firstLine="0"/>
+              <w:jc w:val="center"/>
+              <w:rPr>
+                <w:rFonts w:ascii="宋体" w:hAnsi="宋体" w:cs="宋体" w:hint="eastAsia"/>
+                <w:kern w:val="0"/>
+                <w:szCs w:val="24"/>
+              </w:rPr>
+            </w:pPr>
+            <w:r>
+              <w:rPr>
+                <w:rFonts w:ascii="宋体" w:hAnsi="宋体" w:cs="宋体" w:hint="eastAsia"/>
+                <w:kern w:val="0"/>
+                <w:szCs w:val="24"/>
+              </w:rPr>
+              <w:t>{{弃渣场_排水沟}}</w:t>
+            </w:r>
+          </w:p>
+        </w:tc>
+        <w:tc>
+          <w:tcPr>
+            <w:tcW w:w="789" w:type="pct"/>
+            <w:tcBorders>
+              <w:top w:val="nil"/>
+              <w:left w:val="nil"/>
+              <w:bottom w:val="single" w:sz="8" w:space="0" w:color="3F3F3F"/>
+              <w:right w:val="single" w:sz="4" w:space="0" w:color="3F3F3F"/>
+            </w:tcBorders>
+            <w:shd w:val="clear" w:color="000000" w:fill="F2F2F2"/>
+            <w:noWrap/>
+            <w:vAlign w:val="center"/>
+            <w:hideMark/>
+          </w:tcPr>
+          <w:p>
+            <w:pPr>
+              <w:widowControl/>
+              <w:spacing w:line="240" w:lineRule="auto"/>
+              <w:ind w:firstLineChars="0" w:firstLine="0"/>
+              <w:jc w:val="center"/>
+              <w:rPr>
+                <w:rFonts w:ascii="宋体" w:hAnsi="宋体" w:cs="宋体" w:hint="eastAsia"/>
+                <w:kern w:val="0"/>
+                <w:szCs w:val="24"/>
+              </w:rPr>
+            </w:pPr>
+            <w:r>
+              <w:rPr>
+                <w:rFonts w:ascii="宋体" w:hAnsi="宋体" w:cs="宋体" w:hint="eastAsia"/>
+                <w:kern w:val="0"/>
+                <w:szCs w:val="24"/>
+              </w:rPr>
+              <w:t>{{弃渣场_</w:t>
+            </w:r>
+            <w:bookmarkStart w:id="0" w:name="_GoBack"/>
+            <w:bookmarkEnd w:id="0"/>
+            <w:r>
+              <w:rPr>
+                <w:rFonts w:ascii="宋体" w:hAnsi="宋体" w:cs="宋体" w:hint="eastAsia"/>
+                <w:kern w:val="0"/>
+                <w:szCs w:val="24"/>
+              </w:rPr>
+              <w:t>挡土墙}}</w:t>
+            </w:r>
+          </w:p>
+        </w:tc>
+      </w:tr>
+    </w:tbl>
+    <w:p>
+      <w:pPr>
+        <w:ind w:firstLine="480"/>
+        <w:rPr>
+          <w:rFonts w:hint="eastAsia"/>
+        </w:rPr>
       </w:pPr>
     </w:p>
     <w:sectPr>
@@ -20016,7 +22311,7 @@
         <a:sysClr val="windowText" lastClr="000000"/>
       </a:dk1>
       <a:lt1>
-        <a:sysClr val="window" lastClr="FFFFFF"/>
+        <a:sysClr val="window" lastClr="CAEACE"/>
       </a:lt1>
       <a:dk2>
         <a:srgbClr val="44546A"/>

</xml_diff>

<commit_message>
base finished chapter 8 90%
</commit_message>
<xml_diff>
--- a/autocrword/models/chapter_8/cr8.docx
+++ b/autocrword/models/chapter_8/cr8.docx
@@ -23280,8 +23280,6 @@
               </w:rPr>
               <w:t>亩</w:t>
             </w:r>
-            <w:bookmarkStart w:id="0" w:name="_GoBack"/>
-            <w:bookmarkEnd w:id="0"/>
           </w:p>
         </w:tc>
       </w:tr>
@@ -23290,6 +23288,2130 @@
       <w:pPr>
         <w:ind w:firstLine="480"/>
       </w:pPr>
+    </w:p>
+    <w:tbl>
+      <w:tblPr>
+        <w:tblW w:w="5000" w:type="pct"/>
+        <w:tblLook w:val="04A0" w:firstRow="1" w:lastRow="0" w:firstColumn="1" w:lastColumn="0" w:noHBand="0" w:noVBand="1"/>
+      </w:tblPr>
+      <w:tblGrid>
+        <w:gridCol w:w="696"/>
+        <w:gridCol w:w="1416"/>
+        <w:gridCol w:w="1696"/>
+        <w:gridCol w:w="3421"/>
+        <w:gridCol w:w="1057"/>
+      </w:tblGrid>
+      <w:tr>
+        <w:trPr>
+          <w:trHeight w:val="283"/>
+        </w:trPr>
+        <w:tc>
+          <w:tcPr>
+            <w:tcW w:w="624" w:type="pct"/>
+            <w:tcBorders>
+              <w:top w:val="single" w:sz="8" w:space="0" w:color="auto"/>
+              <w:left w:val="single" w:sz="8" w:space="0" w:color="auto"/>
+              <w:bottom w:val="single" w:sz="4" w:space="0" w:color="auto"/>
+              <w:right w:val="single" w:sz="4" w:space="0" w:color="auto"/>
+            </w:tcBorders>
+            <w:shd w:val="clear" w:color="auto" w:fill="auto"/>
+            <w:noWrap/>
+            <w:vAlign w:val="center"/>
+            <w:hideMark/>
+          </w:tcPr>
+          <w:p>
+            <w:pPr>
+              <w:widowControl/>
+              <w:spacing w:line="240" w:lineRule="auto"/>
+              <w:ind w:firstLineChars="0" w:firstLine="0"/>
+              <w:jc w:val="center"/>
+              <w:rPr>
+                <w:rFonts w:ascii="宋体" w:hAnsi="宋体" w:cs="宋体"/>
+                <w:kern w:val="0"/>
+                <w:szCs w:val="24"/>
+              </w:rPr>
+            </w:pPr>
+            <w:r>
+              <w:rPr>
+                <w:rFonts w:ascii="宋体" w:hAnsi="宋体" w:cs="宋体" w:hint="eastAsia"/>
+                <w:kern w:val="0"/>
+                <w:szCs w:val="24"/>
+              </w:rPr>
+              <w:t>序号</w:t>
+            </w:r>
+          </w:p>
+        </w:tc>
+        <w:tc>
+          <w:tcPr>
+            <w:tcW w:w="1132" w:type="pct"/>
+            <w:tcBorders>
+              <w:top w:val="single" w:sz="8" w:space="0" w:color="auto"/>
+              <w:left w:val="single" w:sz="4" w:space="0" w:color="auto"/>
+              <w:bottom w:val="single" w:sz="4" w:space="0" w:color="auto"/>
+              <w:right w:val="single" w:sz="4" w:space="0" w:color="auto"/>
+            </w:tcBorders>
+            <w:shd w:val="clear" w:color="auto" w:fill="auto"/>
+            <w:noWrap/>
+            <w:vAlign w:val="center"/>
+            <w:hideMark/>
+          </w:tcPr>
+          <w:p>
+            <w:pPr>
+              <w:widowControl/>
+              <w:spacing w:line="240" w:lineRule="auto"/>
+              <w:ind w:firstLineChars="0" w:firstLine="0"/>
+              <w:jc w:val="center"/>
+              <w:rPr>
+                <w:rFonts w:ascii="宋体" w:hAnsi="宋体" w:cs="宋体" w:hint="eastAsia"/>
+                <w:kern w:val="0"/>
+                <w:szCs w:val="24"/>
+              </w:rPr>
+            </w:pPr>
+            <w:r>
+              <w:rPr>
+                <w:rFonts w:ascii="宋体" w:hAnsi="宋体" w:cs="宋体" w:hint="eastAsia"/>
+                <w:kern w:val="0"/>
+                <w:szCs w:val="24"/>
+              </w:rPr>
+              <w:t>项目</w:t>
+            </w:r>
+          </w:p>
+        </w:tc>
+        <w:tc>
+          <w:tcPr>
+            <w:tcW w:w="1324" w:type="pct"/>
+            <w:tcBorders>
+              <w:top w:val="single" w:sz="8" w:space="0" w:color="auto"/>
+              <w:left w:val="nil"/>
+              <w:bottom w:val="single" w:sz="4" w:space="0" w:color="auto"/>
+              <w:right w:val="single" w:sz="4" w:space="0" w:color="auto"/>
+            </w:tcBorders>
+            <w:shd w:val="clear" w:color="auto" w:fill="auto"/>
+            <w:noWrap/>
+            <w:vAlign w:val="center"/>
+            <w:hideMark/>
+          </w:tcPr>
+          <w:p>
+            <w:pPr>
+              <w:widowControl/>
+              <w:spacing w:line="240" w:lineRule="auto"/>
+              <w:ind w:firstLineChars="0" w:firstLine="0"/>
+              <w:jc w:val="center"/>
+              <w:rPr>
+                <w:rFonts w:ascii="宋体" w:hAnsi="宋体" w:cs="宋体" w:hint="eastAsia"/>
+                <w:kern w:val="0"/>
+                <w:szCs w:val="24"/>
+              </w:rPr>
+            </w:pPr>
+            <w:r>
+              <w:rPr>
+                <w:rFonts w:ascii="宋体" w:hAnsi="宋体" w:cs="宋体" w:hint="eastAsia"/>
+                <w:kern w:val="0"/>
+                <w:szCs w:val="24"/>
+              </w:rPr>
+              <w:t>单位</w:t>
+            </w:r>
+          </w:p>
+        </w:tc>
+        <w:tc>
+          <w:tcPr>
+            <w:tcW w:w="1021" w:type="pct"/>
+            <w:tcBorders>
+              <w:top w:val="single" w:sz="8" w:space="0" w:color="auto"/>
+              <w:left w:val="nil"/>
+              <w:bottom w:val="single" w:sz="4" w:space="0" w:color="auto"/>
+              <w:right w:val="single" w:sz="4" w:space="0" w:color="auto"/>
+            </w:tcBorders>
+            <w:shd w:val="clear" w:color="000000" w:fill="F2F2F2"/>
+            <w:noWrap/>
+            <w:vAlign w:val="center"/>
+            <w:hideMark/>
+          </w:tcPr>
+          <w:p>
+            <w:pPr>
+              <w:widowControl/>
+              <w:spacing w:line="240" w:lineRule="auto"/>
+              <w:ind w:firstLineChars="0" w:firstLine="0"/>
+              <w:jc w:val="center"/>
+              <w:rPr>
+                <w:rFonts w:ascii="宋体" w:hAnsi="宋体" w:cs="宋体" w:hint="eastAsia"/>
+                <w:b/>
+                <w:bCs/>
+                <w:color w:val="3F3F3F"/>
+                <w:kern w:val="0"/>
+                <w:sz w:val="22"/>
+              </w:rPr>
+            </w:pPr>
+            <w:r>
+              <w:rPr>
+                <w:rFonts w:ascii="宋体" w:hAnsi="宋体" w:cs="宋体" w:hint="eastAsia"/>
+                <w:b/>
+                <w:bCs/>
+                <w:color w:val="3F3F3F"/>
+                <w:kern w:val="0"/>
+                <w:sz w:val="22"/>
+              </w:rPr>
+              <w:t>数量</w:t>
+            </w:r>
+          </w:p>
+        </w:tc>
+        <w:tc>
+          <w:tcPr>
+            <w:tcW w:w="898" w:type="pct"/>
+            <w:tcBorders>
+              <w:top w:val="single" w:sz="8" w:space="0" w:color="auto"/>
+              <w:left w:val="nil"/>
+              <w:bottom w:val="single" w:sz="4" w:space="0" w:color="auto"/>
+              <w:right w:val="single" w:sz="8" w:space="0" w:color="auto"/>
+            </w:tcBorders>
+            <w:shd w:val="clear" w:color="auto" w:fill="auto"/>
+            <w:noWrap/>
+            <w:vAlign w:val="center"/>
+            <w:hideMark/>
+          </w:tcPr>
+          <w:p>
+            <w:pPr>
+              <w:widowControl/>
+              <w:spacing w:line="240" w:lineRule="auto"/>
+              <w:ind w:firstLineChars="0" w:firstLine="0"/>
+              <w:jc w:val="center"/>
+              <w:rPr>
+                <w:rFonts w:ascii="宋体" w:hAnsi="宋体" w:cs="宋体" w:hint="eastAsia"/>
+                <w:kern w:val="0"/>
+                <w:szCs w:val="24"/>
+              </w:rPr>
+            </w:pPr>
+            <w:r>
+              <w:rPr>
+                <w:rFonts w:ascii="宋体" w:hAnsi="宋体" w:cs="宋体" w:hint="eastAsia"/>
+                <w:kern w:val="0"/>
+                <w:szCs w:val="24"/>
+              </w:rPr>
+              <w:t>备注</w:t>
+            </w:r>
+          </w:p>
+        </w:tc>
+      </w:tr>
+      <w:tr>
+        <w:trPr>
+          <w:trHeight w:val="283"/>
+        </w:trPr>
+        <w:tc>
+          <w:tcPr>
+            <w:tcW w:w="624" w:type="pct"/>
+            <w:tcBorders>
+              <w:top w:val="single" w:sz="4" w:space="0" w:color="auto"/>
+              <w:left w:val="single" w:sz="8" w:space="0" w:color="auto"/>
+              <w:bottom w:val="single" w:sz="4" w:space="0" w:color="auto"/>
+              <w:right w:val="single" w:sz="4" w:space="0" w:color="auto"/>
+            </w:tcBorders>
+            <w:shd w:val="clear" w:color="auto" w:fill="auto"/>
+            <w:noWrap/>
+            <w:vAlign w:val="center"/>
+            <w:hideMark/>
+          </w:tcPr>
+          <w:p>
+            <w:pPr>
+              <w:widowControl/>
+              <w:spacing w:line="240" w:lineRule="auto"/>
+              <w:ind w:firstLineChars="0" w:firstLine="0"/>
+              <w:jc w:val="center"/>
+              <w:rPr>
+                <w:rFonts w:ascii="宋体" w:hAnsi="宋体" w:cs="宋体" w:hint="eastAsia"/>
+                <w:kern w:val="0"/>
+                <w:szCs w:val="24"/>
+              </w:rPr>
+            </w:pPr>
+            <w:r>
+              <w:rPr>
+                <w:rFonts w:ascii="宋体" w:hAnsi="宋体" w:cs="宋体" w:hint="eastAsia"/>
+                <w:kern w:val="0"/>
+                <w:szCs w:val="24"/>
+              </w:rPr>
+              <w:t>1</w:t>
+            </w:r>
+          </w:p>
+        </w:tc>
+        <w:tc>
+          <w:tcPr>
+            <w:tcW w:w="1132" w:type="pct"/>
+            <w:tcBorders>
+              <w:top w:val="nil"/>
+              <w:left w:val="nil"/>
+              <w:bottom w:val="single" w:sz="4" w:space="0" w:color="auto"/>
+              <w:right w:val="single" w:sz="4" w:space="0" w:color="auto"/>
+            </w:tcBorders>
+            <w:shd w:val="clear" w:color="auto" w:fill="auto"/>
+            <w:noWrap/>
+            <w:vAlign w:val="center"/>
+            <w:hideMark/>
+          </w:tcPr>
+          <w:p>
+            <w:pPr>
+              <w:widowControl/>
+              <w:spacing w:line="240" w:lineRule="auto"/>
+              <w:ind w:firstLineChars="0" w:firstLine="0"/>
+              <w:jc w:val="center"/>
+              <w:rPr>
+                <w:rFonts w:ascii="宋体" w:hAnsi="宋体" w:cs="宋体" w:hint="eastAsia"/>
+                <w:kern w:val="0"/>
+                <w:szCs w:val="24"/>
+              </w:rPr>
+            </w:pPr>
+            <w:r>
+              <w:rPr>
+                <w:rFonts w:ascii="宋体" w:hAnsi="宋体" w:cs="宋体" w:hint="eastAsia"/>
+                <w:kern w:val="0"/>
+                <w:szCs w:val="24"/>
+              </w:rPr>
+              <w:t>风机机组</w:t>
+            </w:r>
+          </w:p>
+        </w:tc>
+        <w:tc>
+          <w:tcPr>
+            <w:tcW w:w="1324" w:type="pct"/>
+            <w:tcBorders>
+              <w:top w:val="nil"/>
+              <w:left w:val="nil"/>
+              <w:bottom w:val="single" w:sz="4" w:space="0" w:color="auto"/>
+              <w:right w:val="single" w:sz="4" w:space="0" w:color="auto"/>
+            </w:tcBorders>
+            <w:shd w:val="clear" w:color="auto" w:fill="auto"/>
+            <w:noWrap/>
+            <w:vAlign w:val="center"/>
+            <w:hideMark/>
+          </w:tcPr>
+          <w:p>
+            <w:pPr>
+              <w:widowControl/>
+              <w:spacing w:line="240" w:lineRule="auto"/>
+              <w:ind w:firstLineChars="0" w:firstLine="0"/>
+              <w:jc w:val="center"/>
+              <w:rPr>
+                <w:rFonts w:ascii="宋体" w:hAnsi="宋体" w:cs="宋体" w:hint="eastAsia"/>
+                <w:kern w:val="0"/>
+                <w:szCs w:val="24"/>
+              </w:rPr>
+            </w:pPr>
+            <w:r>
+              <w:rPr>
+                <w:rFonts w:ascii="宋体" w:hAnsi="宋体" w:cs="宋体" w:hint="eastAsia"/>
+                <w:kern w:val="0"/>
+                <w:szCs w:val="24"/>
+              </w:rPr>
+              <w:t>台</w:t>
+            </w:r>
+          </w:p>
+        </w:tc>
+        <w:tc>
+          <w:tcPr>
+            <w:tcW w:w="1021" w:type="pct"/>
+            <w:tcBorders>
+              <w:top w:val="nil"/>
+              <w:left w:val="nil"/>
+              <w:bottom w:val="single" w:sz="4" w:space="0" w:color="auto"/>
+              <w:right w:val="single" w:sz="4" w:space="0" w:color="auto"/>
+            </w:tcBorders>
+            <w:shd w:val="clear" w:color="000000" w:fill="F2F2F2"/>
+            <w:noWrap/>
+            <w:vAlign w:val="center"/>
+            <w:hideMark/>
+          </w:tcPr>
+          <w:p>
+            <w:pPr>
+              <w:widowControl/>
+              <w:spacing w:line="240" w:lineRule="auto"/>
+              <w:ind w:firstLineChars="0" w:firstLine="0"/>
+              <w:jc w:val="center"/>
+              <w:rPr>
+                <w:rFonts w:ascii="宋体" w:hAnsi="宋体" w:cs="宋体" w:hint="eastAsia"/>
+                <w:b/>
+                <w:bCs/>
+                <w:color w:val="3F3F3F"/>
+                <w:kern w:val="0"/>
+                <w:sz w:val="22"/>
+              </w:rPr>
+            </w:pPr>
+            <w:r>
+              <w:rPr>
+                <w:rFonts w:ascii="宋体" w:hAnsi="宋体" w:cs="宋体" w:hint="eastAsia"/>
+                <w:b/>
+                <w:bCs/>
+                <w:color w:val="3F3F3F"/>
+                <w:kern w:val="0"/>
+                <w:sz w:val="22"/>
+              </w:rPr>
+              <w:t>{{风机机组_主要施工工程量}}</w:t>
+            </w:r>
+          </w:p>
+        </w:tc>
+        <w:tc>
+          <w:tcPr>
+            <w:tcW w:w="898" w:type="pct"/>
+            <w:tcBorders>
+              <w:top w:val="nil"/>
+              <w:left w:val="nil"/>
+              <w:bottom w:val="single" w:sz="4" w:space="0" w:color="auto"/>
+              <w:right w:val="single" w:sz="8" w:space="0" w:color="auto"/>
+            </w:tcBorders>
+            <w:shd w:val="clear" w:color="auto" w:fill="auto"/>
+            <w:noWrap/>
+            <w:vAlign w:val="center"/>
+            <w:hideMark/>
+          </w:tcPr>
+          <w:p>
+            <w:pPr>
+              <w:widowControl/>
+              <w:spacing w:line="240" w:lineRule="auto"/>
+              <w:ind w:firstLineChars="0" w:firstLine="0"/>
+              <w:jc w:val="center"/>
+              <w:rPr>
+                <w:rFonts w:ascii="宋体" w:hAnsi="宋体" w:cs="宋体" w:hint="eastAsia"/>
+                <w:kern w:val="0"/>
+                <w:szCs w:val="24"/>
+              </w:rPr>
+            </w:pPr>
+            <w:r>
+              <w:rPr>
+                <w:rFonts w:ascii="宋体" w:hAnsi="宋体" w:cs="宋体" w:hint="eastAsia"/>
+                <w:kern w:val="0"/>
+                <w:szCs w:val="24"/>
+              </w:rPr>
+              <w:t xml:space="preserve">　</w:t>
+            </w:r>
+          </w:p>
+        </w:tc>
+      </w:tr>
+      <w:tr>
+        <w:trPr>
+          <w:trHeight w:val="283"/>
+        </w:trPr>
+        <w:tc>
+          <w:tcPr>
+            <w:tcW w:w="624" w:type="pct"/>
+            <w:tcBorders>
+              <w:top w:val="nil"/>
+              <w:left w:val="single" w:sz="8" w:space="0" w:color="auto"/>
+              <w:bottom w:val="single" w:sz="4" w:space="0" w:color="auto"/>
+              <w:right w:val="single" w:sz="4" w:space="0" w:color="auto"/>
+            </w:tcBorders>
+            <w:shd w:val="clear" w:color="auto" w:fill="auto"/>
+            <w:noWrap/>
+            <w:vAlign w:val="center"/>
+            <w:hideMark/>
+          </w:tcPr>
+          <w:p>
+            <w:pPr>
+              <w:widowControl/>
+              <w:spacing w:line="240" w:lineRule="auto"/>
+              <w:ind w:firstLineChars="0" w:firstLine="0"/>
+              <w:jc w:val="center"/>
+              <w:rPr>
+                <w:rFonts w:ascii="宋体" w:hAnsi="宋体" w:cs="宋体" w:hint="eastAsia"/>
+                <w:kern w:val="0"/>
+                <w:szCs w:val="24"/>
+              </w:rPr>
+            </w:pPr>
+            <w:r>
+              <w:rPr>
+                <w:rFonts w:ascii="宋体" w:hAnsi="宋体" w:cs="宋体" w:hint="eastAsia"/>
+                <w:kern w:val="0"/>
+                <w:szCs w:val="24"/>
+              </w:rPr>
+              <w:t>2</w:t>
+            </w:r>
+          </w:p>
+        </w:tc>
+        <w:tc>
+          <w:tcPr>
+            <w:tcW w:w="1132" w:type="pct"/>
+            <w:tcBorders>
+              <w:top w:val="nil"/>
+              <w:left w:val="nil"/>
+              <w:bottom w:val="single" w:sz="4" w:space="0" w:color="auto"/>
+              <w:right w:val="single" w:sz="4" w:space="0" w:color="auto"/>
+            </w:tcBorders>
+            <w:shd w:val="clear" w:color="auto" w:fill="auto"/>
+            <w:noWrap/>
+            <w:vAlign w:val="center"/>
+            <w:hideMark/>
+          </w:tcPr>
+          <w:p>
+            <w:pPr>
+              <w:widowControl/>
+              <w:spacing w:line="240" w:lineRule="auto"/>
+              <w:ind w:firstLineChars="0" w:firstLine="0"/>
+              <w:jc w:val="center"/>
+              <w:rPr>
+                <w:rFonts w:ascii="宋体" w:hAnsi="宋体" w:cs="宋体" w:hint="eastAsia"/>
+                <w:kern w:val="0"/>
+                <w:szCs w:val="24"/>
+              </w:rPr>
+            </w:pPr>
+            <w:r>
+              <w:rPr>
+                <w:rFonts w:ascii="宋体" w:hAnsi="宋体" w:cs="宋体" w:hint="eastAsia"/>
+                <w:kern w:val="0"/>
+                <w:szCs w:val="24"/>
+              </w:rPr>
+              <w:t>建筑面积</w:t>
+            </w:r>
+          </w:p>
+        </w:tc>
+        <w:tc>
+          <w:tcPr>
+            <w:tcW w:w="1324" w:type="pct"/>
+            <w:tcBorders>
+              <w:top w:val="nil"/>
+              <w:left w:val="nil"/>
+              <w:bottom w:val="single" w:sz="4" w:space="0" w:color="auto"/>
+              <w:right w:val="single" w:sz="4" w:space="0" w:color="auto"/>
+            </w:tcBorders>
+            <w:shd w:val="clear" w:color="auto" w:fill="auto"/>
+            <w:noWrap/>
+            <w:vAlign w:val="center"/>
+            <w:hideMark/>
+          </w:tcPr>
+          <w:p>
+            <w:pPr>
+              <w:widowControl/>
+              <w:spacing w:line="240" w:lineRule="auto"/>
+              <w:ind w:firstLineChars="0" w:firstLine="0"/>
+              <w:jc w:val="center"/>
+              <w:rPr>
+                <w:rFonts w:ascii="宋体" w:hAnsi="宋体" w:cs="宋体" w:hint="eastAsia"/>
+                <w:kern w:val="0"/>
+                <w:szCs w:val="24"/>
+              </w:rPr>
+            </w:pPr>
+            <w:r>
+              <w:rPr>
+                <w:rFonts w:ascii="宋体" w:hAnsi="宋体" w:cs="宋体" w:hint="eastAsia"/>
+                <w:kern w:val="0"/>
+                <w:szCs w:val="24"/>
+              </w:rPr>
+              <w:t>m2</w:t>
+            </w:r>
+          </w:p>
+        </w:tc>
+        <w:tc>
+          <w:tcPr>
+            <w:tcW w:w="1021" w:type="pct"/>
+            <w:tcBorders>
+              <w:top w:val="nil"/>
+              <w:left w:val="nil"/>
+              <w:bottom w:val="single" w:sz="4" w:space="0" w:color="auto"/>
+              <w:right w:val="single" w:sz="4" w:space="0" w:color="auto"/>
+            </w:tcBorders>
+            <w:shd w:val="clear" w:color="000000" w:fill="F2F2F2"/>
+            <w:noWrap/>
+            <w:vAlign w:val="center"/>
+            <w:hideMark/>
+          </w:tcPr>
+          <w:p>
+            <w:pPr>
+              <w:widowControl/>
+              <w:spacing w:line="240" w:lineRule="auto"/>
+              <w:ind w:firstLineChars="0" w:firstLine="0"/>
+              <w:jc w:val="center"/>
+              <w:rPr>
+                <w:rFonts w:ascii="宋体" w:hAnsi="宋体" w:cs="宋体" w:hint="eastAsia"/>
+                <w:b/>
+                <w:bCs/>
+                <w:color w:val="3F3F3F"/>
+                <w:kern w:val="0"/>
+                <w:sz w:val="22"/>
+              </w:rPr>
+            </w:pPr>
+            <w:r>
+              <w:rPr>
+                <w:rFonts w:ascii="宋体" w:hAnsi="宋体" w:cs="宋体" w:hint="eastAsia"/>
+                <w:b/>
+                <w:bCs/>
+                <w:color w:val="3F3F3F"/>
+                <w:kern w:val="0"/>
+                <w:sz w:val="22"/>
+              </w:rPr>
+              <w:t>{{建筑面积_主要施工工程量}}</w:t>
+            </w:r>
+          </w:p>
+        </w:tc>
+        <w:tc>
+          <w:tcPr>
+            <w:tcW w:w="898" w:type="pct"/>
+            <w:tcBorders>
+              <w:top w:val="nil"/>
+              <w:left w:val="nil"/>
+              <w:bottom w:val="single" w:sz="4" w:space="0" w:color="auto"/>
+              <w:right w:val="single" w:sz="8" w:space="0" w:color="auto"/>
+            </w:tcBorders>
+            <w:shd w:val="clear" w:color="auto" w:fill="auto"/>
+            <w:noWrap/>
+            <w:vAlign w:val="center"/>
+            <w:hideMark/>
+          </w:tcPr>
+          <w:p>
+            <w:pPr>
+              <w:widowControl/>
+              <w:spacing w:line="240" w:lineRule="auto"/>
+              <w:ind w:firstLineChars="0" w:firstLine="0"/>
+              <w:jc w:val="center"/>
+              <w:rPr>
+                <w:rFonts w:ascii="宋体" w:hAnsi="宋体" w:cs="宋体" w:hint="eastAsia"/>
+                <w:kern w:val="0"/>
+                <w:szCs w:val="24"/>
+              </w:rPr>
+            </w:pPr>
+            <w:r>
+              <w:rPr>
+                <w:rFonts w:ascii="宋体" w:hAnsi="宋体" w:cs="宋体" w:hint="eastAsia"/>
+                <w:kern w:val="0"/>
+                <w:szCs w:val="24"/>
+              </w:rPr>
+              <w:t xml:space="preserve">　</w:t>
+            </w:r>
+          </w:p>
+        </w:tc>
+      </w:tr>
+      <w:tr>
+        <w:trPr>
+          <w:trHeight w:val="283"/>
+        </w:trPr>
+        <w:tc>
+          <w:tcPr>
+            <w:tcW w:w="624" w:type="pct"/>
+            <w:tcBorders>
+              <w:top w:val="nil"/>
+              <w:left w:val="single" w:sz="8" w:space="0" w:color="auto"/>
+              <w:bottom w:val="single" w:sz="4" w:space="0" w:color="auto"/>
+              <w:right w:val="single" w:sz="4" w:space="0" w:color="auto"/>
+            </w:tcBorders>
+            <w:shd w:val="clear" w:color="auto" w:fill="auto"/>
+            <w:noWrap/>
+            <w:vAlign w:val="center"/>
+            <w:hideMark/>
+          </w:tcPr>
+          <w:p>
+            <w:pPr>
+              <w:widowControl/>
+              <w:spacing w:line="240" w:lineRule="auto"/>
+              <w:ind w:firstLineChars="0" w:firstLine="0"/>
+              <w:jc w:val="center"/>
+              <w:rPr>
+                <w:rFonts w:ascii="宋体" w:hAnsi="宋体" w:cs="宋体" w:hint="eastAsia"/>
+                <w:kern w:val="0"/>
+                <w:szCs w:val="24"/>
+              </w:rPr>
+            </w:pPr>
+            <w:r>
+              <w:rPr>
+                <w:rFonts w:ascii="宋体" w:hAnsi="宋体" w:cs="宋体" w:hint="eastAsia"/>
+                <w:kern w:val="0"/>
+                <w:szCs w:val="24"/>
+              </w:rPr>
+              <w:t>3</w:t>
+            </w:r>
+          </w:p>
+        </w:tc>
+        <w:tc>
+          <w:tcPr>
+            <w:tcW w:w="1132" w:type="pct"/>
+            <w:tcBorders>
+              <w:top w:val="nil"/>
+              <w:left w:val="nil"/>
+              <w:bottom w:val="single" w:sz="4" w:space="0" w:color="auto"/>
+              <w:right w:val="single" w:sz="4" w:space="0" w:color="auto"/>
+            </w:tcBorders>
+            <w:shd w:val="clear" w:color="auto" w:fill="auto"/>
+            <w:noWrap/>
+            <w:vAlign w:val="center"/>
+            <w:hideMark/>
+          </w:tcPr>
+          <w:p>
+            <w:pPr>
+              <w:widowControl/>
+              <w:spacing w:line="240" w:lineRule="auto"/>
+              <w:ind w:firstLineChars="0" w:firstLine="0"/>
+              <w:jc w:val="center"/>
+              <w:rPr>
+                <w:rFonts w:ascii="宋体" w:hAnsi="宋体" w:cs="宋体" w:hint="eastAsia"/>
+                <w:kern w:val="0"/>
+                <w:szCs w:val="24"/>
+              </w:rPr>
+            </w:pPr>
+            <w:r>
+              <w:rPr>
+                <w:rFonts w:ascii="宋体" w:hAnsi="宋体" w:cs="宋体" w:hint="eastAsia"/>
+                <w:kern w:val="0"/>
+                <w:szCs w:val="24"/>
+              </w:rPr>
+              <w:t>主变压器</w:t>
+            </w:r>
+          </w:p>
+        </w:tc>
+        <w:tc>
+          <w:tcPr>
+            <w:tcW w:w="1324" w:type="pct"/>
+            <w:tcBorders>
+              <w:top w:val="nil"/>
+              <w:left w:val="nil"/>
+              <w:bottom w:val="single" w:sz="4" w:space="0" w:color="auto"/>
+              <w:right w:val="single" w:sz="4" w:space="0" w:color="auto"/>
+            </w:tcBorders>
+            <w:shd w:val="clear" w:color="auto" w:fill="auto"/>
+            <w:noWrap/>
+            <w:vAlign w:val="center"/>
+            <w:hideMark/>
+          </w:tcPr>
+          <w:p>
+            <w:pPr>
+              <w:widowControl/>
+              <w:spacing w:line="240" w:lineRule="auto"/>
+              <w:ind w:firstLineChars="0" w:firstLine="0"/>
+              <w:jc w:val="center"/>
+              <w:rPr>
+                <w:rFonts w:ascii="宋体" w:hAnsi="宋体" w:cs="宋体" w:hint="eastAsia"/>
+                <w:kern w:val="0"/>
+                <w:szCs w:val="24"/>
+              </w:rPr>
+            </w:pPr>
+            <w:r>
+              <w:rPr>
+                <w:rFonts w:ascii="宋体" w:hAnsi="宋体" w:cs="宋体" w:hint="eastAsia"/>
+                <w:kern w:val="0"/>
+                <w:szCs w:val="24"/>
+              </w:rPr>
+              <w:t>台</w:t>
+            </w:r>
+          </w:p>
+        </w:tc>
+        <w:tc>
+          <w:tcPr>
+            <w:tcW w:w="1021" w:type="pct"/>
+            <w:tcBorders>
+              <w:top w:val="nil"/>
+              <w:left w:val="nil"/>
+              <w:bottom w:val="single" w:sz="4" w:space="0" w:color="auto"/>
+              <w:right w:val="single" w:sz="4" w:space="0" w:color="auto"/>
+            </w:tcBorders>
+            <w:shd w:val="clear" w:color="000000" w:fill="F2F2F2"/>
+            <w:noWrap/>
+            <w:vAlign w:val="center"/>
+            <w:hideMark/>
+          </w:tcPr>
+          <w:p>
+            <w:pPr>
+              <w:widowControl/>
+              <w:spacing w:line="240" w:lineRule="auto"/>
+              <w:ind w:firstLineChars="0" w:firstLine="0"/>
+              <w:jc w:val="center"/>
+              <w:rPr>
+                <w:rFonts w:ascii="宋体" w:hAnsi="宋体" w:cs="宋体" w:hint="eastAsia"/>
+                <w:b/>
+                <w:bCs/>
+                <w:color w:val="3F3F3F"/>
+                <w:kern w:val="0"/>
+                <w:sz w:val="22"/>
+              </w:rPr>
+            </w:pPr>
+            <w:r>
+              <w:rPr>
+                <w:rFonts w:ascii="宋体" w:hAnsi="宋体" w:cs="宋体" w:hint="eastAsia"/>
+                <w:b/>
+                <w:bCs/>
+                <w:color w:val="3F3F3F"/>
+                <w:kern w:val="0"/>
+                <w:sz w:val="22"/>
+              </w:rPr>
+              <w:t>{{主变压器_主要施工工程量}}</w:t>
+            </w:r>
+          </w:p>
+        </w:tc>
+        <w:tc>
+          <w:tcPr>
+            <w:tcW w:w="898" w:type="pct"/>
+            <w:tcBorders>
+              <w:top w:val="nil"/>
+              <w:left w:val="nil"/>
+              <w:bottom w:val="single" w:sz="4" w:space="0" w:color="auto"/>
+              <w:right w:val="single" w:sz="8" w:space="0" w:color="auto"/>
+            </w:tcBorders>
+            <w:shd w:val="clear" w:color="auto" w:fill="auto"/>
+            <w:noWrap/>
+            <w:vAlign w:val="center"/>
+            <w:hideMark/>
+          </w:tcPr>
+          <w:p>
+            <w:pPr>
+              <w:widowControl/>
+              <w:spacing w:line="240" w:lineRule="auto"/>
+              <w:ind w:firstLineChars="0" w:firstLine="0"/>
+              <w:jc w:val="center"/>
+              <w:rPr>
+                <w:rFonts w:ascii="宋体" w:hAnsi="宋体" w:cs="宋体" w:hint="eastAsia"/>
+                <w:kern w:val="0"/>
+                <w:szCs w:val="24"/>
+              </w:rPr>
+            </w:pPr>
+            <w:r>
+              <w:rPr>
+                <w:rFonts w:ascii="宋体" w:hAnsi="宋体" w:cs="宋体" w:hint="eastAsia"/>
+                <w:kern w:val="0"/>
+                <w:szCs w:val="24"/>
+              </w:rPr>
+              <w:t xml:space="preserve">　</w:t>
+            </w:r>
+          </w:p>
+        </w:tc>
+      </w:tr>
+      <w:tr>
+        <w:trPr>
+          <w:trHeight w:val="283"/>
+        </w:trPr>
+        <w:tc>
+          <w:tcPr>
+            <w:tcW w:w="624" w:type="pct"/>
+            <w:tcBorders>
+              <w:top w:val="nil"/>
+              <w:left w:val="single" w:sz="8" w:space="0" w:color="auto"/>
+              <w:bottom w:val="single" w:sz="4" w:space="0" w:color="auto"/>
+              <w:right w:val="single" w:sz="4" w:space="0" w:color="auto"/>
+            </w:tcBorders>
+            <w:shd w:val="clear" w:color="auto" w:fill="auto"/>
+            <w:noWrap/>
+            <w:vAlign w:val="center"/>
+            <w:hideMark/>
+          </w:tcPr>
+          <w:p>
+            <w:pPr>
+              <w:widowControl/>
+              <w:spacing w:line="240" w:lineRule="auto"/>
+              <w:ind w:firstLineChars="0" w:firstLine="0"/>
+              <w:jc w:val="center"/>
+              <w:rPr>
+                <w:rFonts w:ascii="宋体" w:hAnsi="宋体" w:cs="宋体" w:hint="eastAsia"/>
+                <w:kern w:val="0"/>
+                <w:szCs w:val="24"/>
+              </w:rPr>
+            </w:pPr>
+            <w:r>
+              <w:rPr>
+                <w:rFonts w:ascii="宋体" w:hAnsi="宋体" w:cs="宋体" w:hint="eastAsia"/>
+                <w:kern w:val="0"/>
+                <w:szCs w:val="24"/>
+              </w:rPr>
+              <w:t>4</w:t>
+            </w:r>
+          </w:p>
+        </w:tc>
+        <w:tc>
+          <w:tcPr>
+            <w:tcW w:w="1132" w:type="pct"/>
+            <w:tcBorders>
+              <w:top w:val="nil"/>
+              <w:left w:val="nil"/>
+              <w:bottom w:val="single" w:sz="4" w:space="0" w:color="auto"/>
+              <w:right w:val="single" w:sz="4" w:space="0" w:color="auto"/>
+            </w:tcBorders>
+            <w:shd w:val="clear" w:color="auto" w:fill="auto"/>
+            <w:noWrap/>
+            <w:vAlign w:val="center"/>
+            <w:hideMark/>
+          </w:tcPr>
+          <w:p>
+            <w:pPr>
+              <w:widowControl/>
+              <w:spacing w:line="240" w:lineRule="auto"/>
+              <w:ind w:firstLineChars="0" w:firstLine="0"/>
+              <w:jc w:val="center"/>
+              <w:rPr>
+                <w:rFonts w:ascii="宋体" w:hAnsi="宋体" w:cs="宋体" w:hint="eastAsia"/>
+                <w:kern w:val="0"/>
+                <w:szCs w:val="24"/>
+              </w:rPr>
+            </w:pPr>
+            <w:r>
+              <w:rPr>
+                <w:rFonts w:ascii="宋体" w:hAnsi="宋体" w:cs="宋体" w:hint="eastAsia"/>
+                <w:kern w:val="0"/>
+                <w:szCs w:val="24"/>
+              </w:rPr>
+              <w:t>架空线路</w:t>
+            </w:r>
+          </w:p>
+        </w:tc>
+        <w:tc>
+          <w:tcPr>
+            <w:tcW w:w="1324" w:type="pct"/>
+            <w:tcBorders>
+              <w:top w:val="nil"/>
+              <w:left w:val="nil"/>
+              <w:bottom w:val="single" w:sz="4" w:space="0" w:color="auto"/>
+              <w:right w:val="single" w:sz="4" w:space="0" w:color="auto"/>
+            </w:tcBorders>
+            <w:shd w:val="clear" w:color="auto" w:fill="auto"/>
+            <w:noWrap/>
+            <w:vAlign w:val="center"/>
+            <w:hideMark/>
+          </w:tcPr>
+          <w:p>
+            <w:pPr>
+              <w:widowControl/>
+              <w:spacing w:line="240" w:lineRule="auto"/>
+              <w:ind w:firstLineChars="0" w:firstLine="0"/>
+              <w:jc w:val="center"/>
+              <w:rPr>
+                <w:rFonts w:ascii="宋体" w:hAnsi="宋体" w:cs="宋体" w:hint="eastAsia"/>
+                <w:kern w:val="0"/>
+                <w:szCs w:val="24"/>
+              </w:rPr>
+            </w:pPr>
+            <w:r>
+              <w:rPr>
+                <w:rFonts w:ascii="宋体" w:hAnsi="宋体" w:cs="宋体" w:hint="eastAsia"/>
+                <w:kern w:val="0"/>
+                <w:szCs w:val="24"/>
+              </w:rPr>
+              <w:t>基</w:t>
+            </w:r>
+          </w:p>
+        </w:tc>
+        <w:tc>
+          <w:tcPr>
+            <w:tcW w:w="1021" w:type="pct"/>
+            <w:tcBorders>
+              <w:top w:val="nil"/>
+              <w:left w:val="nil"/>
+              <w:bottom w:val="single" w:sz="4" w:space="0" w:color="auto"/>
+              <w:right w:val="single" w:sz="4" w:space="0" w:color="auto"/>
+            </w:tcBorders>
+            <w:shd w:val="clear" w:color="000000" w:fill="F2F2F2"/>
+            <w:noWrap/>
+            <w:vAlign w:val="center"/>
+            <w:hideMark/>
+          </w:tcPr>
+          <w:p>
+            <w:pPr>
+              <w:widowControl/>
+              <w:spacing w:line="240" w:lineRule="auto"/>
+              <w:ind w:firstLineChars="0" w:firstLine="0"/>
+              <w:jc w:val="center"/>
+              <w:rPr>
+                <w:rFonts w:ascii="宋体" w:hAnsi="宋体" w:cs="宋体" w:hint="eastAsia"/>
+                <w:b/>
+                <w:bCs/>
+                <w:color w:val="3F3F3F"/>
+                <w:kern w:val="0"/>
+                <w:sz w:val="22"/>
+              </w:rPr>
+            </w:pPr>
+            <w:r>
+              <w:rPr>
+                <w:rFonts w:ascii="宋体" w:hAnsi="宋体" w:cs="宋体" w:hint="eastAsia"/>
+                <w:b/>
+                <w:bCs/>
+                <w:color w:val="3F3F3F"/>
+                <w:kern w:val="0"/>
+                <w:sz w:val="22"/>
+              </w:rPr>
+              <w:t>{{架空线路_主要施工工程量}}</w:t>
+            </w:r>
+          </w:p>
+        </w:tc>
+        <w:tc>
+          <w:tcPr>
+            <w:tcW w:w="898" w:type="pct"/>
+            <w:tcBorders>
+              <w:top w:val="nil"/>
+              <w:left w:val="nil"/>
+              <w:bottom w:val="single" w:sz="4" w:space="0" w:color="auto"/>
+              <w:right w:val="single" w:sz="8" w:space="0" w:color="auto"/>
+            </w:tcBorders>
+            <w:shd w:val="clear" w:color="auto" w:fill="auto"/>
+            <w:noWrap/>
+            <w:vAlign w:val="center"/>
+            <w:hideMark/>
+          </w:tcPr>
+          <w:p>
+            <w:pPr>
+              <w:widowControl/>
+              <w:spacing w:line="240" w:lineRule="auto"/>
+              <w:ind w:firstLineChars="0" w:firstLine="0"/>
+              <w:jc w:val="center"/>
+              <w:rPr>
+                <w:rFonts w:ascii="宋体" w:hAnsi="宋体" w:cs="宋体" w:hint="eastAsia"/>
+                <w:kern w:val="0"/>
+                <w:szCs w:val="24"/>
+              </w:rPr>
+            </w:pPr>
+            <w:r>
+              <w:rPr>
+                <w:rFonts w:ascii="宋体" w:hAnsi="宋体" w:cs="宋体" w:hint="eastAsia"/>
+                <w:kern w:val="0"/>
+                <w:szCs w:val="24"/>
+              </w:rPr>
+              <w:t xml:space="preserve">　</w:t>
+            </w:r>
+          </w:p>
+        </w:tc>
+      </w:tr>
+      <w:tr>
+        <w:trPr>
+          <w:trHeight w:val="283"/>
+        </w:trPr>
+        <w:tc>
+          <w:tcPr>
+            <w:tcW w:w="624" w:type="pct"/>
+            <w:tcBorders>
+              <w:top w:val="nil"/>
+              <w:left w:val="single" w:sz="8" w:space="0" w:color="auto"/>
+              <w:bottom w:val="single" w:sz="4" w:space="0" w:color="auto"/>
+              <w:right w:val="single" w:sz="4" w:space="0" w:color="auto"/>
+            </w:tcBorders>
+            <w:shd w:val="clear" w:color="auto" w:fill="auto"/>
+            <w:noWrap/>
+            <w:vAlign w:val="center"/>
+            <w:hideMark/>
+          </w:tcPr>
+          <w:p>
+            <w:pPr>
+              <w:widowControl/>
+              <w:spacing w:line="240" w:lineRule="auto"/>
+              <w:ind w:firstLineChars="0" w:firstLine="0"/>
+              <w:jc w:val="center"/>
+              <w:rPr>
+                <w:rFonts w:ascii="宋体" w:hAnsi="宋体" w:cs="宋体" w:hint="eastAsia"/>
+                <w:kern w:val="0"/>
+                <w:szCs w:val="24"/>
+              </w:rPr>
+            </w:pPr>
+            <w:r>
+              <w:rPr>
+                <w:rFonts w:ascii="宋体" w:hAnsi="宋体" w:cs="宋体" w:hint="eastAsia"/>
+                <w:kern w:val="0"/>
+                <w:szCs w:val="24"/>
+              </w:rPr>
+              <w:t>5</w:t>
+            </w:r>
+          </w:p>
+        </w:tc>
+        <w:tc>
+          <w:tcPr>
+            <w:tcW w:w="1132" w:type="pct"/>
+            <w:tcBorders>
+              <w:top w:val="nil"/>
+              <w:left w:val="nil"/>
+              <w:bottom w:val="single" w:sz="4" w:space="0" w:color="auto"/>
+              <w:right w:val="single" w:sz="4" w:space="0" w:color="auto"/>
+            </w:tcBorders>
+            <w:shd w:val="clear" w:color="auto" w:fill="auto"/>
+            <w:noWrap/>
+            <w:vAlign w:val="center"/>
+            <w:hideMark/>
+          </w:tcPr>
+          <w:p>
+            <w:pPr>
+              <w:widowControl/>
+              <w:spacing w:line="240" w:lineRule="auto"/>
+              <w:ind w:firstLineChars="0" w:firstLine="0"/>
+              <w:jc w:val="center"/>
+              <w:rPr>
+                <w:rFonts w:ascii="宋体" w:hAnsi="宋体" w:cs="宋体" w:hint="eastAsia"/>
+                <w:kern w:val="0"/>
+                <w:szCs w:val="24"/>
+              </w:rPr>
+            </w:pPr>
+            <w:r>
+              <w:rPr>
+                <w:rFonts w:ascii="宋体" w:hAnsi="宋体" w:cs="宋体" w:hint="eastAsia"/>
+                <w:kern w:val="0"/>
+                <w:szCs w:val="24"/>
+              </w:rPr>
+              <w:t>直埋电缆</w:t>
+            </w:r>
+          </w:p>
+        </w:tc>
+        <w:tc>
+          <w:tcPr>
+            <w:tcW w:w="1324" w:type="pct"/>
+            <w:tcBorders>
+              <w:top w:val="nil"/>
+              <w:left w:val="nil"/>
+              <w:bottom w:val="single" w:sz="4" w:space="0" w:color="auto"/>
+              <w:right w:val="single" w:sz="4" w:space="0" w:color="auto"/>
+            </w:tcBorders>
+            <w:shd w:val="clear" w:color="auto" w:fill="auto"/>
+            <w:noWrap/>
+            <w:vAlign w:val="center"/>
+            <w:hideMark/>
+          </w:tcPr>
+          <w:p>
+            <w:pPr>
+              <w:widowControl/>
+              <w:spacing w:line="240" w:lineRule="auto"/>
+              <w:ind w:firstLineChars="0" w:firstLine="0"/>
+              <w:jc w:val="center"/>
+              <w:rPr>
+                <w:rFonts w:ascii="宋体" w:hAnsi="宋体" w:cs="宋体" w:hint="eastAsia"/>
+                <w:kern w:val="0"/>
+                <w:szCs w:val="24"/>
+              </w:rPr>
+            </w:pPr>
+            <w:r>
+              <w:rPr>
+                <w:rFonts w:ascii="宋体" w:hAnsi="宋体" w:cs="宋体" w:hint="eastAsia"/>
+                <w:kern w:val="0"/>
+                <w:szCs w:val="24"/>
+              </w:rPr>
+              <w:t>km</w:t>
+            </w:r>
+          </w:p>
+        </w:tc>
+        <w:tc>
+          <w:tcPr>
+            <w:tcW w:w="1021" w:type="pct"/>
+            <w:tcBorders>
+              <w:top w:val="nil"/>
+              <w:left w:val="nil"/>
+              <w:bottom w:val="single" w:sz="4" w:space="0" w:color="auto"/>
+              <w:right w:val="single" w:sz="4" w:space="0" w:color="auto"/>
+            </w:tcBorders>
+            <w:shd w:val="clear" w:color="000000" w:fill="F2F2F2"/>
+            <w:noWrap/>
+            <w:vAlign w:val="center"/>
+            <w:hideMark/>
+          </w:tcPr>
+          <w:p>
+            <w:pPr>
+              <w:widowControl/>
+              <w:spacing w:line="240" w:lineRule="auto"/>
+              <w:ind w:firstLineChars="0" w:firstLine="0"/>
+              <w:jc w:val="center"/>
+              <w:rPr>
+                <w:rFonts w:ascii="宋体" w:hAnsi="宋体" w:cs="宋体" w:hint="eastAsia"/>
+                <w:b/>
+                <w:bCs/>
+                <w:color w:val="3F3F3F"/>
+                <w:kern w:val="0"/>
+                <w:sz w:val="22"/>
+              </w:rPr>
+            </w:pPr>
+            <w:r>
+              <w:rPr>
+                <w:rFonts w:ascii="宋体" w:hAnsi="宋体" w:cs="宋体" w:hint="eastAsia"/>
+                <w:b/>
+                <w:bCs/>
+                <w:color w:val="3F3F3F"/>
+                <w:kern w:val="0"/>
+                <w:sz w:val="22"/>
+              </w:rPr>
+              <w:t>{{直埋电缆_主要施工工程量}}</w:t>
+            </w:r>
+          </w:p>
+        </w:tc>
+        <w:tc>
+          <w:tcPr>
+            <w:tcW w:w="898" w:type="pct"/>
+            <w:tcBorders>
+              <w:top w:val="nil"/>
+              <w:left w:val="nil"/>
+              <w:bottom w:val="single" w:sz="4" w:space="0" w:color="auto"/>
+              <w:right w:val="single" w:sz="8" w:space="0" w:color="auto"/>
+            </w:tcBorders>
+            <w:shd w:val="clear" w:color="auto" w:fill="auto"/>
+            <w:noWrap/>
+            <w:vAlign w:val="center"/>
+            <w:hideMark/>
+          </w:tcPr>
+          <w:p>
+            <w:pPr>
+              <w:widowControl/>
+              <w:spacing w:line="240" w:lineRule="auto"/>
+              <w:ind w:firstLineChars="0" w:firstLine="0"/>
+              <w:jc w:val="center"/>
+              <w:rPr>
+                <w:rFonts w:ascii="宋体" w:hAnsi="宋体" w:cs="宋体" w:hint="eastAsia"/>
+                <w:kern w:val="0"/>
+                <w:szCs w:val="24"/>
+              </w:rPr>
+            </w:pPr>
+            <w:r>
+              <w:rPr>
+                <w:rFonts w:ascii="宋体" w:hAnsi="宋体" w:cs="宋体" w:hint="eastAsia"/>
+                <w:kern w:val="0"/>
+                <w:szCs w:val="24"/>
+              </w:rPr>
+              <w:t xml:space="preserve">　</w:t>
+            </w:r>
+          </w:p>
+        </w:tc>
+      </w:tr>
+      <w:tr>
+        <w:trPr>
+          <w:trHeight w:val="283"/>
+        </w:trPr>
+        <w:tc>
+          <w:tcPr>
+            <w:tcW w:w="624" w:type="pct"/>
+            <w:tcBorders>
+              <w:top w:val="nil"/>
+              <w:left w:val="single" w:sz="8" w:space="0" w:color="auto"/>
+              <w:bottom w:val="single" w:sz="4" w:space="0" w:color="auto"/>
+              <w:right w:val="single" w:sz="4" w:space="0" w:color="auto"/>
+            </w:tcBorders>
+            <w:shd w:val="clear" w:color="auto" w:fill="auto"/>
+            <w:noWrap/>
+            <w:vAlign w:val="center"/>
+            <w:hideMark/>
+          </w:tcPr>
+          <w:p>
+            <w:pPr>
+              <w:widowControl/>
+              <w:spacing w:line="240" w:lineRule="auto"/>
+              <w:ind w:firstLineChars="0" w:firstLine="0"/>
+              <w:jc w:val="center"/>
+              <w:rPr>
+                <w:rFonts w:ascii="宋体" w:hAnsi="宋体" w:cs="宋体" w:hint="eastAsia"/>
+                <w:kern w:val="0"/>
+                <w:szCs w:val="24"/>
+              </w:rPr>
+            </w:pPr>
+            <w:r>
+              <w:rPr>
+                <w:rFonts w:ascii="宋体" w:hAnsi="宋体" w:cs="宋体" w:hint="eastAsia"/>
+                <w:kern w:val="0"/>
+                <w:szCs w:val="24"/>
+              </w:rPr>
+              <w:t>6</w:t>
+            </w:r>
+          </w:p>
+        </w:tc>
+        <w:tc>
+          <w:tcPr>
+            <w:tcW w:w="1132" w:type="pct"/>
+            <w:tcBorders>
+              <w:top w:val="nil"/>
+              <w:left w:val="nil"/>
+              <w:bottom w:val="single" w:sz="4" w:space="0" w:color="auto"/>
+              <w:right w:val="single" w:sz="4" w:space="0" w:color="auto"/>
+            </w:tcBorders>
+            <w:shd w:val="clear" w:color="auto" w:fill="auto"/>
+            <w:noWrap/>
+            <w:vAlign w:val="center"/>
+            <w:hideMark/>
+          </w:tcPr>
+          <w:p>
+            <w:pPr>
+              <w:widowControl/>
+              <w:spacing w:line="240" w:lineRule="auto"/>
+              <w:ind w:firstLineChars="0" w:firstLine="0"/>
+              <w:jc w:val="center"/>
+              <w:rPr>
+                <w:rFonts w:ascii="宋体" w:hAnsi="宋体" w:cs="宋体" w:hint="eastAsia"/>
+                <w:kern w:val="0"/>
+                <w:szCs w:val="24"/>
+              </w:rPr>
+            </w:pPr>
+            <w:r>
+              <w:rPr>
+                <w:rFonts w:ascii="宋体" w:hAnsi="宋体" w:cs="宋体" w:hint="eastAsia"/>
+                <w:kern w:val="0"/>
+                <w:szCs w:val="24"/>
+              </w:rPr>
+              <w:t>土石方开挖</w:t>
+            </w:r>
+          </w:p>
+        </w:tc>
+        <w:tc>
+          <w:tcPr>
+            <w:tcW w:w="1324" w:type="pct"/>
+            <w:tcBorders>
+              <w:top w:val="nil"/>
+              <w:left w:val="nil"/>
+              <w:bottom w:val="single" w:sz="4" w:space="0" w:color="auto"/>
+              <w:right w:val="single" w:sz="4" w:space="0" w:color="auto"/>
+            </w:tcBorders>
+            <w:shd w:val="clear" w:color="auto" w:fill="auto"/>
+            <w:noWrap/>
+            <w:vAlign w:val="center"/>
+            <w:hideMark/>
+          </w:tcPr>
+          <w:p>
+            <w:pPr>
+              <w:widowControl/>
+              <w:spacing w:line="240" w:lineRule="auto"/>
+              <w:ind w:firstLineChars="0" w:firstLine="0"/>
+              <w:jc w:val="center"/>
+              <w:rPr>
+                <w:rFonts w:ascii="宋体" w:hAnsi="宋体" w:cs="宋体" w:hint="eastAsia"/>
+                <w:kern w:val="0"/>
+                <w:szCs w:val="24"/>
+              </w:rPr>
+            </w:pPr>
+            <w:r>
+              <w:rPr>
+                <w:rFonts w:ascii="宋体" w:hAnsi="宋体" w:cs="宋体" w:hint="eastAsia"/>
+                <w:kern w:val="0"/>
+                <w:szCs w:val="24"/>
+              </w:rPr>
+              <w:t>万m3</w:t>
+            </w:r>
+          </w:p>
+        </w:tc>
+        <w:tc>
+          <w:tcPr>
+            <w:tcW w:w="1021" w:type="pct"/>
+            <w:tcBorders>
+              <w:top w:val="nil"/>
+              <w:left w:val="nil"/>
+              <w:bottom w:val="single" w:sz="4" w:space="0" w:color="auto"/>
+              <w:right w:val="single" w:sz="4" w:space="0" w:color="auto"/>
+            </w:tcBorders>
+            <w:shd w:val="clear" w:color="000000" w:fill="F2F2F2"/>
+            <w:noWrap/>
+            <w:vAlign w:val="center"/>
+            <w:hideMark/>
+          </w:tcPr>
+          <w:p>
+            <w:pPr>
+              <w:widowControl/>
+              <w:spacing w:line="240" w:lineRule="auto"/>
+              <w:ind w:firstLineChars="0" w:firstLine="0"/>
+              <w:jc w:val="center"/>
+              <w:rPr>
+                <w:rFonts w:ascii="宋体" w:hAnsi="宋体" w:cs="宋体" w:hint="eastAsia"/>
+                <w:b/>
+                <w:bCs/>
+                <w:color w:val="3F3F3F"/>
+                <w:kern w:val="0"/>
+                <w:sz w:val="22"/>
+              </w:rPr>
+            </w:pPr>
+            <w:r>
+              <w:rPr>
+                <w:rFonts w:ascii="宋体" w:hAnsi="宋体" w:cs="宋体" w:hint="eastAsia"/>
+                <w:b/>
+                <w:bCs/>
+                <w:color w:val="3F3F3F"/>
+                <w:kern w:val="0"/>
+                <w:sz w:val="22"/>
+              </w:rPr>
+              <w:t>{{土石方开挖_主要施工工程量}}</w:t>
+            </w:r>
+          </w:p>
+        </w:tc>
+        <w:tc>
+          <w:tcPr>
+            <w:tcW w:w="898" w:type="pct"/>
+            <w:tcBorders>
+              <w:top w:val="nil"/>
+              <w:left w:val="nil"/>
+              <w:bottom w:val="single" w:sz="4" w:space="0" w:color="auto"/>
+              <w:right w:val="single" w:sz="8" w:space="0" w:color="auto"/>
+            </w:tcBorders>
+            <w:shd w:val="clear" w:color="auto" w:fill="auto"/>
+            <w:noWrap/>
+            <w:vAlign w:val="center"/>
+            <w:hideMark/>
+          </w:tcPr>
+          <w:p>
+            <w:pPr>
+              <w:widowControl/>
+              <w:spacing w:line="240" w:lineRule="auto"/>
+              <w:ind w:firstLineChars="0" w:firstLine="0"/>
+              <w:jc w:val="center"/>
+              <w:rPr>
+                <w:rFonts w:ascii="宋体" w:hAnsi="宋体" w:cs="宋体" w:hint="eastAsia"/>
+                <w:kern w:val="0"/>
+                <w:szCs w:val="24"/>
+              </w:rPr>
+            </w:pPr>
+            <w:r>
+              <w:rPr>
+                <w:rFonts w:ascii="宋体" w:hAnsi="宋体" w:cs="宋体" w:hint="eastAsia"/>
+                <w:kern w:val="0"/>
+                <w:szCs w:val="24"/>
+              </w:rPr>
+              <w:t xml:space="preserve">　</w:t>
+            </w:r>
+          </w:p>
+        </w:tc>
+      </w:tr>
+      <w:tr>
+        <w:trPr>
+          <w:trHeight w:val="283"/>
+        </w:trPr>
+        <w:tc>
+          <w:tcPr>
+            <w:tcW w:w="624" w:type="pct"/>
+            <w:tcBorders>
+              <w:top w:val="nil"/>
+              <w:left w:val="single" w:sz="8" w:space="0" w:color="auto"/>
+              <w:bottom w:val="single" w:sz="4" w:space="0" w:color="auto"/>
+              <w:right w:val="single" w:sz="4" w:space="0" w:color="auto"/>
+            </w:tcBorders>
+            <w:shd w:val="clear" w:color="auto" w:fill="auto"/>
+            <w:noWrap/>
+            <w:vAlign w:val="center"/>
+            <w:hideMark/>
+          </w:tcPr>
+          <w:p>
+            <w:pPr>
+              <w:widowControl/>
+              <w:spacing w:line="240" w:lineRule="auto"/>
+              <w:ind w:firstLineChars="0" w:firstLine="0"/>
+              <w:jc w:val="center"/>
+              <w:rPr>
+                <w:rFonts w:ascii="宋体" w:hAnsi="宋体" w:cs="宋体" w:hint="eastAsia"/>
+                <w:kern w:val="0"/>
+                <w:szCs w:val="24"/>
+              </w:rPr>
+            </w:pPr>
+            <w:r>
+              <w:rPr>
+                <w:rFonts w:ascii="宋体" w:hAnsi="宋体" w:cs="宋体" w:hint="eastAsia"/>
+                <w:kern w:val="0"/>
+                <w:szCs w:val="24"/>
+              </w:rPr>
+              <w:t>7</w:t>
+            </w:r>
+          </w:p>
+        </w:tc>
+        <w:tc>
+          <w:tcPr>
+            <w:tcW w:w="1132" w:type="pct"/>
+            <w:tcBorders>
+              <w:top w:val="nil"/>
+              <w:left w:val="nil"/>
+              <w:bottom w:val="single" w:sz="4" w:space="0" w:color="auto"/>
+              <w:right w:val="single" w:sz="4" w:space="0" w:color="auto"/>
+            </w:tcBorders>
+            <w:shd w:val="clear" w:color="auto" w:fill="auto"/>
+            <w:noWrap/>
+            <w:vAlign w:val="center"/>
+            <w:hideMark/>
+          </w:tcPr>
+          <w:p>
+            <w:pPr>
+              <w:widowControl/>
+              <w:spacing w:line="240" w:lineRule="auto"/>
+              <w:ind w:firstLineChars="0" w:firstLine="0"/>
+              <w:jc w:val="center"/>
+              <w:rPr>
+                <w:rFonts w:ascii="宋体" w:hAnsi="宋体" w:cs="宋体" w:hint="eastAsia"/>
+                <w:kern w:val="0"/>
+                <w:szCs w:val="24"/>
+              </w:rPr>
+            </w:pPr>
+            <w:r>
+              <w:rPr>
+                <w:rFonts w:ascii="宋体" w:hAnsi="宋体" w:cs="宋体" w:hint="eastAsia"/>
+                <w:kern w:val="0"/>
+                <w:szCs w:val="24"/>
+              </w:rPr>
+              <w:t>土石方回填</w:t>
+            </w:r>
+          </w:p>
+        </w:tc>
+        <w:tc>
+          <w:tcPr>
+            <w:tcW w:w="1324" w:type="pct"/>
+            <w:tcBorders>
+              <w:top w:val="nil"/>
+              <w:left w:val="nil"/>
+              <w:bottom w:val="single" w:sz="4" w:space="0" w:color="auto"/>
+              <w:right w:val="single" w:sz="4" w:space="0" w:color="auto"/>
+            </w:tcBorders>
+            <w:shd w:val="clear" w:color="auto" w:fill="auto"/>
+            <w:noWrap/>
+            <w:vAlign w:val="center"/>
+            <w:hideMark/>
+          </w:tcPr>
+          <w:p>
+            <w:pPr>
+              <w:widowControl/>
+              <w:spacing w:line="240" w:lineRule="auto"/>
+              <w:ind w:firstLineChars="0" w:firstLine="0"/>
+              <w:jc w:val="center"/>
+              <w:rPr>
+                <w:rFonts w:ascii="宋体" w:hAnsi="宋体" w:cs="宋体" w:hint="eastAsia"/>
+                <w:kern w:val="0"/>
+                <w:szCs w:val="24"/>
+              </w:rPr>
+            </w:pPr>
+            <w:r>
+              <w:rPr>
+                <w:rFonts w:ascii="宋体" w:hAnsi="宋体" w:cs="宋体" w:hint="eastAsia"/>
+                <w:kern w:val="0"/>
+                <w:szCs w:val="24"/>
+              </w:rPr>
+              <w:t>万m3</w:t>
+            </w:r>
+          </w:p>
+        </w:tc>
+        <w:tc>
+          <w:tcPr>
+            <w:tcW w:w="1021" w:type="pct"/>
+            <w:tcBorders>
+              <w:top w:val="nil"/>
+              <w:left w:val="nil"/>
+              <w:bottom w:val="single" w:sz="4" w:space="0" w:color="auto"/>
+              <w:right w:val="single" w:sz="4" w:space="0" w:color="auto"/>
+            </w:tcBorders>
+            <w:shd w:val="clear" w:color="000000" w:fill="F2F2F2"/>
+            <w:noWrap/>
+            <w:vAlign w:val="center"/>
+            <w:hideMark/>
+          </w:tcPr>
+          <w:p>
+            <w:pPr>
+              <w:widowControl/>
+              <w:spacing w:line="240" w:lineRule="auto"/>
+              <w:ind w:firstLineChars="0" w:firstLine="0"/>
+              <w:jc w:val="center"/>
+              <w:rPr>
+                <w:rFonts w:ascii="宋体" w:hAnsi="宋体" w:cs="宋体" w:hint="eastAsia"/>
+                <w:b/>
+                <w:bCs/>
+                <w:color w:val="3F3F3F"/>
+                <w:kern w:val="0"/>
+                <w:sz w:val="22"/>
+              </w:rPr>
+            </w:pPr>
+            <w:r>
+              <w:rPr>
+                <w:rFonts w:ascii="宋体" w:hAnsi="宋体" w:cs="宋体" w:hint="eastAsia"/>
+                <w:b/>
+                <w:bCs/>
+                <w:color w:val="3F3F3F"/>
+                <w:kern w:val="0"/>
+                <w:sz w:val="22"/>
+              </w:rPr>
+              <w:t>{{土石方回填_主要施工工程量}}</w:t>
+            </w:r>
+          </w:p>
+        </w:tc>
+        <w:tc>
+          <w:tcPr>
+            <w:tcW w:w="898" w:type="pct"/>
+            <w:tcBorders>
+              <w:top w:val="nil"/>
+              <w:left w:val="nil"/>
+              <w:bottom w:val="single" w:sz="4" w:space="0" w:color="auto"/>
+              <w:right w:val="single" w:sz="8" w:space="0" w:color="auto"/>
+            </w:tcBorders>
+            <w:shd w:val="clear" w:color="auto" w:fill="auto"/>
+            <w:noWrap/>
+            <w:vAlign w:val="center"/>
+            <w:hideMark/>
+          </w:tcPr>
+          <w:p>
+            <w:pPr>
+              <w:widowControl/>
+              <w:spacing w:line="240" w:lineRule="auto"/>
+              <w:ind w:firstLineChars="0" w:firstLine="0"/>
+              <w:jc w:val="center"/>
+              <w:rPr>
+                <w:rFonts w:ascii="宋体" w:hAnsi="宋体" w:cs="宋体" w:hint="eastAsia"/>
+                <w:kern w:val="0"/>
+                <w:szCs w:val="24"/>
+              </w:rPr>
+            </w:pPr>
+            <w:r>
+              <w:rPr>
+                <w:rFonts w:ascii="宋体" w:hAnsi="宋体" w:cs="宋体" w:hint="eastAsia"/>
+                <w:kern w:val="0"/>
+                <w:szCs w:val="24"/>
+              </w:rPr>
+              <w:t xml:space="preserve">　</w:t>
+            </w:r>
+          </w:p>
+        </w:tc>
+      </w:tr>
+      <w:tr>
+        <w:trPr>
+          <w:trHeight w:val="283"/>
+        </w:trPr>
+        <w:tc>
+          <w:tcPr>
+            <w:tcW w:w="624" w:type="pct"/>
+            <w:tcBorders>
+              <w:top w:val="nil"/>
+              <w:left w:val="single" w:sz="8" w:space="0" w:color="auto"/>
+              <w:bottom w:val="single" w:sz="4" w:space="0" w:color="auto"/>
+              <w:right w:val="single" w:sz="4" w:space="0" w:color="auto"/>
+            </w:tcBorders>
+            <w:shd w:val="clear" w:color="auto" w:fill="auto"/>
+            <w:noWrap/>
+            <w:vAlign w:val="center"/>
+            <w:hideMark/>
+          </w:tcPr>
+          <w:p>
+            <w:pPr>
+              <w:widowControl/>
+              <w:spacing w:line="240" w:lineRule="auto"/>
+              <w:ind w:firstLineChars="0" w:firstLine="0"/>
+              <w:jc w:val="center"/>
+              <w:rPr>
+                <w:rFonts w:ascii="宋体" w:hAnsi="宋体" w:cs="宋体" w:hint="eastAsia"/>
+                <w:kern w:val="0"/>
+                <w:szCs w:val="24"/>
+              </w:rPr>
+            </w:pPr>
+            <w:r>
+              <w:rPr>
+                <w:rFonts w:ascii="宋体" w:hAnsi="宋体" w:cs="宋体" w:hint="eastAsia"/>
+                <w:kern w:val="0"/>
+                <w:szCs w:val="24"/>
+              </w:rPr>
+              <w:t>8</w:t>
+            </w:r>
+          </w:p>
+        </w:tc>
+        <w:tc>
+          <w:tcPr>
+            <w:tcW w:w="1132" w:type="pct"/>
+            <w:tcBorders>
+              <w:top w:val="nil"/>
+              <w:left w:val="nil"/>
+              <w:bottom w:val="single" w:sz="4" w:space="0" w:color="auto"/>
+              <w:right w:val="single" w:sz="4" w:space="0" w:color="auto"/>
+            </w:tcBorders>
+            <w:shd w:val="clear" w:color="auto" w:fill="auto"/>
+            <w:noWrap/>
+            <w:vAlign w:val="center"/>
+            <w:hideMark/>
+          </w:tcPr>
+          <w:p>
+            <w:pPr>
+              <w:widowControl/>
+              <w:spacing w:line="240" w:lineRule="auto"/>
+              <w:ind w:firstLineChars="0" w:firstLine="0"/>
+              <w:jc w:val="center"/>
+              <w:rPr>
+                <w:rFonts w:ascii="宋体" w:hAnsi="宋体" w:cs="宋体" w:hint="eastAsia"/>
+                <w:kern w:val="0"/>
+                <w:szCs w:val="24"/>
+              </w:rPr>
+            </w:pPr>
+            <w:r>
+              <w:rPr>
+                <w:rFonts w:ascii="宋体" w:hAnsi="宋体" w:cs="宋体" w:hint="eastAsia"/>
+                <w:kern w:val="0"/>
+                <w:szCs w:val="24"/>
+              </w:rPr>
+              <w:t>混凝土</w:t>
+            </w:r>
+          </w:p>
+        </w:tc>
+        <w:tc>
+          <w:tcPr>
+            <w:tcW w:w="1324" w:type="pct"/>
+            <w:tcBorders>
+              <w:top w:val="nil"/>
+              <w:left w:val="nil"/>
+              <w:bottom w:val="single" w:sz="4" w:space="0" w:color="auto"/>
+              <w:right w:val="single" w:sz="4" w:space="0" w:color="auto"/>
+            </w:tcBorders>
+            <w:shd w:val="clear" w:color="auto" w:fill="auto"/>
+            <w:noWrap/>
+            <w:vAlign w:val="center"/>
+            <w:hideMark/>
+          </w:tcPr>
+          <w:p>
+            <w:pPr>
+              <w:widowControl/>
+              <w:spacing w:line="240" w:lineRule="auto"/>
+              <w:ind w:firstLineChars="0" w:firstLine="0"/>
+              <w:jc w:val="center"/>
+              <w:rPr>
+                <w:rFonts w:ascii="宋体" w:hAnsi="宋体" w:cs="宋体" w:hint="eastAsia"/>
+                <w:kern w:val="0"/>
+                <w:szCs w:val="24"/>
+              </w:rPr>
+            </w:pPr>
+            <w:r>
+              <w:rPr>
+                <w:rFonts w:ascii="宋体" w:hAnsi="宋体" w:cs="宋体" w:hint="eastAsia"/>
+                <w:kern w:val="0"/>
+                <w:szCs w:val="24"/>
+              </w:rPr>
+              <w:t>万m3</w:t>
+            </w:r>
+          </w:p>
+        </w:tc>
+        <w:tc>
+          <w:tcPr>
+            <w:tcW w:w="1021" w:type="pct"/>
+            <w:tcBorders>
+              <w:top w:val="nil"/>
+              <w:left w:val="nil"/>
+              <w:bottom w:val="single" w:sz="4" w:space="0" w:color="auto"/>
+              <w:right w:val="single" w:sz="4" w:space="0" w:color="auto"/>
+            </w:tcBorders>
+            <w:shd w:val="clear" w:color="000000" w:fill="F2F2F2"/>
+            <w:noWrap/>
+            <w:vAlign w:val="center"/>
+            <w:hideMark/>
+          </w:tcPr>
+          <w:p>
+            <w:pPr>
+              <w:widowControl/>
+              <w:spacing w:line="240" w:lineRule="auto"/>
+              <w:ind w:firstLineChars="0" w:firstLine="0"/>
+              <w:jc w:val="center"/>
+              <w:rPr>
+                <w:rFonts w:ascii="宋体" w:hAnsi="宋体" w:cs="宋体" w:hint="eastAsia"/>
+                <w:b/>
+                <w:bCs/>
+                <w:color w:val="3F3F3F"/>
+                <w:kern w:val="0"/>
+                <w:sz w:val="22"/>
+              </w:rPr>
+            </w:pPr>
+            <w:r>
+              <w:rPr>
+                <w:rFonts w:ascii="宋体" w:hAnsi="宋体" w:cs="宋体" w:hint="eastAsia"/>
+                <w:b/>
+                <w:bCs/>
+                <w:color w:val="3F3F3F"/>
+                <w:kern w:val="0"/>
+                <w:sz w:val="22"/>
+              </w:rPr>
+              <w:t>{{混凝土_主要施工工程量}}</w:t>
+            </w:r>
+          </w:p>
+        </w:tc>
+        <w:tc>
+          <w:tcPr>
+            <w:tcW w:w="898" w:type="pct"/>
+            <w:tcBorders>
+              <w:top w:val="nil"/>
+              <w:left w:val="nil"/>
+              <w:bottom w:val="single" w:sz="4" w:space="0" w:color="auto"/>
+              <w:right w:val="single" w:sz="8" w:space="0" w:color="auto"/>
+            </w:tcBorders>
+            <w:shd w:val="clear" w:color="auto" w:fill="auto"/>
+            <w:noWrap/>
+            <w:vAlign w:val="center"/>
+            <w:hideMark/>
+          </w:tcPr>
+          <w:p>
+            <w:pPr>
+              <w:widowControl/>
+              <w:spacing w:line="240" w:lineRule="auto"/>
+              <w:ind w:firstLineChars="0" w:firstLine="0"/>
+              <w:jc w:val="center"/>
+              <w:rPr>
+                <w:rFonts w:ascii="宋体" w:hAnsi="宋体" w:cs="宋体" w:hint="eastAsia"/>
+                <w:kern w:val="0"/>
+                <w:szCs w:val="24"/>
+              </w:rPr>
+            </w:pPr>
+            <w:r>
+              <w:rPr>
+                <w:rFonts w:ascii="宋体" w:hAnsi="宋体" w:cs="宋体" w:hint="eastAsia"/>
+                <w:kern w:val="0"/>
+                <w:szCs w:val="24"/>
+              </w:rPr>
+              <w:t xml:space="preserve">　</w:t>
+            </w:r>
+          </w:p>
+        </w:tc>
+      </w:tr>
+      <w:tr>
+        <w:trPr>
+          <w:trHeight w:val="283"/>
+        </w:trPr>
+        <w:tc>
+          <w:tcPr>
+            <w:tcW w:w="624" w:type="pct"/>
+            <w:tcBorders>
+              <w:top w:val="nil"/>
+              <w:left w:val="single" w:sz="8" w:space="0" w:color="auto"/>
+              <w:bottom w:val="single" w:sz="4" w:space="0" w:color="auto"/>
+              <w:right w:val="single" w:sz="4" w:space="0" w:color="auto"/>
+            </w:tcBorders>
+            <w:shd w:val="clear" w:color="auto" w:fill="auto"/>
+            <w:noWrap/>
+            <w:vAlign w:val="center"/>
+            <w:hideMark/>
+          </w:tcPr>
+          <w:p>
+            <w:pPr>
+              <w:widowControl/>
+              <w:spacing w:line="240" w:lineRule="auto"/>
+              <w:ind w:firstLineChars="0" w:firstLine="0"/>
+              <w:jc w:val="center"/>
+              <w:rPr>
+                <w:rFonts w:ascii="宋体" w:hAnsi="宋体" w:cs="宋体" w:hint="eastAsia"/>
+                <w:kern w:val="0"/>
+                <w:szCs w:val="24"/>
+              </w:rPr>
+            </w:pPr>
+            <w:r>
+              <w:rPr>
+                <w:rFonts w:ascii="宋体" w:hAnsi="宋体" w:cs="宋体" w:hint="eastAsia"/>
+                <w:kern w:val="0"/>
+                <w:szCs w:val="24"/>
+              </w:rPr>
+              <w:t>9</w:t>
+            </w:r>
+          </w:p>
+        </w:tc>
+        <w:tc>
+          <w:tcPr>
+            <w:tcW w:w="1132" w:type="pct"/>
+            <w:tcBorders>
+              <w:top w:val="nil"/>
+              <w:left w:val="nil"/>
+              <w:bottom w:val="single" w:sz="4" w:space="0" w:color="auto"/>
+              <w:right w:val="single" w:sz="4" w:space="0" w:color="auto"/>
+            </w:tcBorders>
+            <w:shd w:val="clear" w:color="auto" w:fill="auto"/>
+            <w:noWrap/>
+            <w:vAlign w:val="center"/>
+            <w:hideMark/>
+          </w:tcPr>
+          <w:p>
+            <w:pPr>
+              <w:widowControl/>
+              <w:spacing w:line="240" w:lineRule="auto"/>
+              <w:ind w:firstLineChars="0" w:firstLine="0"/>
+              <w:jc w:val="center"/>
+              <w:rPr>
+                <w:rFonts w:ascii="宋体" w:hAnsi="宋体" w:cs="宋体" w:hint="eastAsia"/>
+                <w:kern w:val="0"/>
+                <w:szCs w:val="24"/>
+              </w:rPr>
+            </w:pPr>
+            <w:r>
+              <w:rPr>
+                <w:rFonts w:ascii="宋体" w:hAnsi="宋体" w:cs="宋体" w:hint="eastAsia"/>
+                <w:kern w:val="0"/>
+                <w:szCs w:val="24"/>
+              </w:rPr>
+              <w:t>钢筋</w:t>
+            </w:r>
+          </w:p>
+        </w:tc>
+        <w:tc>
+          <w:tcPr>
+            <w:tcW w:w="1324" w:type="pct"/>
+            <w:tcBorders>
+              <w:top w:val="nil"/>
+              <w:left w:val="nil"/>
+              <w:bottom w:val="single" w:sz="4" w:space="0" w:color="auto"/>
+              <w:right w:val="single" w:sz="4" w:space="0" w:color="auto"/>
+            </w:tcBorders>
+            <w:shd w:val="clear" w:color="auto" w:fill="auto"/>
+            <w:noWrap/>
+            <w:vAlign w:val="center"/>
+            <w:hideMark/>
+          </w:tcPr>
+          <w:p>
+            <w:pPr>
+              <w:widowControl/>
+              <w:spacing w:line="240" w:lineRule="auto"/>
+              <w:ind w:firstLineChars="0" w:firstLine="0"/>
+              <w:jc w:val="center"/>
+              <w:rPr>
+                <w:rFonts w:ascii="宋体" w:hAnsi="宋体" w:cs="宋体" w:hint="eastAsia"/>
+                <w:kern w:val="0"/>
+                <w:szCs w:val="24"/>
+              </w:rPr>
+            </w:pPr>
+            <w:r>
+              <w:rPr>
+                <w:rFonts w:ascii="宋体" w:hAnsi="宋体" w:cs="宋体" w:hint="eastAsia"/>
+                <w:kern w:val="0"/>
+                <w:szCs w:val="24"/>
+              </w:rPr>
+              <w:t>t</w:t>
+            </w:r>
+          </w:p>
+        </w:tc>
+        <w:tc>
+          <w:tcPr>
+            <w:tcW w:w="1021" w:type="pct"/>
+            <w:tcBorders>
+              <w:top w:val="nil"/>
+              <w:left w:val="nil"/>
+              <w:bottom w:val="single" w:sz="4" w:space="0" w:color="auto"/>
+              <w:right w:val="single" w:sz="4" w:space="0" w:color="auto"/>
+            </w:tcBorders>
+            <w:shd w:val="clear" w:color="000000" w:fill="F2F2F2"/>
+            <w:noWrap/>
+            <w:vAlign w:val="center"/>
+            <w:hideMark/>
+          </w:tcPr>
+          <w:p>
+            <w:pPr>
+              <w:widowControl/>
+              <w:spacing w:line="240" w:lineRule="auto"/>
+              <w:ind w:firstLineChars="0" w:firstLine="0"/>
+              <w:jc w:val="center"/>
+              <w:rPr>
+                <w:rFonts w:ascii="宋体" w:hAnsi="宋体" w:cs="宋体" w:hint="eastAsia"/>
+                <w:b/>
+                <w:bCs/>
+                <w:color w:val="3F3F3F"/>
+                <w:kern w:val="0"/>
+                <w:sz w:val="22"/>
+              </w:rPr>
+            </w:pPr>
+            <w:r>
+              <w:rPr>
+                <w:rFonts w:ascii="宋体" w:hAnsi="宋体" w:cs="宋体" w:hint="eastAsia"/>
+                <w:b/>
+                <w:bCs/>
+                <w:color w:val="3F3F3F"/>
+                <w:kern w:val="0"/>
+                <w:sz w:val="22"/>
+              </w:rPr>
+              <w:t>{{钢筋_主要施工工程量}}</w:t>
+            </w:r>
+          </w:p>
+        </w:tc>
+        <w:tc>
+          <w:tcPr>
+            <w:tcW w:w="898" w:type="pct"/>
+            <w:tcBorders>
+              <w:top w:val="nil"/>
+              <w:left w:val="nil"/>
+              <w:bottom w:val="single" w:sz="4" w:space="0" w:color="auto"/>
+              <w:right w:val="single" w:sz="8" w:space="0" w:color="auto"/>
+            </w:tcBorders>
+            <w:shd w:val="clear" w:color="auto" w:fill="auto"/>
+            <w:noWrap/>
+            <w:vAlign w:val="center"/>
+            <w:hideMark/>
+          </w:tcPr>
+          <w:p>
+            <w:pPr>
+              <w:widowControl/>
+              <w:spacing w:line="240" w:lineRule="auto"/>
+              <w:ind w:firstLineChars="0" w:firstLine="0"/>
+              <w:jc w:val="center"/>
+              <w:rPr>
+                <w:rFonts w:ascii="宋体" w:hAnsi="宋体" w:cs="宋体" w:hint="eastAsia"/>
+                <w:kern w:val="0"/>
+                <w:szCs w:val="24"/>
+              </w:rPr>
+            </w:pPr>
+            <w:r>
+              <w:rPr>
+                <w:rFonts w:ascii="宋体" w:hAnsi="宋体" w:cs="宋体" w:hint="eastAsia"/>
+                <w:kern w:val="0"/>
+                <w:szCs w:val="24"/>
+              </w:rPr>
+              <w:t xml:space="preserve">　</w:t>
+            </w:r>
+          </w:p>
+        </w:tc>
+      </w:tr>
+      <w:tr>
+        <w:trPr>
+          <w:trHeight w:val="283"/>
+        </w:trPr>
+        <w:tc>
+          <w:tcPr>
+            <w:tcW w:w="624" w:type="pct"/>
+            <w:tcBorders>
+              <w:top w:val="single" w:sz="4" w:space="0" w:color="auto"/>
+              <w:left w:val="single" w:sz="8" w:space="0" w:color="auto"/>
+              <w:bottom w:val="single" w:sz="8" w:space="0" w:color="auto"/>
+              <w:right w:val="single" w:sz="4" w:space="0" w:color="auto"/>
+            </w:tcBorders>
+            <w:shd w:val="clear" w:color="auto" w:fill="auto"/>
+            <w:noWrap/>
+            <w:vAlign w:val="center"/>
+            <w:hideMark/>
+          </w:tcPr>
+          <w:p>
+            <w:pPr>
+              <w:widowControl/>
+              <w:spacing w:line="240" w:lineRule="auto"/>
+              <w:ind w:firstLineChars="0" w:firstLine="0"/>
+              <w:jc w:val="center"/>
+              <w:rPr>
+                <w:rFonts w:ascii="宋体" w:hAnsi="宋体" w:cs="宋体" w:hint="eastAsia"/>
+                <w:kern w:val="0"/>
+                <w:szCs w:val="24"/>
+              </w:rPr>
+            </w:pPr>
+            <w:r>
+              <w:rPr>
+                <w:rFonts w:ascii="宋体" w:hAnsi="宋体" w:cs="宋体" w:hint="eastAsia"/>
+                <w:kern w:val="0"/>
+                <w:szCs w:val="24"/>
+              </w:rPr>
+              <w:t>10</w:t>
+            </w:r>
+          </w:p>
+        </w:tc>
+        <w:tc>
+          <w:tcPr>
+            <w:tcW w:w="1132" w:type="pct"/>
+            <w:tcBorders>
+              <w:top w:val="nil"/>
+              <w:left w:val="single" w:sz="4" w:space="0" w:color="auto"/>
+              <w:bottom w:val="single" w:sz="8" w:space="0" w:color="auto"/>
+              <w:right w:val="single" w:sz="4" w:space="0" w:color="auto"/>
+            </w:tcBorders>
+            <w:shd w:val="clear" w:color="auto" w:fill="auto"/>
+            <w:noWrap/>
+            <w:vAlign w:val="center"/>
+            <w:hideMark/>
+          </w:tcPr>
+          <w:p>
+            <w:pPr>
+              <w:widowControl/>
+              <w:spacing w:line="240" w:lineRule="auto"/>
+              <w:ind w:firstLineChars="0" w:firstLine="0"/>
+              <w:jc w:val="center"/>
+              <w:rPr>
+                <w:rFonts w:ascii="宋体" w:hAnsi="宋体" w:cs="宋体" w:hint="eastAsia"/>
+                <w:kern w:val="0"/>
+                <w:szCs w:val="24"/>
+              </w:rPr>
+            </w:pPr>
+            <w:r>
+              <w:rPr>
+                <w:rFonts w:ascii="宋体" w:hAnsi="宋体" w:cs="宋体" w:hint="eastAsia"/>
+                <w:kern w:val="0"/>
+                <w:szCs w:val="24"/>
+              </w:rPr>
+              <w:t>浆砌石</w:t>
+            </w:r>
+          </w:p>
+        </w:tc>
+        <w:tc>
+          <w:tcPr>
+            <w:tcW w:w="1324" w:type="pct"/>
+            <w:tcBorders>
+              <w:top w:val="nil"/>
+              <w:left w:val="nil"/>
+              <w:bottom w:val="single" w:sz="8" w:space="0" w:color="auto"/>
+              <w:right w:val="single" w:sz="4" w:space="0" w:color="auto"/>
+            </w:tcBorders>
+            <w:shd w:val="clear" w:color="auto" w:fill="auto"/>
+            <w:noWrap/>
+            <w:vAlign w:val="center"/>
+            <w:hideMark/>
+          </w:tcPr>
+          <w:p>
+            <w:pPr>
+              <w:widowControl/>
+              <w:spacing w:line="240" w:lineRule="auto"/>
+              <w:ind w:firstLineChars="0" w:firstLine="0"/>
+              <w:jc w:val="center"/>
+              <w:rPr>
+                <w:rFonts w:ascii="宋体" w:hAnsi="宋体" w:cs="宋体" w:hint="eastAsia"/>
+                <w:kern w:val="0"/>
+                <w:szCs w:val="24"/>
+              </w:rPr>
+            </w:pPr>
+            <w:r>
+              <w:rPr>
+                <w:rFonts w:ascii="宋体" w:hAnsi="宋体" w:cs="宋体" w:hint="eastAsia"/>
+                <w:kern w:val="0"/>
+                <w:szCs w:val="24"/>
+              </w:rPr>
+              <w:t>万m3</w:t>
+            </w:r>
+          </w:p>
+        </w:tc>
+        <w:tc>
+          <w:tcPr>
+            <w:tcW w:w="1021" w:type="pct"/>
+            <w:tcBorders>
+              <w:top w:val="nil"/>
+              <w:left w:val="nil"/>
+              <w:bottom w:val="single" w:sz="4" w:space="0" w:color="auto"/>
+              <w:right w:val="single" w:sz="4" w:space="0" w:color="auto"/>
+            </w:tcBorders>
+            <w:shd w:val="clear" w:color="000000" w:fill="F2F2F2"/>
+            <w:noWrap/>
+            <w:vAlign w:val="center"/>
+            <w:hideMark/>
+          </w:tcPr>
+          <w:p>
+            <w:pPr>
+              <w:widowControl/>
+              <w:spacing w:line="240" w:lineRule="auto"/>
+              <w:ind w:firstLineChars="0" w:firstLine="0"/>
+              <w:jc w:val="center"/>
+              <w:rPr>
+                <w:rFonts w:ascii="宋体" w:hAnsi="宋体" w:cs="宋体" w:hint="eastAsia"/>
+                <w:b/>
+                <w:bCs/>
+                <w:color w:val="3F3F3F"/>
+                <w:kern w:val="0"/>
+                <w:sz w:val="22"/>
+              </w:rPr>
+            </w:pPr>
+            <w:r>
+              <w:rPr>
+                <w:rFonts w:ascii="宋体" w:hAnsi="宋体" w:cs="宋体" w:hint="eastAsia"/>
+                <w:b/>
+                <w:bCs/>
+                <w:color w:val="3F3F3F"/>
+                <w:kern w:val="0"/>
+                <w:sz w:val="22"/>
+              </w:rPr>
+              <w:t>{{浆砌石_主要施工工程量}}</w:t>
+            </w:r>
+          </w:p>
+        </w:tc>
+        <w:tc>
+          <w:tcPr>
+            <w:tcW w:w="898" w:type="pct"/>
+            <w:tcBorders>
+              <w:top w:val="nil"/>
+              <w:left w:val="nil"/>
+              <w:bottom w:val="single" w:sz="8" w:space="0" w:color="auto"/>
+              <w:right w:val="single" w:sz="8" w:space="0" w:color="auto"/>
+            </w:tcBorders>
+            <w:shd w:val="clear" w:color="auto" w:fill="auto"/>
+            <w:noWrap/>
+            <w:vAlign w:val="center"/>
+            <w:hideMark/>
+          </w:tcPr>
+          <w:p>
+            <w:pPr>
+              <w:widowControl/>
+              <w:spacing w:line="240" w:lineRule="auto"/>
+              <w:ind w:firstLineChars="0" w:firstLine="0"/>
+              <w:jc w:val="center"/>
+              <w:rPr>
+                <w:rFonts w:ascii="宋体" w:hAnsi="宋体" w:cs="宋体" w:hint="eastAsia"/>
+                <w:kern w:val="0"/>
+                <w:szCs w:val="24"/>
+              </w:rPr>
+            </w:pPr>
+            <w:r>
+              <w:rPr>
+                <w:rFonts w:ascii="宋体" w:hAnsi="宋体" w:cs="宋体" w:hint="eastAsia"/>
+                <w:kern w:val="0"/>
+                <w:szCs w:val="24"/>
+              </w:rPr>
+              <w:t xml:space="preserve">　</w:t>
+            </w:r>
+          </w:p>
+        </w:tc>
+      </w:tr>
+    </w:tbl>
+    <w:p>
+      <w:pPr>
+        <w:ind w:firstLine="480"/>
+        <w:rPr>
+          <w:rFonts w:hint="eastAsia"/>
+        </w:rPr>
+      </w:pPr>
+      <w:bookmarkStart w:id="0" w:name="_GoBack"/>
+      <w:bookmarkEnd w:id="0"/>
     </w:p>
     <w:sectPr>
       <w:headerReference w:type="even" r:id="rId6"/>
@@ -24262,7 +26384,7 @@
         <a:sysClr val="windowText" lastClr="000000"/>
       </a:dk1>
       <a:lt1>
-        <a:sysClr val="window" lastClr="FFFFFF"/>
+        <a:sysClr val="window" lastClr="CAEACE"/>
       </a:lt1>
       <a:dk2>
         <a:srgbClr val="44546A"/>

</xml_diff>

<commit_message>
base finished chapter 8 100%
</commit_message>
<xml_diff>
--- a/autocrword/models/chapter_8/cr8.docx
+++ b/autocrword/models/chapter_8/cr8.docx
@@ -260,8 +260,6 @@
               </w:rPr>
               <w:t>N</w:t>
             </w:r>
-            <w:bookmarkStart w:id="0" w:name="_GoBack"/>
-            <w:bookmarkEnd w:id="0"/>
             <w:r>
               <w:rPr>
                 <w:b/>
@@ -3830,7 +3828,7 @@
               <w:rPr>
                 <w:rFonts w:hint="eastAsia"/>
               </w:rPr>
-              <w:t xml:space="preserve">1 </w:t>
+              <w:t>1</w:t>
             </w:r>
           </w:p>
         </w:tc>
@@ -3940,9 +3938,6 @@
               <w:pStyle w:val="ab"/>
               <w:jc w:val="center"/>
             </w:pPr>
-            <w:r>
-              <w:t xml:space="preserve">　</w:t>
-            </w:r>
           </w:p>
         </w:tc>
       </w:tr>
@@ -3973,7 +3968,7 @@
               <w:rPr>
                 <w:rFonts w:hint="eastAsia"/>
               </w:rPr>
-              <w:t xml:space="preserve">2 </w:t>
+              <w:t>2</w:t>
             </w:r>
           </w:p>
         </w:tc>
@@ -4093,9 +4088,6 @@
               <w:pStyle w:val="ab"/>
               <w:jc w:val="center"/>
             </w:pPr>
-            <w:r>
-              <w:t xml:space="preserve">　</w:t>
-            </w:r>
           </w:p>
         </w:tc>
       </w:tr>
@@ -4126,7 +4118,7 @@
               <w:rPr>
                 <w:rFonts w:hint="eastAsia"/>
               </w:rPr>
-              <w:t xml:space="preserve">3 </w:t>
+              <w:t>3</w:t>
             </w:r>
           </w:p>
         </w:tc>
@@ -4269,7 +4261,7 @@
               <w:rPr>
                 <w:rFonts w:hint="eastAsia"/>
               </w:rPr>
-              <w:t xml:space="preserve">4 </w:t>
+              <w:t>4</w:t>
             </w:r>
           </w:p>
         </w:tc>
@@ -4387,12 +4379,6 @@
               <w:pStyle w:val="ab"/>
               <w:jc w:val="center"/>
             </w:pPr>
-            <w:r>
-              <w:rPr>
-                <w:rFonts w:hint="eastAsia"/>
-              </w:rPr>
-              <w:t xml:space="preserve">　</w:t>
-            </w:r>
           </w:p>
         </w:tc>
       </w:tr>
@@ -4423,7 +4409,7 @@
               <w:rPr>
                 <w:rFonts w:hint="eastAsia"/>
               </w:rPr>
-              <w:t xml:space="preserve">5 </w:t>
+              <w:t>5</w:t>
             </w:r>
           </w:p>
         </w:tc>
@@ -4541,9 +4527,6 @@
               <w:pStyle w:val="ab"/>
               <w:jc w:val="center"/>
             </w:pPr>
-            <w:r>
-              <w:t xml:space="preserve">　</w:t>
-            </w:r>
           </w:p>
         </w:tc>
       </w:tr>
@@ -4574,7 +4557,7 @@
               <w:rPr>
                 <w:rFonts w:hint="eastAsia"/>
               </w:rPr>
-              <w:t xml:space="preserve">6 </w:t>
+              <w:t>6</w:t>
             </w:r>
           </w:p>
         </w:tc>
@@ -4690,9 +4673,6 @@
               <w:pStyle w:val="ab"/>
               <w:jc w:val="center"/>
             </w:pPr>
-            <w:r>
-              <w:t xml:space="preserve">　</w:t>
-            </w:r>
           </w:p>
         </w:tc>
       </w:tr>
@@ -4723,7 +4703,7 @@
               <w:rPr>
                 <w:rFonts w:hint="eastAsia"/>
               </w:rPr>
-              <w:t xml:space="preserve">7 </w:t>
+              <w:t>7</w:t>
             </w:r>
           </w:p>
         </w:tc>
@@ -4833,9 +4813,6 @@
               <w:pStyle w:val="ab"/>
               <w:jc w:val="center"/>
             </w:pPr>
-            <w:r>
-              <w:t xml:space="preserve">　</w:t>
-            </w:r>
           </w:p>
         </w:tc>
       </w:tr>
@@ -4866,7 +4843,7 @@
               <w:rPr>
                 <w:rFonts w:hint="eastAsia"/>
               </w:rPr>
-              <w:t xml:space="preserve">8 </w:t>
+              <w:t>8</w:t>
             </w:r>
           </w:p>
         </w:tc>
@@ -5009,7 +4986,7 @@
               <w:rPr>
                 <w:rFonts w:hint="eastAsia"/>
               </w:rPr>
-              <w:t xml:space="preserve">9 </w:t>
+              <w:t>9</w:t>
             </w:r>
           </w:p>
         </w:tc>
@@ -5158,7 +5135,7 @@
               <w:rPr>
                 <w:rFonts w:hint="eastAsia"/>
               </w:rPr>
-              <w:t xml:space="preserve">10 </w:t>
+              <w:t>10</w:t>
             </w:r>
           </w:p>
         </w:tc>
@@ -5268,9 +5245,6 @@
               <w:pStyle w:val="ab"/>
               <w:jc w:val="center"/>
             </w:pPr>
-            <w:r>
-              <w:t xml:space="preserve">　</w:t>
-            </w:r>
           </w:p>
         </w:tc>
       </w:tr>
@@ -5301,7 +5275,7 @@
               <w:rPr>
                 <w:rFonts w:hint="eastAsia"/>
               </w:rPr>
-              <w:t xml:space="preserve">11 </w:t>
+              <w:t>11</w:t>
             </w:r>
           </w:p>
         </w:tc>
@@ -5411,9 +5385,6 @@
               <w:pStyle w:val="ab"/>
               <w:jc w:val="center"/>
             </w:pPr>
-            <w:r>
-              <w:t xml:space="preserve">　</w:t>
-            </w:r>
           </w:p>
         </w:tc>
       </w:tr>
@@ -5444,7 +5415,7 @@
               <w:rPr>
                 <w:rFonts w:hint="eastAsia"/>
               </w:rPr>
-              <w:t xml:space="preserve">12 </w:t>
+              <w:t>12</w:t>
             </w:r>
           </w:p>
         </w:tc>
@@ -5554,9 +5525,6 @@
               <w:pStyle w:val="ab"/>
               <w:jc w:val="center"/>
             </w:pPr>
-            <w:r>
-              <w:t xml:space="preserve">　</w:t>
-            </w:r>
           </w:p>
         </w:tc>
       </w:tr>
@@ -5587,7 +5555,7 @@
               <w:rPr>
                 <w:rFonts w:hint="eastAsia"/>
               </w:rPr>
-              <w:t xml:space="preserve">13 </w:t>
+              <w:t>13</w:t>
             </w:r>
           </w:p>
         </w:tc>
@@ -5697,9 +5665,6 @@
               <w:pStyle w:val="ab"/>
               <w:jc w:val="center"/>
             </w:pPr>
-            <w:r>
-              <w:t xml:space="preserve">　</w:t>
-            </w:r>
           </w:p>
         </w:tc>
       </w:tr>
@@ -5730,7 +5695,7 @@
               <w:rPr>
                 <w:rFonts w:hint="eastAsia"/>
               </w:rPr>
-              <w:t xml:space="preserve">14 </w:t>
+              <w:t>14</w:t>
             </w:r>
           </w:p>
         </w:tc>
@@ -5779,9 +5744,6 @@
               <w:pStyle w:val="ab"/>
               <w:jc w:val="center"/>
             </w:pPr>
-            <w:r>
-              <w:t xml:space="preserve">　</w:t>
-            </w:r>
           </w:p>
         </w:tc>
         <w:tc>
@@ -5821,9 +5783,6 @@
               <w:pStyle w:val="ab"/>
               <w:jc w:val="center"/>
             </w:pPr>
-            <w:r>
-              <w:t xml:space="preserve">　</w:t>
-            </w:r>
           </w:p>
         </w:tc>
       </w:tr>
@@ -5854,7 +5813,7 @@
               <w:rPr>
                 <w:rFonts w:hint="eastAsia"/>
               </w:rPr>
-              <w:t xml:space="preserve">15 </w:t>
+              <w:t>15</w:t>
             </w:r>
           </w:p>
         </w:tc>
@@ -5984,9 +5943,6 @@
               <w:pStyle w:val="ab"/>
               <w:jc w:val="center"/>
             </w:pPr>
-            <w:r>
-              <w:t xml:space="preserve">　</w:t>
-            </w:r>
           </w:p>
         </w:tc>
       </w:tr>
@@ -6017,7 +5973,7 @@
               <w:rPr>
                 <w:rFonts w:hint="eastAsia"/>
               </w:rPr>
-              <w:t xml:space="preserve">16 </w:t>
+              <w:t>16</w:t>
             </w:r>
           </w:p>
         </w:tc>
@@ -6132,9 +6088,6 @@
               <w:pStyle w:val="ab"/>
               <w:jc w:val="center"/>
             </w:pPr>
-            <w:r>
-              <w:t xml:space="preserve">　</w:t>
-            </w:r>
           </w:p>
         </w:tc>
       </w:tr>
@@ -6165,7 +6118,7 @@
               <w:rPr>
                 <w:rFonts w:hint="eastAsia"/>
               </w:rPr>
-              <w:t xml:space="preserve">17 </w:t>
+              <w:t>17</w:t>
             </w:r>
           </w:p>
         </w:tc>
@@ -6274,9 +6227,6 @@
               <w:pStyle w:val="ab"/>
               <w:jc w:val="center"/>
             </w:pPr>
-            <w:r>
-              <w:t xml:space="preserve">　</w:t>
-            </w:r>
           </w:p>
         </w:tc>
       </w:tr>
@@ -6307,7 +6257,7 @@
               <w:rPr>
                 <w:rFonts w:hint="eastAsia"/>
               </w:rPr>
-              <w:t xml:space="preserve">18 </w:t>
+              <w:t>18</w:t>
             </w:r>
           </w:p>
         </w:tc>
@@ -6440,9 +6390,6 @@
               <w:pStyle w:val="ab"/>
               <w:jc w:val="center"/>
             </w:pPr>
-            <w:r>
-              <w:t xml:space="preserve">　</w:t>
-            </w:r>
           </w:p>
         </w:tc>
       </w:tr>
@@ -6473,7 +6420,7 @@
               <w:rPr>
                 <w:rFonts w:hint="eastAsia"/>
               </w:rPr>
-              <w:t xml:space="preserve">19 </w:t>
+              <w:t>19</w:t>
             </w:r>
           </w:p>
         </w:tc>
@@ -6606,9 +6553,6 @@
               <w:pStyle w:val="ab"/>
               <w:jc w:val="center"/>
             </w:pPr>
-            <w:r>
-              <w:t xml:space="preserve">　</w:t>
-            </w:r>
           </w:p>
         </w:tc>
       </w:tr>
@@ -6639,7 +6583,7 @@
               <w:rPr>
                 <w:rFonts w:hint="eastAsia"/>
               </w:rPr>
-              <w:t xml:space="preserve">20 </w:t>
+              <w:t>20</w:t>
             </w:r>
           </w:p>
         </w:tc>
@@ -6748,9 +6692,6 @@
               <w:pStyle w:val="ab"/>
               <w:jc w:val="center"/>
             </w:pPr>
-            <w:r>
-              <w:t xml:space="preserve">　</w:t>
-            </w:r>
           </w:p>
         </w:tc>
       </w:tr>
@@ -6781,7 +6722,7 @@
               <w:rPr>
                 <w:rFonts w:hint="eastAsia"/>
               </w:rPr>
-              <w:t xml:space="preserve">21 </w:t>
+              <w:t>21</w:t>
             </w:r>
           </w:p>
         </w:tc>
@@ -6911,9 +6852,6 @@
               <w:pStyle w:val="ab"/>
               <w:jc w:val="center"/>
             </w:pPr>
-            <w:r>
-              <w:t xml:space="preserve">　</w:t>
-            </w:r>
           </w:p>
         </w:tc>
       </w:tr>
@@ -6944,7 +6882,7 @@
               <w:rPr>
                 <w:rFonts w:hint="eastAsia"/>
               </w:rPr>
-              <w:t xml:space="preserve">22 </w:t>
+              <w:t>22</w:t>
             </w:r>
           </w:p>
         </w:tc>
@@ -7053,9 +6991,6 @@
               <w:pStyle w:val="ab"/>
               <w:jc w:val="center"/>
             </w:pPr>
-            <w:r>
-              <w:t xml:space="preserve">　</w:t>
-            </w:r>
           </w:p>
         </w:tc>
       </w:tr>
@@ -7086,7 +7021,7 @@
               <w:rPr>
                 <w:rFonts w:hint="eastAsia"/>
               </w:rPr>
-              <w:t xml:space="preserve">23 </w:t>
+              <w:t>23</w:t>
             </w:r>
           </w:p>
         </w:tc>
@@ -7195,9 +7130,6 @@
               <w:pStyle w:val="ab"/>
               <w:jc w:val="center"/>
             </w:pPr>
-            <w:r>
-              <w:t xml:space="preserve">　</w:t>
-            </w:r>
           </w:p>
         </w:tc>
       </w:tr>
@@ -7228,7 +7160,7 @@
               <w:rPr>
                 <w:rFonts w:hint="eastAsia"/>
               </w:rPr>
-              <w:t xml:space="preserve">24 </w:t>
+              <w:t>24</w:t>
             </w:r>
           </w:p>
         </w:tc>
@@ -7338,12 +7270,6 @@
               <w:pStyle w:val="ab"/>
               <w:jc w:val="center"/>
             </w:pPr>
-            <w:r>
-              <w:rPr>
-                <w:rFonts w:hint="eastAsia"/>
-              </w:rPr>
-              <w:t xml:space="preserve">　</w:t>
-            </w:r>
           </w:p>
         </w:tc>
       </w:tr>
@@ -9957,14 +9883,16 @@
               <w:jc w:val="center"/>
               <w:rPr>
                 <w:rFonts w:ascii="宋体" w:hAnsi="宋体" w:cs="宋体"/>
-                <w:bCs/>
-                <w:kern w:val="0"/>
-                <w:szCs w:val="24"/>
-              </w:rPr>
-            </w:pPr>
-            <w:r>
-              <w:rPr>
-                <w:rFonts w:ascii="宋体" w:hAnsi="宋体" w:cs="宋体" w:hint="eastAsia"/>
+                <w:b/>
+                <w:bCs/>
+                <w:kern w:val="0"/>
+                <w:szCs w:val="24"/>
+              </w:rPr>
+            </w:pPr>
+            <w:r>
+              <w:rPr>
+                <w:rFonts w:ascii="宋体" w:hAnsi="宋体" w:cs="宋体" w:hint="eastAsia"/>
+                <w:b/>
                 <w:bCs/>
                 <w:kern w:val="0"/>
                 <w:szCs w:val="24"/>
@@ -12891,14 +12819,16 @@
               <w:jc w:val="center"/>
               <w:rPr>
                 <w:rFonts w:ascii="宋体" w:hAnsi="宋体" w:cs="宋体"/>
-                <w:bCs/>
-                <w:kern w:val="0"/>
-                <w:szCs w:val="24"/>
-              </w:rPr>
-            </w:pPr>
-            <w:r>
-              <w:rPr>
-                <w:rFonts w:ascii="宋体" w:hAnsi="宋体" w:cs="宋体" w:hint="eastAsia"/>
+                <w:b/>
+                <w:bCs/>
+                <w:kern w:val="0"/>
+                <w:szCs w:val="24"/>
+              </w:rPr>
+            </w:pPr>
+            <w:r>
+              <w:rPr>
+                <w:rFonts w:ascii="宋体" w:hAnsi="宋体" w:cs="宋体" w:hint="eastAsia"/>
+                <w:b/>
                 <w:bCs/>
                 <w:kern w:val="0"/>
                 <w:szCs w:val="24"/>
@@ -15938,6 +15868,7 @@
                 <w:szCs w:val="24"/>
               </w:rPr>
             </w:pPr>
+            <w:bookmarkStart w:id="0" w:name="_GoBack" w:colFirst="4" w:colLast="4"/>
             <w:r>
               <w:rPr>
                 <w:rFonts w:ascii="宋体" w:hAnsi="宋体" w:cs="宋体" w:hint="eastAsia"/>
@@ -16072,14 +16003,16 @@
               <w:jc w:val="center"/>
               <w:rPr>
                 <w:rFonts w:ascii="宋体" w:hAnsi="宋体" w:cs="宋体"/>
-                <w:bCs/>
-                <w:kern w:val="0"/>
-                <w:szCs w:val="24"/>
-              </w:rPr>
-            </w:pPr>
-            <w:r>
-              <w:rPr>
-                <w:rFonts w:ascii="宋体" w:hAnsi="宋体" w:cs="宋体" w:hint="eastAsia"/>
+                <w:b/>
+                <w:bCs/>
+                <w:kern w:val="0"/>
+                <w:szCs w:val="24"/>
+              </w:rPr>
+            </w:pPr>
+            <w:r>
+              <w:rPr>
+                <w:rFonts w:ascii="宋体" w:hAnsi="宋体" w:cs="宋体" w:hint="eastAsia"/>
+                <w:b/>
                 <w:bCs/>
                 <w:kern w:val="0"/>
                 <w:szCs w:val="24"/>
@@ -16117,6 +16050,7 @@
           </w:p>
         </w:tc>
       </w:tr>
+      <w:bookmarkEnd w:id="0"/>
       <w:tr>
         <w:trPr>
           <w:trHeight w:val="283"/>
@@ -21367,14 +21301,6 @@
                 <w:szCs w:val="24"/>
               </w:rPr>
             </w:pPr>
-            <w:r>
-              <w:rPr>
-                <w:rFonts w:ascii="宋体" w:hAnsi="宋体" w:cs="宋体" w:hint="eastAsia"/>
-                <w:kern w:val="0"/>
-                <w:szCs w:val="24"/>
-              </w:rPr>
-              <w:t xml:space="preserve">　</w:t>
-            </w:r>
           </w:p>
         </w:tc>
       </w:tr>
@@ -21522,14 +21448,6 @@
                 <w:szCs w:val="24"/>
               </w:rPr>
             </w:pPr>
-            <w:r>
-              <w:rPr>
-                <w:rFonts w:ascii="宋体" w:hAnsi="宋体" w:cs="宋体" w:hint="eastAsia"/>
-                <w:kern w:val="0"/>
-                <w:szCs w:val="24"/>
-              </w:rPr>
-              <w:t xml:space="preserve">　</w:t>
-            </w:r>
           </w:p>
         </w:tc>
       </w:tr>
@@ -21863,6 +21781,7 @@
     <w:tbl>
       <w:tblPr>
         <w:tblW w:w="5000" w:type="pct"/>
+        <w:jc w:val="center"/>
         <w:tblLook w:val="04A0" w:firstRow="1" w:lastRow="0" w:firstColumn="1" w:lastColumn="0" w:noHBand="0" w:noVBand="1"/>
       </w:tblPr>
       <w:tblGrid>
@@ -21874,6 +21793,7 @@
       <w:tr>
         <w:trPr>
           <w:trHeight w:val="283"/>
+          <w:jc w:val="center"/>
         </w:trPr>
         <w:tc>
           <w:tcPr>
@@ -22029,6 +21949,7 @@
       <w:tr>
         <w:trPr>
           <w:trHeight w:val="283"/>
+          <w:jc w:val="center"/>
         </w:trPr>
         <w:tc>
           <w:tcPr>
@@ -22184,6 +22105,7 @@
       <w:tr>
         <w:trPr>
           <w:trHeight w:val="283"/>
+          <w:jc w:val="center"/>
         </w:trPr>
         <w:tc>
           <w:tcPr>
@@ -22339,6 +22261,7 @@
       <w:tr>
         <w:trPr>
           <w:trHeight w:val="283"/>
+          <w:jc w:val="center"/>
         </w:trPr>
         <w:tc>
           <w:tcPr>
@@ -22494,6 +22417,7 @@
       <w:tr>
         <w:trPr>
           <w:trHeight w:val="283"/>
+          <w:jc w:val="center"/>
         </w:trPr>
         <w:tc>
           <w:tcPr>
@@ -22649,6 +22573,7 @@
       <w:tr>
         <w:trPr>
           <w:trHeight w:val="283"/>
+          <w:jc w:val="center"/>
         </w:trPr>
         <w:tc>
           <w:tcPr>
@@ -22804,6 +22729,7 @@
       <w:tr>
         <w:trPr>
           <w:trHeight w:val="283"/>
+          <w:jc w:val="center"/>
         </w:trPr>
         <w:tc>
           <w:tcPr>
@@ -22959,6 +22885,7 @@
       <w:tr>
         <w:trPr>
           <w:trHeight w:val="283"/>
+          <w:jc w:val="center"/>
         </w:trPr>
         <w:tc>
           <w:tcPr>
@@ -23114,6 +23041,7 @@
       <w:tr>
         <w:trPr>
           <w:trHeight w:val="283"/>
+          <w:jc w:val="center"/>
         </w:trPr>
         <w:tc>
           <w:tcPr>
@@ -23292,6 +23220,7 @@
     <w:tbl>
       <w:tblPr>
         <w:tblW w:w="5000" w:type="pct"/>
+        <w:jc w:val="center"/>
         <w:tblLook w:val="04A0" w:firstRow="1" w:lastRow="0" w:firstColumn="1" w:lastColumn="0" w:noHBand="0" w:noVBand="1"/>
       </w:tblPr>
       <w:tblGrid>
@@ -23304,6 +23233,7 @@
       <w:tr>
         <w:trPr>
           <w:trHeight w:val="283"/>
+          <w:jc w:val="center"/>
         </w:trPr>
         <w:tc>
           <w:tcPr>
@@ -23495,6 +23425,7 @@
       <w:tr>
         <w:trPr>
           <w:trHeight w:val="283"/>
+          <w:jc w:val="center"/>
         </w:trPr>
         <w:tc>
           <w:tcPr>
@@ -23686,6 +23617,7 @@
       <w:tr>
         <w:trPr>
           <w:trHeight w:val="283"/>
+          <w:jc w:val="center"/>
         </w:trPr>
         <w:tc>
           <w:tcPr>
@@ -23877,6 +23809,7 @@
       <w:tr>
         <w:trPr>
           <w:trHeight w:val="283"/>
+          <w:jc w:val="center"/>
         </w:trPr>
         <w:tc>
           <w:tcPr>
@@ -24068,6 +24001,7 @@
       <w:tr>
         <w:trPr>
           <w:trHeight w:val="283"/>
+          <w:jc w:val="center"/>
         </w:trPr>
         <w:tc>
           <w:tcPr>
@@ -24259,6 +24193,7 @@
       <w:tr>
         <w:trPr>
           <w:trHeight w:val="283"/>
+          <w:jc w:val="center"/>
         </w:trPr>
         <w:tc>
           <w:tcPr>
@@ -24450,6 +24385,7 @@
       <w:tr>
         <w:trPr>
           <w:trHeight w:val="283"/>
+          <w:jc w:val="center"/>
         </w:trPr>
         <w:tc>
           <w:tcPr>
@@ -24641,6 +24577,7 @@
       <w:tr>
         <w:trPr>
           <w:trHeight w:val="283"/>
+          <w:jc w:val="center"/>
         </w:trPr>
         <w:tc>
           <w:tcPr>
@@ -24832,6 +24769,7 @@
       <w:tr>
         <w:trPr>
           <w:trHeight w:val="283"/>
+          <w:jc w:val="center"/>
         </w:trPr>
         <w:tc>
           <w:tcPr>
@@ -25023,6 +24961,7 @@
       <w:tr>
         <w:trPr>
           <w:trHeight w:val="283"/>
+          <w:jc w:val="center"/>
         </w:trPr>
         <w:tc>
           <w:tcPr>
@@ -25214,6 +25153,7 @@
       <w:tr>
         <w:trPr>
           <w:trHeight w:val="283"/>
+          <w:jc w:val="center"/>
         </w:trPr>
         <w:tc>
           <w:tcPr>

</xml_diff>